<commit_message>
Edit content of files
</commit_message>
<xml_diff>
--- a/Client Brief Document.docx
+++ b/Client Brief Document.docx
@@ -1,6 +1,6 @@
 
 <file path=word/document.xml><?xml version="1.0" encoding="utf-8"?>
-<w:document xmlns:wpc="http://schemas.microsoft.com/office/word/2010/wordprocessingCanvas" xmlns:mc="http://schemas.openxmlformats.org/markup-compatibility/2006" xmlns:o="urn:schemas-microsoft-com:office:office" xmlns:r="http://schemas.openxmlformats.org/officeDocument/2006/relationships" xmlns:m="http://schemas.openxmlformats.org/officeDocument/2006/math" xmlns:v="urn:schemas-microsoft-com:vml" xmlns:wp14="http://schemas.microsoft.com/office/word/2010/wordprocessingDrawing" xmlns:wp="http://schemas.openxmlformats.org/drawingml/2006/wordprocessingDrawing" xmlns:w10="urn:schemas-microsoft-com:office:word" xmlns:w="http://schemas.openxmlformats.org/wordprocessingml/2006/main" xmlns:w14="http://schemas.microsoft.com/office/word/2010/wordml" xmlns:w15="http://schemas.microsoft.com/office/word/2012/wordml" xmlns:wpg="http://schemas.microsoft.com/office/word/2010/wordprocessingGroup" xmlns:wpi="http://schemas.microsoft.com/office/word/2010/wordprocessingInk" xmlns:wne="http://schemas.microsoft.com/office/word/2006/wordml" xmlns:wps="http://schemas.microsoft.com/office/word/2010/wordprocessingShape" mc:Ignorable="w14 w15 wp14">
+<w:document xmlns:wpc="http://schemas.microsoft.com/office/word/2010/wordprocessingCanvas" xmlns:mo="http://schemas.microsoft.com/office/mac/office/2008/main" xmlns:mc="http://schemas.openxmlformats.org/markup-compatibility/2006" xmlns:mv="urn:schemas-microsoft-com:mac:vml" xmlns:o="urn:schemas-microsoft-com:office:office" xmlns:r="http://schemas.openxmlformats.org/officeDocument/2006/relationships" xmlns:m="http://schemas.openxmlformats.org/officeDocument/2006/math" xmlns:v="urn:schemas-microsoft-com:vml" xmlns:wp14="http://schemas.microsoft.com/office/word/2010/wordprocessingDrawing" xmlns:wp="http://schemas.openxmlformats.org/drawingml/2006/wordprocessingDrawing" xmlns:w10="urn:schemas-microsoft-com:office:word" xmlns:w="http://schemas.openxmlformats.org/wordprocessingml/2006/main" xmlns:w14="http://schemas.microsoft.com/office/word/2010/wordml" xmlns:wpg="http://schemas.microsoft.com/office/word/2010/wordprocessingGroup" xmlns:wpi="http://schemas.microsoft.com/office/word/2010/wordprocessingInk" xmlns:wne="http://schemas.microsoft.com/office/word/2006/wordml" xmlns:wps="http://schemas.microsoft.com/office/word/2010/wordprocessingShape" mc:Ignorable="w14 wp14">
   <w:body>
     <w:p>
       <w:pPr>
@@ -123,7 +123,84 @@
           <w:sz w:val="20"/>
           <w:szCs w:val="20"/>
         </w:rPr>
-        <w:t xml:space="preserve"> It is not easy to change after the database is hosted. Therefore, many companies have to hire a professional or contractor to manage their database. Our project can help customers to solve this problem. </w:t>
+        <w:t xml:space="preserve"> </w:t>
+      </w:r>
+      <w:r>
+        <w:rPr>
+          <w:rFonts w:ascii="Verdana" w:hAnsi="Verdana" w:cs="Arial"/>
+          <w:sz w:val="20"/>
+          <w:szCs w:val="20"/>
+          <w:lang w:eastAsia="zh-CN"/>
+        </w:rPr>
+        <w:t>T</w:t>
+      </w:r>
+      <w:r>
+        <w:rPr>
+          <w:rFonts w:ascii="Verdana" w:hAnsi="Verdana" w:cs="Arial" w:hint="eastAsia"/>
+          <w:sz w:val="20"/>
+          <w:szCs w:val="20"/>
+          <w:lang w:eastAsia="zh-CN"/>
+        </w:rPr>
+        <w:t>here are</w:t>
+      </w:r>
+      <w:r>
+        <w:rPr>
+          <w:rFonts w:ascii="Verdana" w:hAnsi="Verdana" w:cs="Arial"/>
+          <w:sz w:val="20"/>
+          <w:szCs w:val="20"/>
+        </w:rPr>
+        <w:t xml:space="preserve"> the database is hosted</w:t>
+      </w:r>
+      <w:r>
+        <w:rPr>
+          <w:rFonts w:ascii="Verdana" w:hAnsi="Verdana" w:cs="Arial" w:hint="eastAsia"/>
+          <w:sz w:val="20"/>
+          <w:szCs w:val="20"/>
+          <w:lang w:eastAsia="zh-CN"/>
+        </w:rPr>
+        <w:t>,</w:t>
+      </w:r>
+      <w:r>
+        <w:rPr>
+          <w:rFonts w:ascii="Verdana" w:hAnsi="Verdana" w:cs="Arial"/>
+          <w:sz w:val="20"/>
+          <w:szCs w:val="20"/>
+        </w:rPr>
+        <w:t xml:space="preserve"> </w:t>
+      </w:r>
+      <w:r>
+        <w:rPr>
+          <w:rFonts w:ascii="Verdana" w:hAnsi="Verdana" w:cs="Arial" w:hint="eastAsia"/>
+          <w:sz w:val="20"/>
+          <w:szCs w:val="20"/>
+          <w:lang w:eastAsia="zh-CN"/>
+        </w:rPr>
+        <w:t>t</w:t>
+      </w:r>
+      <w:r>
+        <w:rPr>
+          <w:rFonts w:ascii="Verdana" w:hAnsi="Verdana" w:cs="Arial"/>
+          <w:sz w:val="20"/>
+          <w:szCs w:val="20"/>
+        </w:rPr>
+        <w:t>herefore</w:t>
+      </w:r>
+      <w:r>
+        <w:rPr>
+          <w:rFonts w:ascii="Verdana" w:hAnsi="Verdana" w:cs="Arial" w:hint="eastAsia"/>
+          <w:sz w:val="20"/>
+          <w:szCs w:val="20"/>
+          <w:lang w:eastAsia="zh-CN"/>
+        </w:rPr>
+        <w:t xml:space="preserve"> </w:t>
+      </w:r>
+      <w:r>
+        <w:rPr>
+          <w:rFonts w:ascii="Verdana" w:hAnsi="Verdana" w:cs="Arial"/>
+          <w:sz w:val="20"/>
+          <w:szCs w:val="20"/>
+        </w:rPr>
+        <w:t xml:space="preserve">many companies have to hire a professional or contractor to manage their database. Our project can help customers to solve this problem. </w:t>
       </w:r>
       <w:r>
         <w:rPr>
@@ -243,7 +320,7 @@
     </w:p>
     <w:p>
       <w:pPr>
-        <w:pStyle w:val="ListParagraph"/>
+        <w:pStyle w:val="a3"/>
         <w:numPr>
           <w:ilvl w:val="0"/>
           <w:numId w:val="1"/>
@@ -257,16 +334,93 @@
       </w:pPr>
       <w:r>
         <w:rPr>
-          <w:rFonts w:ascii="Verdana" w:hAnsi="Verdana" w:cs="Arial"/>
-          <w:sz w:val="20"/>
-          <w:szCs w:val="20"/>
-        </w:rPr>
-        <w:t>Customers can get the benefit of inspecting report and adjusting their database parameters before it is late. </w:t>
-      </w:r>
-    </w:p>
-    <w:p>
-      <w:pPr>
-        <w:pStyle w:val="ListParagraph"/>
+          <w:rFonts w:ascii="Verdana" w:hAnsi="Verdana" w:cs="Arial" w:hint="eastAsia"/>
+          <w:sz w:val="20"/>
+          <w:szCs w:val="20"/>
+          <w:lang w:eastAsia="zh-CN"/>
+        </w:rPr>
+        <w:t>Promote efficienices as comstomers can</w:t>
+      </w:r>
+      <w:r>
+        <w:rPr>
+          <w:rFonts w:ascii="Verdana" w:hAnsi="Verdana" w:cs="Arial"/>
+          <w:sz w:val="20"/>
+          <w:szCs w:val="20"/>
+        </w:rPr>
+        <w:t xml:space="preserve"> </w:t>
+      </w:r>
+      <w:r>
+        <w:rPr>
+          <w:rFonts w:ascii="Verdana" w:hAnsi="Verdana" w:cs="Arial"/>
+          <w:sz w:val="20"/>
+          <w:szCs w:val="20"/>
+        </w:rPr>
+        <w:t>inspect</w:t>
+      </w:r>
+      <w:r>
+        <w:rPr>
+          <w:rFonts w:ascii="Verdana" w:hAnsi="Verdana" w:cs="Arial" w:hint="eastAsia"/>
+          <w:sz w:val="20"/>
+          <w:szCs w:val="20"/>
+          <w:lang w:eastAsia="zh-CN"/>
+        </w:rPr>
+        <w:t xml:space="preserve"> their </w:t>
+      </w:r>
+      <w:r>
+        <w:rPr>
+          <w:rFonts w:ascii="Verdana" w:hAnsi="Verdana" w:cs="Arial"/>
+          <w:sz w:val="20"/>
+          <w:szCs w:val="20"/>
+        </w:rPr>
+        <w:t>report</w:t>
+      </w:r>
+      <w:r>
+        <w:rPr>
+          <w:rFonts w:ascii="Verdana" w:hAnsi="Verdana" w:cs="Arial" w:hint="eastAsia"/>
+          <w:sz w:val="20"/>
+          <w:szCs w:val="20"/>
+          <w:lang w:eastAsia="zh-CN"/>
+        </w:rPr>
+        <w:t>s</w:t>
+      </w:r>
+      <w:r>
+        <w:rPr>
+          <w:rFonts w:ascii="Verdana" w:hAnsi="Verdana" w:cs="Arial"/>
+          <w:sz w:val="20"/>
+          <w:szCs w:val="20"/>
+        </w:rPr>
+        <w:t xml:space="preserve"> and adjust</w:t>
+      </w:r>
+      <w:r>
+        <w:rPr>
+          <w:rFonts w:ascii="Verdana" w:hAnsi="Verdana" w:cs="Arial"/>
+          <w:sz w:val="20"/>
+          <w:szCs w:val="20"/>
+        </w:rPr>
+        <w:t> their datab</w:t>
+      </w:r>
+      <w:r>
+        <w:rPr>
+          <w:rFonts w:ascii="Verdana" w:hAnsi="Verdana" w:cs="Arial"/>
+          <w:sz w:val="20"/>
+          <w:szCs w:val="20"/>
+        </w:rPr>
+        <w:t>ase parameters</w:t>
+      </w:r>
+      <w:bookmarkStart w:id="0" w:name="_GoBack"/>
+      <w:bookmarkEnd w:id="0"/>
+      <w:r>
+        <w:rPr>
+          <w:rFonts w:ascii="Verdana" w:hAnsi="Verdana" w:cs="Arial"/>
+          <w:sz w:val="20"/>
+          <w:szCs w:val="20"/>
+        </w:rPr>
+        <w:t>. </w:t>
+      </w:r>
+    </w:p>
+    <w:p>
+      <w:pPr>
+        <w:pStyle w:val="a3"/>
         <w:numPr>
           <w:ilvl w:val="0"/>
           <w:numId w:val="1"/>
@@ -289,7 +443,7 @@
     </w:p>
     <w:p>
       <w:pPr>
-        <w:pStyle w:val="ListParagraph"/>
+        <w:pStyle w:val="a3"/>
         <w:spacing w:line="360" w:lineRule="auto"/>
         <w:rPr>
           <w:rFonts w:ascii="Verdana" w:hAnsi="Verdana" w:cs="Arial"/>
@@ -1166,7 +1320,7 @@
     </w:p>
     <w:p>
       <w:pPr>
-        <w:pStyle w:val="ListParagraph"/>
+        <w:pStyle w:val="a3"/>
         <w:numPr>
           <w:ilvl w:val="0"/>
           <w:numId w:val="4"/>
@@ -1187,45 +1341,34 @@
           <w:szCs w:val="20"/>
           <w:lang w:val="en-US"/>
         </w:rPr>
-        <w:t xml:space="preserve">Project Advisor: Steve </w:t>
-      </w:r>
-      <w:proofErr w:type="spellStart"/>
-      <w:r>
+        <w:t>Project Advisor: Steve Mckinlay</w:t>
+      </w:r>
+    </w:p>
+    <w:p>
+      <w:pPr>
+        <w:pStyle w:val="a3"/>
+        <w:spacing w:after="0" w:line="360" w:lineRule="auto"/>
+        <w:jc w:val="both"/>
         <w:rPr>
           <w:rFonts w:ascii="Verdana" w:hAnsi="Verdana" w:cs="Arial"/>
           <w:sz w:val="20"/>
           <w:szCs w:val="20"/>
           <w:lang w:val="en-US"/>
         </w:rPr>
-        <w:t>Mckinlay</w:t>
-      </w:r>
-      <w:proofErr w:type="spellEnd"/>
-    </w:p>
-    <w:p>
-      <w:pPr>
-        <w:pStyle w:val="ListParagraph"/>
-        <w:spacing w:after="0" w:line="360" w:lineRule="auto"/>
-        <w:jc w:val="both"/>
+      </w:pPr>
+      <w:r>
         <w:rPr>
           <w:rFonts w:ascii="Verdana" w:hAnsi="Verdana" w:cs="Arial"/>
           <w:sz w:val="20"/>
           <w:szCs w:val="20"/>
           <w:lang w:val="en-US"/>
         </w:rPr>
-      </w:pPr>
-      <w:r>
-        <w:rPr>
-          <w:rFonts w:ascii="Verdana" w:hAnsi="Verdana" w:cs="Arial"/>
-          <w:sz w:val="20"/>
-          <w:szCs w:val="20"/>
-          <w:lang w:val="en-US"/>
-        </w:rPr>
         <w:t>Responsibility:</w:t>
       </w:r>
     </w:p>
     <w:p>
       <w:pPr>
-        <w:pStyle w:val="ListParagraph"/>
+        <w:pStyle w:val="a3"/>
         <w:numPr>
           <w:ilvl w:val="0"/>
           <w:numId w:val="7"/>
@@ -1274,7 +1417,7 @@
     </w:p>
     <w:p>
       <w:pPr>
-        <w:pStyle w:val="ListParagraph"/>
+        <w:pStyle w:val="a3"/>
         <w:numPr>
           <w:ilvl w:val="0"/>
           <w:numId w:val="7"/>
@@ -1307,7 +1450,7 @@
     </w:p>
     <w:p>
       <w:pPr>
-        <w:pStyle w:val="ListParagraph"/>
+        <w:pStyle w:val="a3"/>
         <w:spacing w:after="0" w:line="360" w:lineRule="auto"/>
         <w:jc w:val="both"/>
         <w:rPr>
@@ -1319,7 +1462,7 @@
     </w:p>
     <w:p>
       <w:pPr>
-        <w:pStyle w:val="ListParagraph"/>
+        <w:pStyle w:val="a3"/>
         <w:numPr>
           <w:ilvl w:val="0"/>
           <w:numId w:val="4"/>
@@ -1345,7 +1488,7 @@
     </w:p>
     <w:p>
       <w:pPr>
-        <w:pStyle w:val="ListParagraph"/>
+        <w:pStyle w:val="a3"/>
         <w:spacing w:after="0" w:line="360" w:lineRule="auto"/>
         <w:jc w:val="both"/>
         <w:rPr>
@@ -1364,8 +1507,6 @@
         </w:rPr>
         <w:t>Responsibility:</w:t>
       </w:r>
-      <w:bookmarkStart w:id="0" w:name="_GoBack"/>
-      <w:bookmarkEnd w:id="0"/>
     </w:p>
     <w:p>
       <w:pPr>
@@ -1794,7 +1935,7 @@
     </w:p>
     <w:p>
       <w:pPr>
-        <w:pStyle w:val="ListParagraph"/>
+        <w:pStyle w:val="a3"/>
         <w:numPr>
           <w:ilvl w:val="0"/>
           <w:numId w:val="4"/>
@@ -1820,7 +1961,7 @@
     </w:p>
     <w:p>
       <w:pPr>
-        <w:pStyle w:val="ListParagraph"/>
+        <w:pStyle w:val="a3"/>
         <w:numPr>
           <w:ilvl w:val="0"/>
           <w:numId w:val="5"/>
@@ -1846,7 +1987,7 @@
     </w:p>
     <w:p>
       <w:pPr>
-        <w:pStyle w:val="ListParagraph"/>
+        <w:pStyle w:val="a3"/>
         <w:numPr>
           <w:ilvl w:val="0"/>
           <w:numId w:val="5"/>
@@ -1867,32 +2008,12 @@
           <w:szCs w:val="20"/>
           <w:lang w:val="en-US"/>
         </w:rPr>
-        <w:t xml:space="preserve">Web Developer, Tester: </w:t>
-      </w:r>
-      <w:proofErr w:type="spellStart"/>
-      <w:r>
-        <w:rPr>
-          <w:rFonts w:ascii="Verdana" w:hAnsi="Verdana" w:cs="Arial"/>
-          <w:sz w:val="20"/>
-          <w:szCs w:val="20"/>
-          <w:lang w:val="en-US"/>
-        </w:rPr>
-        <w:t>Kwinno</w:t>
-      </w:r>
-      <w:proofErr w:type="spellEnd"/>
-      <w:r>
-        <w:rPr>
-          <w:rFonts w:ascii="Verdana" w:hAnsi="Verdana" w:cs="Arial"/>
-          <w:sz w:val="20"/>
-          <w:szCs w:val="20"/>
-          <w:lang w:val="en-US"/>
-        </w:rPr>
-        <w:t xml:space="preserve"> Pineda</w:t>
-      </w:r>
-    </w:p>
-    <w:p>
-      <w:pPr>
-        <w:pStyle w:val="ListParagraph"/>
+        <w:t>Web Developer, Tester: Kwinno Pineda</w:t>
+      </w:r>
+    </w:p>
+    <w:p>
+      <w:pPr>
+        <w:pStyle w:val="a3"/>
         <w:numPr>
           <w:ilvl w:val="0"/>
           <w:numId w:val="5"/>
@@ -1913,19 +2034,8 @@
           <w:szCs w:val="20"/>
           <w:lang w:val="en-US"/>
         </w:rPr>
-        <w:t xml:space="preserve">C# Developer, Tester: Patrick </w:t>
-      </w:r>
-      <w:proofErr w:type="spellStart"/>
-      <w:r>
-        <w:rPr>
-          <w:rFonts w:ascii="Verdana" w:hAnsi="Verdana" w:cs="Arial"/>
-          <w:sz w:val="20"/>
-          <w:szCs w:val="20"/>
-          <w:lang w:val="en-US"/>
-        </w:rPr>
-        <w:t>Cura</w:t>
-      </w:r>
-      <w:proofErr w:type="spellEnd"/>
+        <w:t>C# Developer, Tester: Patrick Cura</w:t>
+      </w:r>
     </w:p>
     <w:p>
       <w:pPr>
@@ -1951,7 +2061,7 @@
     </w:p>
     <w:p>
       <w:pPr>
-        <w:pStyle w:val="ListParagraph"/>
+        <w:pStyle w:val="a3"/>
         <w:numPr>
           <w:ilvl w:val="1"/>
           <w:numId w:val="6"/>
@@ -1975,7 +2085,7 @@
     </w:p>
     <w:p>
       <w:pPr>
-        <w:pStyle w:val="ListParagraph"/>
+        <w:pStyle w:val="a3"/>
         <w:numPr>
           <w:ilvl w:val="1"/>
           <w:numId w:val="6"/>
@@ -1999,7 +2109,7 @@
     </w:p>
     <w:p>
       <w:pPr>
-        <w:pStyle w:val="ListParagraph"/>
+        <w:pStyle w:val="a3"/>
         <w:numPr>
           <w:ilvl w:val="1"/>
           <w:numId w:val="6"/>
@@ -2023,7 +2133,7 @@
     </w:p>
     <w:p>
       <w:pPr>
-        <w:pStyle w:val="ListParagraph"/>
+        <w:pStyle w:val="a3"/>
         <w:numPr>
           <w:ilvl w:val="1"/>
           <w:numId w:val="6"/>
@@ -2047,7 +2157,7 @@
     </w:p>
     <w:p>
       <w:pPr>
-        <w:pStyle w:val="ListParagraph"/>
+        <w:pStyle w:val="a3"/>
         <w:numPr>
           <w:ilvl w:val="1"/>
           <w:numId w:val="6"/>
@@ -2071,7 +2181,7 @@
     </w:p>
     <w:p>
       <w:pPr>
-        <w:pStyle w:val="ListParagraph"/>
+        <w:pStyle w:val="a3"/>
         <w:numPr>
           <w:ilvl w:val="1"/>
           <w:numId w:val="6"/>
@@ -2095,7 +2205,7 @@
     </w:p>
     <w:p>
       <w:pPr>
-        <w:pStyle w:val="ListParagraph"/>
+        <w:pStyle w:val="a3"/>
         <w:numPr>
           <w:ilvl w:val="1"/>
           <w:numId w:val="6"/>
@@ -2119,7 +2229,7 @@
     </w:p>
     <w:p>
       <w:pPr>
-        <w:pStyle w:val="ListParagraph"/>
+        <w:pStyle w:val="a3"/>
         <w:numPr>
           <w:ilvl w:val="1"/>
           <w:numId w:val="6"/>
@@ -2138,12 +2248,13 @@
           <w:sz w:val="20"/>
           <w:szCs w:val="20"/>
         </w:rPr>
+        <w:lastRenderedPageBreak/>
         <w:t xml:space="preserve">Develop the technical documentation to agreed quality standards. </w:t>
       </w:r>
     </w:p>
     <w:p>
       <w:pPr>
-        <w:pStyle w:val="ListParagraph"/>
+        <w:pStyle w:val="a3"/>
         <w:numPr>
           <w:ilvl w:val="1"/>
           <w:numId w:val="6"/>
@@ -2163,7 +2274,6 @@
           <w:sz w:val="20"/>
           <w:szCs w:val="20"/>
         </w:rPr>
-        <w:lastRenderedPageBreak/>
         <w:t>Report on progress/issues to management</w:t>
       </w:r>
       <w:r>
@@ -2220,7 +2330,7 @@
       </w:pPr>
     </w:p>
     <w:sectPr>
-      <w:footerReference w:type="default" r:id="rId8"/>
+      <w:footerReference w:type="default" r:id="rId9"/>
       <w:pgSz w:w="11906" w:h="16838"/>
       <w:pgMar w:top="1440" w:right="1440" w:bottom="1440" w:left="1440" w:header="708" w:footer="708" w:gutter="0"/>
       <w:pgBorders w:offsetFrom="page">
@@ -2237,7 +2347,7 @@
 </file>
 
 <file path=word/endnotes.xml><?xml version="1.0" encoding="utf-8"?>
-<w:endnotes xmlns:wpc="http://schemas.microsoft.com/office/word/2010/wordprocessingCanvas" xmlns:mc="http://schemas.openxmlformats.org/markup-compatibility/2006" xmlns:o="urn:schemas-microsoft-com:office:office" xmlns:r="http://schemas.openxmlformats.org/officeDocument/2006/relationships" xmlns:m="http://schemas.openxmlformats.org/officeDocument/2006/math" xmlns:v="urn:schemas-microsoft-com:vml" xmlns:wp14="http://schemas.microsoft.com/office/word/2010/wordprocessingDrawing" xmlns:wp="http://schemas.openxmlformats.org/drawingml/2006/wordprocessingDrawing" xmlns:w10="urn:schemas-microsoft-com:office:word" xmlns:w="http://schemas.openxmlformats.org/wordprocessingml/2006/main" xmlns:w14="http://schemas.microsoft.com/office/word/2010/wordml" xmlns:w15="http://schemas.microsoft.com/office/word/2012/wordml" xmlns:wpg="http://schemas.microsoft.com/office/word/2010/wordprocessingGroup" xmlns:wpi="http://schemas.microsoft.com/office/word/2010/wordprocessingInk" xmlns:wne="http://schemas.microsoft.com/office/word/2006/wordml" xmlns:wps="http://schemas.microsoft.com/office/word/2010/wordprocessingShape" mc:Ignorable="w14 w15 wp14">
+<w:endnotes xmlns:wpc="http://schemas.microsoft.com/office/word/2010/wordprocessingCanvas" xmlns:mo="http://schemas.microsoft.com/office/mac/office/2008/main" xmlns:mc="http://schemas.openxmlformats.org/markup-compatibility/2006" xmlns:mv="urn:schemas-microsoft-com:mac:vml" xmlns:o="urn:schemas-microsoft-com:office:office" xmlns:r="http://schemas.openxmlformats.org/officeDocument/2006/relationships" xmlns:m="http://schemas.openxmlformats.org/officeDocument/2006/math" xmlns:v="urn:schemas-microsoft-com:vml" xmlns:wp14="http://schemas.microsoft.com/office/word/2010/wordprocessingDrawing" xmlns:wp="http://schemas.openxmlformats.org/drawingml/2006/wordprocessingDrawing" xmlns:w10="urn:schemas-microsoft-com:office:word" xmlns:w="http://schemas.openxmlformats.org/wordprocessingml/2006/main" xmlns:w14="http://schemas.microsoft.com/office/word/2010/wordml" xmlns:wpg="http://schemas.microsoft.com/office/word/2010/wordprocessingGroup" xmlns:wpi="http://schemas.microsoft.com/office/word/2010/wordprocessingInk" xmlns:wne="http://schemas.microsoft.com/office/word/2006/wordml" xmlns:wps="http://schemas.microsoft.com/office/word/2010/wordprocessingShape" mc:Ignorable="w14 wp14">
   <w:endnote w:type="separator" w:id="-1">
     <w:p>
       <w:pPr>
@@ -2262,7 +2372,7 @@
 </file>
 
 <file path=word/footer1.xml><?xml version="1.0" encoding="utf-8"?>
-<w:ftr xmlns:wpc="http://schemas.microsoft.com/office/word/2010/wordprocessingCanvas" xmlns:mc="http://schemas.openxmlformats.org/markup-compatibility/2006" xmlns:o="urn:schemas-microsoft-com:office:office" xmlns:r="http://schemas.openxmlformats.org/officeDocument/2006/relationships" xmlns:m="http://schemas.openxmlformats.org/officeDocument/2006/math" xmlns:v="urn:schemas-microsoft-com:vml" xmlns:wp14="http://schemas.microsoft.com/office/word/2010/wordprocessingDrawing" xmlns:wp="http://schemas.openxmlformats.org/drawingml/2006/wordprocessingDrawing" xmlns:w10="urn:schemas-microsoft-com:office:word" xmlns:w="http://schemas.openxmlformats.org/wordprocessingml/2006/main" xmlns:w14="http://schemas.microsoft.com/office/word/2010/wordml" xmlns:w15="http://schemas.microsoft.com/office/word/2012/wordml" xmlns:wpg="http://schemas.microsoft.com/office/word/2010/wordprocessingGroup" xmlns:wpi="http://schemas.microsoft.com/office/word/2010/wordprocessingInk" xmlns:wne="http://schemas.microsoft.com/office/word/2006/wordml" xmlns:wps="http://schemas.microsoft.com/office/word/2010/wordprocessingShape" mc:Ignorable="w14 w15 wp14">
+<w:ftr xmlns:wpc="http://schemas.microsoft.com/office/word/2010/wordprocessingCanvas" xmlns:mo="http://schemas.microsoft.com/office/mac/office/2008/main" xmlns:mc="http://schemas.openxmlformats.org/markup-compatibility/2006" xmlns:mv="urn:schemas-microsoft-com:mac:vml" xmlns:o="urn:schemas-microsoft-com:office:office" xmlns:r="http://schemas.openxmlformats.org/officeDocument/2006/relationships" xmlns:m="http://schemas.openxmlformats.org/officeDocument/2006/math" xmlns:v="urn:schemas-microsoft-com:vml" xmlns:wp14="http://schemas.microsoft.com/office/word/2010/wordprocessingDrawing" xmlns:wp="http://schemas.openxmlformats.org/drawingml/2006/wordprocessingDrawing" xmlns:w10="urn:schemas-microsoft-com:office:word" xmlns:w="http://schemas.openxmlformats.org/wordprocessingml/2006/main" xmlns:w14="http://schemas.microsoft.com/office/word/2010/wordml" xmlns:wpg="http://schemas.microsoft.com/office/word/2010/wordprocessingGroup" xmlns:wpi="http://schemas.microsoft.com/office/word/2010/wordprocessingInk" xmlns:wne="http://schemas.microsoft.com/office/word/2006/wordml" xmlns:wps="http://schemas.microsoft.com/office/word/2010/wordprocessingShape" mc:Ignorable="w14 wp14">
   <w:sdt>
     <w:sdtPr>
       <w:id w:val="866878451"/>
@@ -2279,7 +2389,7 @@
     <w:sdtContent>
       <w:p>
         <w:pPr>
-          <w:pStyle w:val="Footer"/>
+          <w:pStyle w:val="a8"/>
           <w:jc w:val="right"/>
         </w:pPr>
         <w:r>
@@ -2295,7 +2405,7 @@
           <w:rPr>
             <w:noProof/>
           </w:rPr>
-          <w:t>4</w:t>
+          <w:t>1</w:t>
         </w:r>
         <w:r>
           <w:rPr>
@@ -2308,14 +2418,14 @@
   </w:sdt>
   <w:p>
     <w:pPr>
-      <w:pStyle w:val="Footer"/>
+      <w:pStyle w:val="a8"/>
     </w:pPr>
   </w:p>
 </w:ftr>
 </file>
 
 <file path=word/footnotes.xml><?xml version="1.0" encoding="utf-8"?>
-<w:footnotes xmlns:wpc="http://schemas.microsoft.com/office/word/2010/wordprocessingCanvas" xmlns:mc="http://schemas.openxmlformats.org/markup-compatibility/2006" xmlns:o="urn:schemas-microsoft-com:office:office" xmlns:r="http://schemas.openxmlformats.org/officeDocument/2006/relationships" xmlns:m="http://schemas.openxmlformats.org/officeDocument/2006/math" xmlns:v="urn:schemas-microsoft-com:vml" xmlns:wp14="http://schemas.microsoft.com/office/word/2010/wordprocessingDrawing" xmlns:wp="http://schemas.openxmlformats.org/drawingml/2006/wordprocessingDrawing" xmlns:w10="urn:schemas-microsoft-com:office:word" xmlns:w="http://schemas.openxmlformats.org/wordprocessingml/2006/main" xmlns:w14="http://schemas.microsoft.com/office/word/2010/wordml" xmlns:w15="http://schemas.microsoft.com/office/word/2012/wordml" xmlns:wpg="http://schemas.microsoft.com/office/word/2010/wordprocessingGroup" xmlns:wpi="http://schemas.microsoft.com/office/word/2010/wordprocessingInk" xmlns:wne="http://schemas.microsoft.com/office/word/2006/wordml" xmlns:wps="http://schemas.microsoft.com/office/word/2010/wordprocessingShape" mc:Ignorable="w14 w15 wp14">
+<w:footnotes xmlns:wpc="http://schemas.microsoft.com/office/word/2010/wordprocessingCanvas" xmlns:mo="http://schemas.microsoft.com/office/mac/office/2008/main" xmlns:mc="http://schemas.openxmlformats.org/markup-compatibility/2006" xmlns:mv="urn:schemas-microsoft-com:mac:vml" xmlns:o="urn:schemas-microsoft-com:office:office" xmlns:r="http://schemas.openxmlformats.org/officeDocument/2006/relationships" xmlns:m="http://schemas.openxmlformats.org/officeDocument/2006/math" xmlns:v="urn:schemas-microsoft-com:vml" xmlns:wp14="http://schemas.microsoft.com/office/word/2010/wordprocessingDrawing" xmlns:wp="http://schemas.openxmlformats.org/drawingml/2006/wordprocessingDrawing" xmlns:w10="urn:schemas-microsoft-com:office:word" xmlns:w="http://schemas.openxmlformats.org/wordprocessingml/2006/main" xmlns:w14="http://schemas.microsoft.com/office/word/2010/wordml" xmlns:wpg="http://schemas.microsoft.com/office/word/2010/wordprocessingGroup" xmlns:wpi="http://schemas.microsoft.com/office/word/2010/wordprocessingInk" xmlns:wne="http://schemas.microsoft.com/office/word/2006/wordml" xmlns:wps="http://schemas.microsoft.com/office/word/2010/wordprocessingShape" mc:Ignorable="w14 wp14">
   <w:footnote w:type="separator" w:id="-1">
     <w:p>
       <w:pPr>
@@ -2340,7 +2450,7 @@
 </file>
 
 <file path=word/numbering.xml><?xml version="1.0" encoding="utf-8"?>
-<w:numbering xmlns:wpc="http://schemas.microsoft.com/office/word/2010/wordprocessingCanvas" xmlns:mc="http://schemas.openxmlformats.org/markup-compatibility/2006" xmlns:o="urn:schemas-microsoft-com:office:office" xmlns:r="http://schemas.openxmlformats.org/officeDocument/2006/relationships" xmlns:m="http://schemas.openxmlformats.org/officeDocument/2006/math" xmlns:v="urn:schemas-microsoft-com:vml" xmlns:wp14="http://schemas.microsoft.com/office/word/2010/wordprocessingDrawing" xmlns:wp="http://schemas.openxmlformats.org/drawingml/2006/wordprocessingDrawing" xmlns:w10="urn:schemas-microsoft-com:office:word" xmlns:w="http://schemas.openxmlformats.org/wordprocessingml/2006/main" xmlns:w14="http://schemas.microsoft.com/office/word/2010/wordml" xmlns:w15="http://schemas.microsoft.com/office/word/2012/wordml" xmlns:wpg="http://schemas.microsoft.com/office/word/2010/wordprocessingGroup" xmlns:wpi="http://schemas.microsoft.com/office/word/2010/wordprocessingInk" xmlns:wne="http://schemas.microsoft.com/office/word/2006/wordml" xmlns:wps="http://schemas.microsoft.com/office/word/2010/wordprocessingShape" mc:Ignorable="w14 w15 wp14">
+<w:numbering xmlns:wpc="http://schemas.microsoft.com/office/word/2010/wordprocessingCanvas" xmlns:mo="http://schemas.microsoft.com/office/mac/office/2008/main" xmlns:mc="http://schemas.openxmlformats.org/markup-compatibility/2006" xmlns:mv="urn:schemas-microsoft-com:mac:vml" xmlns:o="urn:schemas-microsoft-com:office:office" xmlns:r="http://schemas.openxmlformats.org/officeDocument/2006/relationships" xmlns:m="http://schemas.openxmlformats.org/officeDocument/2006/math" xmlns:v="urn:schemas-microsoft-com:vml" xmlns:wp14="http://schemas.microsoft.com/office/word/2010/wordprocessingDrawing" xmlns:wp="http://schemas.openxmlformats.org/drawingml/2006/wordprocessingDrawing" xmlns:w10="urn:schemas-microsoft-com:office:word" xmlns:w="http://schemas.openxmlformats.org/wordprocessingml/2006/main" xmlns:w14="http://schemas.microsoft.com/office/word/2010/wordml" xmlns:wpg="http://schemas.microsoft.com/office/word/2010/wordprocessingGroup" xmlns:wpi="http://schemas.microsoft.com/office/word/2010/wordprocessingInk" xmlns:wne="http://schemas.microsoft.com/office/word/2006/wordml" xmlns:wps="http://schemas.microsoft.com/office/word/2010/wordprocessingShape" mc:Ignorable="w14 wp14">
   <w:abstractNum w:abstractNumId="0">
     <w:nsid w:val="1720645C"/>
     <w:multiLevelType w:val="hybridMultilevel"/>
@@ -3193,11 +3303,11 @@
 </file>
 
 <file path=word/styles.xml><?xml version="1.0" encoding="utf-8"?>
-<w:styles xmlns:mc="http://schemas.openxmlformats.org/markup-compatibility/2006" xmlns:r="http://schemas.openxmlformats.org/officeDocument/2006/relationships" xmlns:w="http://schemas.openxmlformats.org/wordprocessingml/2006/main" xmlns:w14="http://schemas.microsoft.com/office/word/2010/wordml" xmlns:w15="http://schemas.microsoft.com/office/word/2012/wordml" mc:Ignorable="w14 w15">
+<w:styles xmlns:mc="http://schemas.openxmlformats.org/markup-compatibility/2006" xmlns:r="http://schemas.openxmlformats.org/officeDocument/2006/relationships" xmlns:w="http://schemas.openxmlformats.org/wordprocessingml/2006/main" xmlns:w14="http://schemas.microsoft.com/office/word/2010/wordml" mc:Ignorable="w14">
   <w:docDefaults>
     <w:rPrDefault>
       <w:rPr>
-        <w:rFonts w:asciiTheme="minorHAnsi" w:eastAsiaTheme="minorHAnsi" w:hAnsiTheme="minorHAnsi" w:cstheme="minorBidi"/>
+        <w:rFonts w:asciiTheme="minorHAnsi" w:eastAsiaTheme="minorEastAsia" w:hAnsiTheme="minorHAnsi" w:cstheme="minorBidi"/>
         <w:sz w:val="22"/>
         <w:szCs w:val="22"/>
         <w:lang w:val="en-NZ" w:eastAsia="en-US" w:bidi="ar-SA"/>
@@ -3209,390 +3319,166 @@
       </w:pPr>
     </w:pPrDefault>
   </w:docDefaults>
-  <w:latentStyles w:defLockedState="0" w:defUIPriority="99" w:defSemiHidden="0" w:defUnhideWhenUsed="0" w:defQFormat="0" w:count="371">
-    <w:lsdException w:name="Normal" w:uiPriority="0" w:qFormat="1"/>
-    <w:lsdException w:name="heading 1" w:uiPriority="9" w:qFormat="1"/>
-    <w:lsdException w:name="heading 2" w:semiHidden="1" w:uiPriority="9" w:unhideWhenUsed="1" w:qFormat="1"/>
-    <w:lsdException w:name="heading 3" w:semiHidden="1" w:uiPriority="9" w:unhideWhenUsed="1" w:qFormat="1"/>
-    <w:lsdException w:name="heading 4" w:semiHidden="1" w:uiPriority="9" w:unhideWhenUsed="1" w:qFormat="1"/>
-    <w:lsdException w:name="heading 5" w:semiHidden="1" w:uiPriority="9" w:unhideWhenUsed="1" w:qFormat="1"/>
-    <w:lsdException w:name="heading 6" w:semiHidden="1" w:uiPriority="9" w:unhideWhenUsed="1" w:qFormat="1"/>
-    <w:lsdException w:name="heading 7" w:semiHidden="1" w:uiPriority="9" w:unhideWhenUsed="1" w:qFormat="1"/>
-    <w:lsdException w:name="heading 8" w:semiHidden="1" w:uiPriority="9" w:unhideWhenUsed="1" w:qFormat="1"/>
-    <w:lsdException w:name="heading 9" w:semiHidden="1" w:uiPriority="9" w:unhideWhenUsed="1" w:qFormat="1"/>
-    <w:lsdException w:name="index 1" w:semiHidden="1" w:unhideWhenUsed="1"/>
-    <w:lsdException w:name="index 2" w:semiHidden="1" w:unhideWhenUsed="1"/>
-    <w:lsdException w:name="index 3" w:semiHidden="1" w:unhideWhenUsed="1"/>
-    <w:lsdException w:name="index 4" w:semiHidden="1" w:unhideWhenUsed="1"/>
-    <w:lsdException w:name="index 5" w:semiHidden="1" w:unhideWhenUsed="1"/>
-    <w:lsdException w:name="index 6" w:semiHidden="1" w:unhideWhenUsed="1"/>
-    <w:lsdException w:name="index 7" w:semiHidden="1" w:unhideWhenUsed="1"/>
-    <w:lsdException w:name="index 8" w:semiHidden="1" w:unhideWhenUsed="1"/>
-    <w:lsdException w:name="index 9" w:semiHidden="1" w:unhideWhenUsed="1"/>
-    <w:lsdException w:name="toc 1" w:semiHidden="1" w:uiPriority="39" w:unhideWhenUsed="1"/>
-    <w:lsdException w:name="toc 2" w:semiHidden="1" w:uiPriority="39" w:unhideWhenUsed="1"/>
-    <w:lsdException w:name="toc 3" w:semiHidden="1" w:uiPriority="39" w:unhideWhenUsed="1"/>
-    <w:lsdException w:name="toc 4" w:semiHidden="1" w:uiPriority="39" w:unhideWhenUsed="1"/>
-    <w:lsdException w:name="toc 5" w:semiHidden="1" w:uiPriority="39" w:unhideWhenUsed="1"/>
-    <w:lsdException w:name="toc 6" w:semiHidden="1" w:uiPriority="39" w:unhideWhenUsed="1"/>
-    <w:lsdException w:name="toc 7" w:semiHidden="1" w:uiPriority="39" w:unhideWhenUsed="1"/>
-    <w:lsdException w:name="toc 8" w:semiHidden="1" w:uiPriority="39" w:unhideWhenUsed="1"/>
-    <w:lsdException w:name="toc 9" w:semiHidden="1" w:uiPriority="39" w:unhideWhenUsed="1"/>
-    <w:lsdException w:name="Normal Indent" w:semiHidden="1" w:unhideWhenUsed="1"/>
-    <w:lsdException w:name="footnote text" w:semiHidden="1" w:unhideWhenUsed="1"/>
-    <w:lsdException w:name="annotation text" w:semiHidden="1" w:unhideWhenUsed="1"/>
-    <w:lsdException w:name="header" w:semiHidden="1" w:unhideWhenUsed="1"/>
-    <w:lsdException w:name="footer" w:semiHidden="1" w:unhideWhenUsed="1"/>
-    <w:lsdException w:name="index heading" w:semiHidden="1" w:unhideWhenUsed="1"/>
-    <w:lsdException w:name="caption" w:semiHidden="1" w:uiPriority="35" w:unhideWhenUsed="1" w:qFormat="1"/>
-    <w:lsdException w:name="table of figures" w:semiHidden="1" w:unhideWhenUsed="1"/>
-    <w:lsdException w:name="envelope address" w:semiHidden="1" w:unhideWhenUsed="1"/>
-    <w:lsdException w:name="envelope return" w:semiHidden="1" w:unhideWhenUsed="1"/>
-    <w:lsdException w:name="footnote reference" w:semiHidden="1" w:unhideWhenUsed="1"/>
-    <w:lsdException w:name="annotation reference" w:semiHidden="1" w:unhideWhenUsed="1"/>
-    <w:lsdException w:name="line number" w:semiHidden="1" w:unhideWhenUsed="1"/>
-    <w:lsdException w:name="page number" w:semiHidden="1" w:unhideWhenUsed="1"/>
-    <w:lsdException w:name="endnote reference" w:semiHidden="1" w:unhideWhenUsed="1"/>
-    <w:lsdException w:name="endnote text" w:semiHidden="1" w:unhideWhenUsed="1"/>
-    <w:lsdException w:name="table of authorities" w:semiHidden="1" w:unhideWhenUsed="1"/>
-    <w:lsdException w:name="macro" w:semiHidden="1" w:unhideWhenUsed="1"/>
-    <w:lsdException w:name="toa heading" w:semiHidden="1" w:unhideWhenUsed="1"/>
-    <w:lsdException w:name="List" w:semiHidden="1" w:unhideWhenUsed="1"/>
-    <w:lsdException w:name="List Bullet" w:semiHidden="1" w:unhideWhenUsed="1"/>
-    <w:lsdException w:name="List Number" w:semiHidden="1" w:unhideWhenUsed="1"/>
-    <w:lsdException w:name="List 2" w:semiHidden="1" w:unhideWhenUsed="1"/>
-    <w:lsdException w:name="List 3" w:semiHidden="1" w:unhideWhenUsed="1"/>
-    <w:lsdException w:name="List 4" w:semiHidden="1" w:unhideWhenUsed="1"/>
-    <w:lsdException w:name="List 5" w:semiHidden="1" w:unhideWhenUsed="1"/>
-    <w:lsdException w:name="List Bullet 2" w:semiHidden="1" w:unhideWhenUsed="1"/>
-    <w:lsdException w:name="List Bullet 3" w:semiHidden="1" w:unhideWhenUsed="1"/>
-    <w:lsdException w:name="List Bullet 4" w:semiHidden="1" w:unhideWhenUsed="1"/>
-    <w:lsdException w:name="List Bullet 5" w:semiHidden="1" w:unhideWhenUsed="1"/>
-    <w:lsdException w:name="List Number 2" w:semiHidden="1" w:unhideWhenUsed="1"/>
-    <w:lsdException w:name="List Number 3" w:semiHidden="1" w:unhideWhenUsed="1"/>
-    <w:lsdException w:name="List Number 4" w:semiHidden="1" w:unhideWhenUsed="1"/>
-    <w:lsdException w:name="List Number 5" w:semiHidden="1" w:unhideWhenUsed="1"/>
-    <w:lsdException w:name="Title" w:uiPriority="10" w:qFormat="1"/>
-    <w:lsdException w:name="Closing" w:semiHidden="1" w:unhideWhenUsed="1"/>
-    <w:lsdException w:name="Signature" w:semiHidden="1" w:unhideWhenUsed="1"/>
-    <w:lsdException w:name="Default Paragraph Font" w:semiHidden="1" w:uiPriority="1" w:unhideWhenUsed="1"/>
-    <w:lsdException w:name="Body Text" w:semiHidden="1" w:unhideWhenUsed="1"/>
-    <w:lsdException w:name="Body Text Indent" w:semiHidden="1" w:unhideWhenUsed="1"/>
-    <w:lsdException w:name="List Continue" w:semiHidden="1" w:unhideWhenUsed="1"/>
-    <w:lsdException w:name="List Continue 2" w:semiHidden="1" w:unhideWhenUsed="1"/>
-    <w:lsdException w:name="List Continue 3" w:semiHidden="1" w:unhideWhenUsed="1"/>
-    <w:lsdException w:name="List Continue 4" w:semiHidden="1" w:unhideWhenUsed="1"/>
-    <w:lsdException w:name="List Continue 5" w:semiHidden="1" w:unhideWhenUsed="1"/>
-    <w:lsdException w:name="Message Header" w:semiHidden="1" w:unhideWhenUsed="1"/>
-    <w:lsdException w:name="Subtitle" w:uiPriority="11" w:qFormat="1"/>
-    <w:lsdException w:name="Salutation" w:semiHidden="1" w:unhideWhenUsed="1"/>
-    <w:lsdException w:name="Date" w:semiHidden="1" w:unhideWhenUsed="1"/>
-    <w:lsdException w:name="Body Text First Indent" w:semiHidden="1" w:unhideWhenUsed="1"/>
-    <w:lsdException w:name="Body Text First Indent 2" w:semiHidden="1" w:unhideWhenUsed="1"/>
-    <w:lsdException w:name="Note Heading" w:semiHidden="1" w:unhideWhenUsed="1"/>
-    <w:lsdException w:name="Body Text 2" w:semiHidden="1" w:unhideWhenUsed="1"/>
-    <w:lsdException w:name="Body Text 3" w:semiHidden="1" w:unhideWhenUsed="1"/>
-    <w:lsdException w:name="Body Text Indent 2" w:semiHidden="1" w:uiPriority="0" w:unhideWhenUsed="1"/>
-    <w:lsdException w:name="Body Text Indent 3" w:semiHidden="1" w:unhideWhenUsed="1"/>
-    <w:lsdException w:name="Block Text" w:semiHidden="1" w:unhideWhenUsed="1"/>
-    <w:lsdException w:name="Hyperlink" w:semiHidden="1" w:unhideWhenUsed="1"/>
-    <w:lsdException w:name="FollowedHyperlink" w:semiHidden="1" w:unhideWhenUsed="1"/>
-    <w:lsdException w:name="Strong" w:uiPriority="22" w:qFormat="1"/>
-    <w:lsdException w:name="Emphasis" w:uiPriority="20" w:qFormat="1"/>
-    <w:lsdException w:name="Document Map" w:semiHidden="1" w:unhideWhenUsed="1"/>
-    <w:lsdException w:name="Plain Text" w:semiHidden="1" w:unhideWhenUsed="1"/>
-    <w:lsdException w:name="E-mail Signature" w:semiHidden="1" w:unhideWhenUsed="1"/>
-    <w:lsdException w:name="HTML Top of Form" w:semiHidden="1" w:unhideWhenUsed="1"/>
-    <w:lsdException w:name="HTML Bottom of Form" w:semiHidden="1" w:unhideWhenUsed="1"/>
-    <w:lsdException w:name="Normal (Web)" w:semiHidden="1" w:unhideWhenUsed="1"/>
-    <w:lsdException w:name="HTML Acronym" w:semiHidden="1" w:unhideWhenUsed="1"/>
-    <w:lsdException w:name="HTML Address" w:semiHidden="1" w:unhideWhenUsed="1"/>
-    <w:lsdException w:name="HTML Cite" w:semiHidden="1" w:unhideWhenUsed="1"/>
-    <w:lsdException w:name="HTML Code" w:semiHidden="1" w:unhideWhenUsed="1"/>
-    <w:lsdException w:name="HTML Definition" w:semiHidden="1" w:unhideWhenUsed="1"/>
-    <w:lsdException w:name="HTML Keyboard" w:semiHidden="1" w:unhideWhenUsed="1"/>
-    <w:lsdException w:name="HTML Preformatted" w:semiHidden="1" w:unhideWhenUsed="1"/>
-    <w:lsdException w:name="HTML Sample" w:semiHidden="1" w:unhideWhenUsed="1"/>
-    <w:lsdException w:name="HTML Typewriter" w:semiHidden="1" w:unhideWhenUsed="1"/>
-    <w:lsdException w:name="HTML Variable" w:semiHidden="1" w:unhideWhenUsed="1"/>
-    <w:lsdException w:name="Normal Table" w:semiHidden="1" w:unhideWhenUsed="1"/>
-    <w:lsdException w:name="annotation subject" w:semiHidden="1" w:unhideWhenUsed="1"/>
-    <w:lsdException w:name="No List" w:semiHidden="1" w:unhideWhenUsed="1"/>
-    <w:lsdException w:name="Outline List 1" w:semiHidden="1" w:unhideWhenUsed="1"/>
-    <w:lsdException w:name="Outline List 2" w:semiHidden="1" w:unhideWhenUsed="1"/>
-    <w:lsdException w:name="Outline List 3" w:semiHidden="1" w:unhideWhenUsed="1"/>
-    <w:lsdException w:name="Table Simple 1" w:semiHidden="1" w:unhideWhenUsed="1"/>
-    <w:lsdException w:name="Table Simple 2" w:semiHidden="1" w:unhideWhenUsed="1"/>
-    <w:lsdException w:name="Table Simple 3" w:semiHidden="1" w:unhideWhenUsed="1"/>
-    <w:lsdException w:name="Table Classic 1" w:semiHidden="1" w:unhideWhenUsed="1"/>
-    <w:lsdException w:name="Table Classic 2" w:semiHidden="1" w:unhideWhenUsed="1"/>
-    <w:lsdException w:name="Table Classic 3" w:semiHidden="1" w:unhideWhenUsed="1"/>
-    <w:lsdException w:name="Table Classic 4" w:semiHidden="1" w:unhideWhenUsed="1"/>
-    <w:lsdException w:name="Table Colorful 1" w:semiHidden="1" w:unhideWhenUsed="1"/>
-    <w:lsdException w:name="Table Colorful 2" w:semiHidden="1" w:unhideWhenUsed="1"/>
-    <w:lsdException w:name="Table Colorful 3" w:semiHidden="1" w:unhideWhenUsed="1"/>
-    <w:lsdException w:name="Table Columns 1" w:semiHidden="1" w:unhideWhenUsed="1"/>
-    <w:lsdException w:name="Table Columns 2" w:semiHidden="1" w:unhideWhenUsed="1"/>
-    <w:lsdException w:name="Table Columns 3" w:semiHidden="1" w:unhideWhenUsed="1"/>
-    <w:lsdException w:name="Table Columns 4" w:semiHidden="1" w:unhideWhenUsed="1"/>
-    <w:lsdException w:name="Table Columns 5" w:semiHidden="1" w:unhideWhenUsed="1"/>
-    <w:lsdException w:name="Table Grid 1" w:semiHidden="1" w:unhideWhenUsed="1"/>
-    <w:lsdException w:name="Table Grid 2" w:semiHidden="1" w:unhideWhenUsed="1"/>
-    <w:lsdException w:name="Table Grid 3" w:semiHidden="1" w:unhideWhenUsed="1"/>
-    <w:lsdException w:name="Table Grid 4" w:semiHidden="1" w:unhideWhenUsed="1"/>
-    <w:lsdException w:name="Table Grid 5" w:semiHidden="1" w:unhideWhenUsed="1"/>
-    <w:lsdException w:name="Table Grid 6" w:semiHidden="1" w:unhideWhenUsed="1"/>
-    <w:lsdException w:name="Table Grid 7" w:semiHidden="1" w:unhideWhenUsed="1"/>
-    <w:lsdException w:name="Table Grid 8" w:semiHidden="1" w:unhideWhenUsed="1"/>
-    <w:lsdException w:name="Table List 1" w:semiHidden="1" w:unhideWhenUsed="1"/>
-    <w:lsdException w:name="Table List 2" w:semiHidden="1" w:unhideWhenUsed="1"/>
-    <w:lsdException w:name="Table List 3" w:semiHidden="1" w:unhideWhenUsed="1"/>
-    <w:lsdException w:name="Table List 4" w:semiHidden="1" w:unhideWhenUsed="1"/>
-    <w:lsdException w:name="Table List 5" w:semiHidden="1" w:unhideWhenUsed="1"/>
-    <w:lsdException w:name="Table List 6" w:semiHidden="1" w:unhideWhenUsed="1"/>
-    <w:lsdException w:name="Table List 7" w:semiHidden="1" w:unhideWhenUsed="1"/>
-    <w:lsdException w:name="Table List 8" w:semiHidden="1" w:unhideWhenUsed="1"/>
-    <w:lsdException w:name="Table 3D effects 1" w:semiHidden="1" w:unhideWhenUsed="1"/>
-    <w:lsdException w:name="Table 3D effects 2" w:semiHidden="1" w:unhideWhenUsed="1"/>
-    <w:lsdException w:name="Table 3D effects 3" w:semiHidden="1" w:unhideWhenUsed="1"/>
-    <w:lsdException w:name="Table Contemporary" w:semiHidden="1" w:unhideWhenUsed="1"/>
-    <w:lsdException w:name="Table Elegant" w:semiHidden="1" w:unhideWhenUsed="1"/>
-    <w:lsdException w:name="Table Professional" w:semiHidden="1" w:unhideWhenUsed="1"/>
-    <w:lsdException w:name="Table Subtle 1" w:semiHidden="1" w:unhideWhenUsed="1"/>
-    <w:lsdException w:name="Table Subtle 2" w:semiHidden="1" w:unhideWhenUsed="1"/>
-    <w:lsdException w:name="Table Web 1" w:semiHidden="1" w:unhideWhenUsed="1"/>
-    <w:lsdException w:name="Table Web 2" w:semiHidden="1" w:unhideWhenUsed="1"/>
-    <w:lsdException w:name="Table Web 3" w:semiHidden="1" w:unhideWhenUsed="1"/>
-    <w:lsdException w:name="Balloon Text" w:semiHidden="1" w:unhideWhenUsed="1"/>
-    <w:lsdException w:name="Table Grid" w:uiPriority="39"/>
-    <w:lsdException w:name="Table Theme" w:semiHidden="1" w:unhideWhenUsed="1"/>
-    <w:lsdException w:name="Placeholder Text" w:semiHidden="1"/>
-    <w:lsdException w:name="No Spacing" w:uiPriority="1" w:qFormat="1"/>
-    <w:lsdException w:name="Light Shading" w:uiPriority="60"/>
-    <w:lsdException w:name="Light List" w:uiPriority="61"/>
-    <w:lsdException w:name="Light Grid" w:uiPriority="62"/>
-    <w:lsdException w:name="Medium Shading 1" w:uiPriority="63"/>
-    <w:lsdException w:name="Medium Shading 2" w:uiPriority="64"/>
-    <w:lsdException w:name="Medium List 1" w:uiPriority="65"/>
-    <w:lsdException w:name="Medium List 2" w:uiPriority="66"/>
-    <w:lsdException w:name="Medium Grid 1" w:uiPriority="67"/>
-    <w:lsdException w:name="Medium Grid 2" w:uiPriority="68"/>
-    <w:lsdException w:name="Medium Grid 3" w:uiPriority="69"/>
-    <w:lsdException w:name="Dark List" w:uiPriority="70"/>
-    <w:lsdException w:name="Colorful Shading" w:uiPriority="71"/>
-    <w:lsdException w:name="Colorful List" w:uiPriority="72"/>
-    <w:lsdException w:name="Colorful Grid" w:uiPriority="73"/>
-    <w:lsdException w:name="Light Shading Accent 1" w:uiPriority="60"/>
-    <w:lsdException w:name="Light List Accent 1" w:uiPriority="61"/>
-    <w:lsdException w:name="Light Grid Accent 1" w:uiPriority="62"/>
-    <w:lsdException w:name="Medium Shading 1 Accent 1" w:uiPriority="63"/>
-    <w:lsdException w:name="Medium Shading 2 Accent 1" w:uiPriority="64"/>
-    <w:lsdException w:name="Medium List 1 Accent 1" w:uiPriority="65"/>
-    <w:lsdException w:name="Revision" w:semiHidden="1"/>
-    <w:lsdException w:name="List Paragraph" w:uiPriority="34" w:qFormat="1"/>
-    <w:lsdException w:name="Quote" w:uiPriority="29" w:qFormat="1"/>
-    <w:lsdException w:name="Intense Quote" w:uiPriority="30" w:qFormat="1"/>
-    <w:lsdException w:name="Medium List 2 Accent 1" w:uiPriority="66"/>
-    <w:lsdException w:name="Medium Grid 1 Accent 1" w:uiPriority="67"/>
-    <w:lsdException w:name="Medium Grid 2 Accent 1" w:uiPriority="68"/>
-    <w:lsdException w:name="Medium Grid 3 Accent 1" w:uiPriority="69"/>
-    <w:lsdException w:name="Dark List Accent 1" w:uiPriority="70"/>
-    <w:lsdException w:name="Colorful Shading Accent 1" w:uiPriority="71"/>
-    <w:lsdException w:name="Colorful List Accent 1" w:uiPriority="72"/>
-    <w:lsdException w:name="Colorful Grid Accent 1" w:uiPriority="73"/>
-    <w:lsdException w:name="Light Shading Accent 2" w:uiPriority="60"/>
-    <w:lsdException w:name="Light List Accent 2" w:uiPriority="61"/>
-    <w:lsdException w:name="Light Grid Accent 2" w:uiPriority="62"/>
-    <w:lsdException w:name="Medium Shading 1 Accent 2" w:uiPriority="63"/>
-    <w:lsdException w:name="Medium Shading 2 Accent 2" w:uiPriority="64"/>
-    <w:lsdException w:name="Medium List 1 Accent 2" w:uiPriority="65"/>
-    <w:lsdException w:name="Medium List 2 Accent 2" w:uiPriority="66"/>
-    <w:lsdException w:name="Medium Grid 1 Accent 2" w:uiPriority="67"/>
-    <w:lsdException w:name="Medium Grid 2 Accent 2" w:uiPriority="68"/>
-    <w:lsdException w:name="Medium Grid 3 Accent 2" w:uiPriority="69"/>
-    <w:lsdException w:name="Dark List Accent 2" w:uiPriority="70"/>
-    <w:lsdException w:name="Colorful Shading Accent 2" w:uiPriority="71"/>
-    <w:lsdException w:name="Colorful List Accent 2" w:uiPriority="72"/>
-    <w:lsdException w:name="Colorful Grid Accent 2" w:uiPriority="73"/>
-    <w:lsdException w:name="Light Shading Accent 3" w:uiPriority="60"/>
-    <w:lsdException w:name="Light List Accent 3" w:uiPriority="61"/>
-    <w:lsdException w:name="Light Grid Accent 3" w:uiPriority="62"/>
-    <w:lsdException w:name="Medium Shading 1 Accent 3" w:uiPriority="63"/>
-    <w:lsdException w:name="Medium Shading 2 Accent 3" w:uiPriority="64"/>
-    <w:lsdException w:name="Medium List 1 Accent 3" w:uiPriority="65"/>
-    <w:lsdException w:name="Medium List 2 Accent 3" w:uiPriority="66"/>
-    <w:lsdException w:name="Medium Grid 1 Accent 3" w:uiPriority="67"/>
-    <w:lsdException w:name="Medium Grid 2 Accent 3" w:uiPriority="68"/>
-    <w:lsdException w:name="Medium Grid 3 Accent 3" w:uiPriority="69"/>
-    <w:lsdException w:name="Dark List Accent 3" w:uiPriority="70"/>
-    <w:lsdException w:name="Colorful Shading Accent 3" w:uiPriority="71"/>
-    <w:lsdException w:name="Colorful List Accent 3" w:uiPriority="72"/>
-    <w:lsdException w:name="Colorful Grid Accent 3" w:uiPriority="73"/>
-    <w:lsdException w:name="Light Shading Accent 4" w:uiPriority="60"/>
-    <w:lsdException w:name="Light List Accent 4" w:uiPriority="61"/>
-    <w:lsdException w:name="Light Grid Accent 4" w:uiPriority="62"/>
-    <w:lsdException w:name="Medium Shading 1 Accent 4" w:uiPriority="63"/>
-    <w:lsdException w:name="Medium Shading 2 Accent 4" w:uiPriority="64"/>
-    <w:lsdException w:name="Medium List 1 Accent 4" w:uiPriority="65"/>
-    <w:lsdException w:name="Medium List 2 Accent 4" w:uiPriority="66"/>
-    <w:lsdException w:name="Medium Grid 1 Accent 4" w:uiPriority="67"/>
-    <w:lsdException w:name="Medium Grid 2 Accent 4" w:uiPriority="68"/>
-    <w:lsdException w:name="Medium Grid 3 Accent 4" w:uiPriority="69"/>
-    <w:lsdException w:name="Dark List Accent 4" w:uiPriority="70"/>
-    <w:lsdException w:name="Colorful Shading Accent 4" w:uiPriority="71"/>
-    <w:lsdException w:name="Colorful List Accent 4" w:uiPriority="72"/>
-    <w:lsdException w:name="Colorful Grid Accent 4" w:uiPriority="73"/>
-    <w:lsdException w:name="Light Shading Accent 5" w:uiPriority="60"/>
-    <w:lsdException w:name="Light List Accent 5" w:uiPriority="61"/>
-    <w:lsdException w:name="Light Grid Accent 5" w:uiPriority="62"/>
-    <w:lsdException w:name="Medium Shading 1 Accent 5" w:uiPriority="63"/>
-    <w:lsdException w:name="Medium Shading 2 Accent 5" w:uiPriority="64"/>
-    <w:lsdException w:name="Medium List 1 Accent 5" w:uiPriority="65"/>
-    <w:lsdException w:name="Medium List 2 Accent 5" w:uiPriority="66"/>
-    <w:lsdException w:name="Medium Grid 1 Accent 5" w:uiPriority="67"/>
-    <w:lsdException w:name="Medium Grid 2 Accent 5" w:uiPriority="68"/>
-    <w:lsdException w:name="Medium Grid 3 Accent 5" w:uiPriority="69"/>
-    <w:lsdException w:name="Dark List Accent 5" w:uiPriority="70"/>
-    <w:lsdException w:name="Colorful Shading Accent 5" w:uiPriority="71"/>
-    <w:lsdException w:name="Colorful List Accent 5" w:uiPriority="72"/>
-    <w:lsdException w:name="Colorful Grid Accent 5" w:uiPriority="73"/>
-    <w:lsdException w:name="Light Shading Accent 6" w:uiPriority="60"/>
-    <w:lsdException w:name="Light List Accent 6" w:uiPriority="61"/>
-    <w:lsdException w:name="Light Grid Accent 6" w:uiPriority="62"/>
-    <w:lsdException w:name="Medium Shading 1 Accent 6" w:uiPriority="63"/>
-    <w:lsdException w:name="Medium Shading 2 Accent 6" w:uiPriority="64"/>
-    <w:lsdException w:name="Medium List 1 Accent 6" w:uiPriority="65"/>
-    <w:lsdException w:name="Medium List 2 Accent 6" w:uiPriority="66"/>
-    <w:lsdException w:name="Medium Grid 1 Accent 6" w:uiPriority="67"/>
-    <w:lsdException w:name="Medium Grid 2 Accent 6" w:uiPriority="68"/>
-    <w:lsdException w:name="Medium Grid 3 Accent 6" w:uiPriority="69"/>
-    <w:lsdException w:name="Dark List Accent 6" w:uiPriority="70"/>
-    <w:lsdException w:name="Colorful Shading Accent 6" w:uiPriority="71"/>
-    <w:lsdException w:name="Colorful List Accent 6" w:uiPriority="72"/>
-    <w:lsdException w:name="Colorful Grid Accent 6" w:uiPriority="73"/>
-    <w:lsdException w:name="Subtle Emphasis" w:uiPriority="19" w:qFormat="1"/>
-    <w:lsdException w:name="Intense Emphasis" w:uiPriority="21" w:qFormat="1"/>
-    <w:lsdException w:name="Subtle Reference" w:uiPriority="31" w:qFormat="1"/>
-    <w:lsdException w:name="Intense Reference" w:uiPriority="32" w:qFormat="1"/>
-    <w:lsdException w:name="Book Title" w:uiPriority="33" w:qFormat="1"/>
-    <w:lsdException w:name="Bibliography" w:semiHidden="1" w:uiPriority="37" w:unhideWhenUsed="1"/>
-    <w:lsdException w:name="TOC Heading" w:semiHidden="1" w:uiPriority="39" w:unhideWhenUsed="1" w:qFormat="1"/>
-    <w:lsdException w:name="Plain Table 1" w:uiPriority="41"/>
-    <w:lsdException w:name="Plain Table 2" w:uiPriority="42"/>
-    <w:lsdException w:name="Plain Table 3" w:uiPriority="43"/>
-    <w:lsdException w:name="Plain Table 4" w:uiPriority="44"/>
-    <w:lsdException w:name="Plain Table 5" w:uiPriority="45"/>
-    <w:lsdException w:name="Grid Table Light" w:uiPriority="40"/>
-    <w:lsdException w:name="Grid Table 1 Light" w:uiPriority="46"/>
-    <w:lsdException w:name="Grid Table 2" w:uiPriority="47"/>
-    <w:lsdException w:name="Grid Table 3" w:uiPriority="48"/>
-    <w:lsdException w:name="Grid Table 4" w:uiPriority="49"/>
-    <w:lsdException w:name="Grid Table 5 Dark" w:uiPriority="50"/>
-    <w:lsdException w:name="Grid Table 6 Colorful" w:uiPriority="51"/>
-    <w:lsdException w:name="Grid Table 7 Colorful" w:uiPriority="52"/>
-    <w:lsdException w:name="Grid Table 1 Light Accent 1" w:uiPriority="46"/>
-    <w:lsdException w:name="Grid Table 2 Accent 1" w:uiPriority="47"/>
-    <w:lsdException w:name="Grid Table 3 Accent 1" w:uiPriority="48"/>
-    <w:lsdException w:name="Grid Table 4 Accent 1" w:uiPriority="49"/>
-    <w:lsdException w:name="Grid Table 5 Dark Accent 1" w:uiPriority="50"/>
-    <w:lsdException w:name="Grid Table 6 Colorful Accent 1" w:uiPriority="51"/>
-    <w:lsdException w:name="Grid Table 7 Colorful Accent 1" w:uiPriority="52"/>
-    <w:lsdException w:name="Grid Table 1 Light Accent 2" w:uiPriority="46"/>
-    <w:lsdException w:name="Grid Table 2 Accent 2" w:uiPriority="47"/>
-    <w:lsdException w:name="Grid Table 3 Accent 2" w:uiPriority="48"/>
-    <w:lsdException w:name="Grid Table 4 Accent 2" w:uiPriority="49"/>
-    <w:lsdException w:name="Grid Table 5 Dark Accent 2" w:uiPriority="50"/>
-    <w:lsdException w:name="Grid Table 6 Colorful Accent 2" w:uiPriority="51"/>
-    <w:lsdException w:name="Grid Table 7 Colorful Accent 2" w:uiPriority="52"/>
-    <w:lsdException w:name="Grid Table 1 Light Accent 3" w:uiPriority="46"/>
-    <w:lsdException w:name="Grid Table 2 Accent 3" w:uiPriority="47"/>
-    <w:lsdException w:name="Grid Table 3 Accent 3" w:uiPriority="48"/>
-    <w:lsdException w:name="Grid Table 4 Accent 3" w:uiPriority="49"/>
-    <w:lsdException w:name="Grid Table 5 Dark Accent 3" w:uiPriority="50"/>
-    <w:lsdException w:name="Grid Table 6 Colorful Accent 3" w:uiPriority="51"/>
-    <w:lsdException w:name="Grid Table 7 Colorful Accent 3" w:uiPriority="52"/>
-    <w:lsdException w:name="Grid Table 1 Light Accent 4" w:uiPriority="46"/>
-    <w:lsdException w:name="Grid Table 2 Accent 4" w:uiPriority="47"/>
-    <w:lsdException w:name="Grid Table 3 Accent 4" w:uiPriority="48"/>
-    <w:lsdException w:name="Grid Table 4 Accent 4" w:uiPriority="49"/>
-    <w:lsdException w:name="Grid Table 5 Dark Accent 4" w:uiPriority="50"/>
-    <w:lsdException w:name="Grid Table 6 Colorful Accent 4" w:uiPriority="51"/>
-    <w:lsdException w:name="Grid Table 7 Colorful Accent 4" w:uiPriority="52"/>
-    <w:lsdException w:name="Grid Table 1 Light Accent 5" w:uiPriority="46"/>
-    <w:lsdException w:name="Grid Table 2 Accent 5" w:uiPriority="47"/>
-    <w:lsdException w:name="Grid Table 3 Accent 5" w:uiPriority="48"/>
-    <w:lsdException w:name="Grid Table 4 Accent 5" w:uiPriority="49"/>
-    <w:lsdException w:name="Grid Table 5 Dark Accent 5" w:uiPriority="50"/>
-    <w:lsdException w:name="Grid Table 6 Colorful Accent 5" w:uiPriority="51"/>
-    <w:lsdException w:name="Grid Table 7 Colorful Accent 5" w:uiPriority="52"/>
-    <w:lsdException w:name="Grid Table 1 Light Accent 6" w:uiPriority="46"/>
-    <w:lsdException w:name="Grid Table 2 Accent 6" w:uiPriority="47"/>
-    <w:lsdException w:name="Grid Table 3 Accent 6" w:uiPriority="48"/>
-    <w:lsdException w:name="Grid Table 4 Accent 6" w:uiPriority="49"/>
-    <w:lsdException w:name="Grid Table 5 Dark Accent 6" w:uiPriority="50"/>
-    <w:lsdException w:name="Grid Table 6 Colorful Accent 6" w:uiPriority="51"/>
-    <w:lsdException w:name="Grid Table 7 Colorful Accent 6" w:uiPriority="52"/>
-    <w:lsdException w:name="List Table 1 Light" w:uiPriority="46"/>
-    <w:lsdException w:name="List Table 2" w:uiPriority="47"/>
-    <w:lsdException w:name="List Table 3" w:uiPriority="48"/>
-    <w:lsdException w:name="List Table 4" w:uiPriority="49"/>
-    <w:lsdException w:name="List Table 5 Dark" w:uiPriority="50"/>
-    <w:lsdException w:name="List Table 6 Colorful" w:uiPriority="51"/>
-    <w:lsdException w:name="List Table 7 Colorful" w:uiPriority="52"/>
-    <w:lsdException w:name="List Table 1 Light Accent 1" w:uiPriority="46"/>
-    <w:lsdException w:name="List Table 2 Accent 1" w:uiPriority="47"/>
-    <w:lsdException w:name="List Table 3 Accent 1" w:uiPriority="48"/>
-    <w:lsdException w:name="List Table 4 Accent 1" w:uiPriority="49"/>
-    <w:lsdException w:name="List Table 5 Dark Accent 1" w:uiPriority="50"/>
-    <w:lsdException w:name="List Table 6 Colorful Accent 1" w:uiPriority="51"/>
-    <w:lsdException w:name="List Table 7 Colorful Accent 1" w:uiPriority="52"/>
-    <w:lsdException w:name="List Table 1 Light Accent 2" w:uiPriority="46"/>
-    <w:lsdException w:name="List Table 2 Accent 2" w:uiPriority="47"/>
-    <w:lsdException w:name="List Table 3 Accent 2" w:uiPriority="48"/>
-    <w:lsdException w:name="List Table 4 Accent 2" w:uiPriority="49"/>
-    <w:lsdException w:name="List Table 5 Dark Accent 2" w:uiPriority="50"/>
-    <w:lsdException w:name="List Table 6 Colorful Accent 2" w:uiPriority="51"/>
-    <w:lsdException w:name="List Table 7 Colorful Accent 2" w:uiPriority="52"/>
-    <w:lsdException w:name="List Table 1 Light Accent 3" w:uiPriority="46"/>
-    <w:lsdException w:name="List Table 2 Accent 3" w:uiPriority="47"/>
-    <w:lsdException w:name="List Table 3 Accent 3" w:uiPriority="48"/>
-    <w:lsdException w:name="List Table 4 Accent 3" w:uiPriority="49"/>
-    <w:lsdException w:name="List Table 5 Dark Accent 3" w:uiPriority="50"/>
-    <w:lsdException w:name="List Table 6 Colorful Accent 3" w:uiPriority="51"/>
-    <w:lsdException w:name="List Table 7 Colorful Accent 3" w:uiPriority="52"/>
-    <w:lsdException w:name="List Table 1 Light Accent 4" w:uiPriority="46"/>
-    <w:lsdException w:name="List Table 2 Accent 4" w:uiPriority="47"/>
-    <w:lsdException w:name="List Table 3 Accent 4" w:uiPriority="48"/>
-    <w:lsdException w:name="List Table 4 Accent 4" w:uiPriority="49"/>
-    <w:lsdException w:name="List Table 5 Dark Accent 4" w:uiPriority="50"/>
-    <w:lsdException w:name="List Table 6 Colorful Accent 4" w:uiPriority="51"/>
-    <w:lsdException w:name="List Table 7 Colorful Accent 4" w:uiPriority="52"/>
-    <w:lsdException w:name="List Table 1 Light Accent 5" w:uiPriority="46"/>
-    <w:lsdException w:name="List Table 2 Accent 5" w:uiPriority="47"/>
-    <w:lsdException w:name="List Table 3 Accent 5" w:uiPriority="48"/>
-    <w:lsdException w:name="List Table 4 Accent 5" w:uiPriority="49"/>
-    <w:lsdException w:name="List Table 5 Dark Accent 5" w:uiPriority="50"/>
-    <w:lsdException w:name="List Table 6 Colorful Accent 5" w:uiPriority="51"/>
-    <w:lsdException w:name="List Table 7 Colorful Accent 5" w:uiPriority="52"/>
-    <w:lsdException w:name="List Table 1 Light Accent 6" w:uiPriority="46"/>
-    <w:lsdException w:name="List Table 2 Accent 6" w:uiPriority="47"/>
-    <w:lsdException w:name="List Table 3 Accent 6" w:uiPriority="48"/>
-    <w:lsdException w:name="List Table 4 Accent 6" w:uiPriority="49"/>
-    <w:lsdException w:name="List Table 5 Dark Accent 6" w:uiPriority="50"/>
-    <w:lsdException w:name="List Table 6 Colorful Accent 6" w:uiPriority="51"/>
-    <w:lsdException w:name="List Table 7 Colorful Accent 6" w:uiPriority="52"/>
+  <w:latentStyles w:defLockedState="0" w:defUIPriority="99" w:defSemiHidden="1" w:defUnhideWhenUsed="1" w:defQFormat="0" w:count="276">
+    <w:lsdException w:name="Normal" w:semiHidden="0" w:uiPriority="0" w:unhideWhenUsed="0" w:qFormat="1"/>
+    <w:lsdException w:name="heading 1" w:semiHidden="0" w:uiPriority="9" w:unhideWhenUsed="0" w:qFormat="1"/>
+    <w:lsdException w:name="heading 2" w:uiPriority="9" w:qFormat="1"/>
+    <w:lsdException w:name="heading 3" w:uiPriority="9" w:qFormat="1"/>
+    <w:lsdException w:name="heading 4" w:uiPriority="9" w:qFormat="1"/>
+    <w:lsdException w:name="heading 5" w:uiPriority="9" w:qFormat="1"/>
+    <w:lsdException w:name="heading 6" w:uiPriority="9" w:qFormat="1"/>
+    <w:lsdException w:name="heading 7" w:uiPriority="9" w:qFormat="1"/>
+    <w:lsdException w:name="heading 8" w:uiPriority="9" w:qFormat="1"/>
+    <w:lsdException w:name="heading 9" w:uiPriority="9" w:qFormat="1"/>
+    <w:lsdException w:name="toc 1" w:uiPriority="39"/>
+    <w:lsdException w:name="toc 2" w:uiPriority="39"/>
+    <w:lsdException w:name="toc 3" w:uiPriority="39"/>
+    <w:lsdException w:name="toc 4" w:uiPriority="39"/>
+    <w:lsdException w:name="toc 5" w:uiPriority="39"/>
+    <w:lsdException w:name="toc 6" w:uiPriority="39"/>
+    <w:lsdException w:name="toc 7" w:uiPriority="39"/>
+    <w:lsdException w:name="toc 8" w:uiPriority="39"/>
+    <w:lsdException w:name="toc 9" w:uiPriority="39"/>
+    <w:lsdException w:name="caption" w:uiPriority="35" w:qFormat="1"/>
+    <w:lsdException w:name="Title" w:semiHidden="0" w:uiPriority="10" w:unhideWhenUsed="0" w:qFormat="1"/>
+    <w:lsdException w:name="Default Paragraph Font" w:uiPriority="1"/>
+    <w:lsdException w:name="Subtitle" w:semiHidden="0" w:uiPriority="11" w:unhideWhenUsed="0" w:qFormat="1"/>
+    <w:lsdException w:name="Body Text Indent 2" w:uiPriority="0"/>
+    <w:lsdException w:name="Strong" w:semiHidden="0" w:uiPriority="22" w:unhideWhenUsed="0" w:qFormat="1"/>
+    <w:lsdException w:name="Emphasis" w:semiHidden="0" w:uiPriority="20" w:unhideWhenUsed="0" w:qFormat="1"/>
+    <w:lsdException w:name="Table Grid" w:semiHidden="0" w:uiPriority="39" w:unhideWhenUsed="0"/>
+    <w:lsdException w:name="Note Level 1" w:semiHidden="0" w:unhideWhenUsed="0"/>
+    <w:lsdException w:name="Note Level 2" w:semiHidden="0" w:unhideWhenUsed="0"/>
+    <w:lsdException w:name="Note Level 3" w:semiHidden="0" w:unhideWhenUsed="0"/>
+    <w:lsdException w:name="Note Level 4" w:semiHidden="0" w:unhideWhenUsed="0"/>
+    <w:lsdException w:name="Note Level 5" w:semiHidden="0" w:unhideWhenUsed="0"/>
+    <w:lsdException w:name="Note Level 6" w:semiHidden="0" w:unhideWhenUsed="0"/>
+    <w:lsdException w:name="Note Level 7" w:semiHidden="0" w:unhideWhenUsed="0"/>
+    <w:lsdException w:name="Note Level 8" w:semiHidden="0" w:unhideWhenUsed="0"/>
+    <w:lsdException w:name="Note Level 9" w:semiHidden="0" w:unhideWhenUsed="0"/>
+    <w:lsdException w:name="Placeholder Text" w:unhideWhenUsed="0"/>
+    <w:lsdException w:name="No Spacing" w:semiHidden="0" w:uiPriority="1" w:unhideWhenUsed="0" w:qFormat="1"/>
+    <w:lsdException w:name="Light Shading" w:semiHidden="0" w:uiPriority="60" w:unhideWhenUsed="0"/>
+    <w:lsdException w:name="Light List" w:semiHidden="0" w:uiPriority="61" w:unhideWhenUsed="0"/>
+    <w:lsdException w:name="Light Grid" w:semiHidden="0" w:uiPriority="62" w:unhideWhenUsed="0"/>
+    <w:lsdException w:name="Medium Shading 1" w:semiHidden="0" w:uiPriority="63" w:unhideWhenUsed="0"/>
+    <w:lsdException w:name="Medium Shading 2" w:semiHidden="0" w:uiPriority="64" w:unhideWhenUsed="0"/>
+    <w:lsdException w:name="Medium List 1" w:semiHidden="0" w:uiPriority="65" w:unhideWhenUsed="0"/>
+    <w:lsdException w:name="Medium List 2" w:semiHidden="0" w:uiPriority="66" w:unhideWhenUsed="0"/>
+    <w:lsdException w:name="Medium Grid 1" w:semiHidden="0" w:uiPriority="67" w:unhideWhenUsed="0"/>
+    <w:lsdException w:name="Medium Grid 2" w:semiHidden="0" w:uiPriority="68" w:unhideWhenUsed="0"/>
+    <w:lsdException w:name="Medium Grid 3" w:semiHidden="0" w:uiPriority="69" w:unhideWhenUsed="0"/>
+    <w:lsdException w:name="Dark List" w:semiHidden="0" w:uiPriority="70" w:unhideWhenUsed="0"/>
+    <w:lsdException w:name="Colorful Shading" w:semiHidden="0" w:uiPriority="71" w:unhideWhenUsed="0"/>
+    <w:lsdException w:name="Colorful List" w:semiHidden="0" w:uiPriority="72" w:unhideWhenUsed="0"/>
+    <w:lsdException w:name="Colorful Grid" w:semiHidden="0" w:uiPriority="73" w:unhideWhenUsed="0"/>
+    <w:lsdException w:name="Light Shading Accent 1" w:semiHidden="0" w:uiPriority="60" w:unhideWhenUsed="0"/>
+    <w:lsdException w:name="Light List Accent 1" w:semiHidden="0" w:uiPriority="61" w:unhideWhenUsed="0"/>
+    <w:lsdException w:name="Light Grid Accent 1" w:semiHidden="0" w:uiPriority="62" w:unhideWhenUsed="0"/>
+    <w:lsdException w:name="Medium Shading 1 Accent 1" w:semiHidden="0" w:uiPriority="63" w:unhideWhenUsed="0"/>
+    <w:lsdException w:name="Medium Shading 2 Accent 1" w:semiHidden="0" w:uiPriority="64" w:unhideWhenUsed="0"/>
+    <w:lsdException w:name="Medium List 1 Accent 1" w:semiHidden="0" w:uiPriority="65" w:unhideWhenUsed="0"/>
+    <w:lsdException w:name="Revision" w:unhideWhenUsed="0"/>
+    <w:lsdException w:name="List Paragraph" w:semiHidden="0" w:uiPriority="34" w:unhideWhenUsed="0" w:qFormat="1"/>
+    <w:lsdException w:name="Quote" w:semiHidden="0" w:uiPriority="29" w:unhideWhenUsed="0" w:qFormat="1"/>
+    <w:lsdException w:name="Intense Quote" w:semiHidden="0" w:uiPriority="30" w:unhideWhenUsed="0" w:qFormat="1"/>
+    <w:lsdException w:name="Medium List 2 Accent 1" w:semiHidden="0" w:uiPriority="66" w:unhideWhenUsed="0"/>
+    <w:lsdException w:name="Medium Grid 1 Accent 1" w:semiHidden="0" w:uiPriority="67" w:unhideWhenUsed="0"/>
+    <w:lsdException w:name="Medium Grid 2 Accent 1" w:semiHidden="0" w:uiPriority="68" w:unhideWhenUsed="0"/>
+    <w:lsdException w:name="Medium Grid 3 Accent 1" w:semiHidden="0" w:uiPriority="69" w:unhideWhenUsed="0"/>
+    <w:lsdException w:name="Dark List Accent 1" w:semiHidden="0" w:uiPriority="70" w:unhideWhenUsed="0"/>
+    <w:lsdException w:name="Colorful Shading Accent 1" w:semiHidden="0" w:uiPriority="71" w:unhideWhenUsed="0"/>
+    <w:lsdException w:name="Colorful List Accent 1" w:semiHidden="0" w:uiPriority="72" w:unhideWhenUsed="0"/>
+    <w:lsdException w:name="Colorful Grid Accent 1" w:semiHidden="0" w:uiPriority="73" w:unhideWhenUsed="0"/>
+    <w:lsdException w:name="Light Shading Accent 2" w:semiHidden="0" w:uiPriority="60" w:unhideWhenUsed="0"/>
+    <w:lsdException w:name="Light List Accent 2" w:semiHidden="0" w:uiPriority="61" w:unhideWhenUsed="0"/>
+    <w:lsdException w:name="Light Grid Accent 2" w:semiHidden="0" w:uiPriority="62" w:unhideWhenUsed="0"/>
+    <w:lsdException w:name="Medium Shading 1 Accent 2" w:semiHidden="0" w:uiPriority="63" w:unhideWhenUsed="0"/>
+    <w:lsdException w:name="Medium Shading 2 Accent 2" w:semiHidden="0" w:uiPriority="64" w:unhideWhenUsed="0"/>
+    <w:lsdException w:name="Medium List 1 Accent 2" w:semiHidden="0" w:uiPriority="65" w:unhideWhenUsed="0"/>
+    <w:lsdException w:name="Medium List 2 Accent 2" w:semiHidden="0" w:uiPriority="66" w:unhideWhenUsed="0"/>
+    <w:lsdException w:name="Medium Grid 1 Accent 2" w:semiHidden="0" w:uiPriority="67" w:unhideWhenUsed="0"/>
+    <w:lsdException w:name="Medium Grid 2 Accent 2" w:semiHidden="0" w:uiPriority="68" w:unhideWhenUsed="0"/>
+    <w:lsdException w:name="Medium Grid 3 Accent 2" w:semiHidden="0" w:uiPriority="69" w:unhideWhenUsed="0"/>
+    <w:lsdException w:name="Dark List Accent 2" w:semiHidden="0" w:uiPriority="70" w:unhideWhenUsed="0"/>
+    <w:lsdException w:name="Colorful Shading Accent 2" w:semiHidden="0" w:uiPriority="71" w:unhideWhenUsed="0"/>
+    <w:lsdException w:name="Colorful List Accent 2" w:semiHidden="0" w:uiPriority="72" w:unhideWhenUsed="0"/>
+    <w:lsdException w:name="Colorful Grid Accent 2" w:semiHidden="0" w:uiPriority="73" w:unhideWhenUsed="0"/>
+    <w:lsdException w:name="Light Shading Accent 3" w:semiHidden="0" w:uiPriority="60" w:unhideWhenUsed="0"/>
+    <w:lsdException w:name="Light List Accent 3" w:semiHidden="0" w:uiPriority="61" w:unhideWhenUsed="0"/>
+    <w:lsdException w:name="Light Grid Accent 3" w:semiHidden="0" w:uiPriority="62" w:unhideWhenUsed="0"/>
+    <w:lsdException w:name="Medium Shading 1 Accent 3" w:semiHidden="0" w:uiPriority="63" w:unhideWhenUsed="0"/>
+    <w:lsdException w:name="Medium Shading 2 Accent 3" w:semiHidden="0" w:uiPriority="64" w:unhideWhenUsed="0"/>
+    <w:lsdException w:name="Medium List 1 Accent 3" w:semiHidden="0" w:uiPriority="65" w:unhideWhenUsed="0"/>
+    <w:lsdException w:name="Medium List 2 Accent 3" w:semiHidden="0" w:uiPriority="66" w:unhideWhenUsed="0"/>
+    <w:lsdException w:name="Medium Grid 1 Accent 3" w:semiHidden="0" w:uiPriority="67" w:unhideWhenUsed="0"/>
+    <w:lsdException w:name="Medium Grid 2 Accent 3" w:semiHidden="0" w:uiPriority="68" w:unhideWhenUsed="0"/>
+    <w:lsdException w:name="Medium Grid 3 Accent 3" w:semiHidden="0" w:uiPriority="69" w:unhideWhenUsed="0"/>
+    <w:lsdException w:name="Dark List Accent 3" w:semiHidden="0" w:uiPriority="70" w:unhideWhenUsed="0"/>
+    <w:lsdException w:name="Colorful Shading Accent 3" w:semiHidden="0" w:uiPriority="71" w:unhideWhenUsed="0"/>
+    <w:lsdException w:name="Colorful List Accent 3" w:semiHidden="0" w:uiPriority="72" w:unhideWhenUsed="0"/>
+    <w:lsdException w:name="Colorful Grid Accent 3" w:semiHidden="0" w:uiPriority="73" w:unhideWhenUsed="0"/>
+    <w:lsdException w:name="Light Shading Accent 4" w:semiHidden="0" w:uiPriority="60" w:unhideWhenUsed="0"/>
+    <w:lsdException w:name="Light List Accent 4" w:semiHidden="0" w:uiPriority="61" w:unhideWhenUsed="0"/>
+    <w:lsdException w:name="Light Grid Accent 4" w:semiHidden="0" w:uiPriority="62" w:unhideWhenUsed="0"/>
+    <w:lsdException w:name="Medium Shading 1 Accent 4" w:semiHidden="0" w:uiPriority="63" w:unhideWhenUsed="0"/>
+    <w:lsdException w:name="Medium Shading 2 Accent 4" w:semiHidden="0" w:uiPriority="64" w:unhideWhenUsed="0"/>
+    <w:lsdException w:name="Medium List 1 Accent 4" w:semiHidden="0" w:uiPriority="65" w:unhideWhenUsed="0"/>
+    <w:lsdException w:name="Medium List 2 Accent 4" w:semiHidden="0" w:uiPriority="66" w:unhideWhenUsed="0"/>
+    <w:lsdException w:name="Medium Grid 1 Accent 4" w:semiHidden="0" w:uiPriority="67" w:unhideWhenUsed="0"/>
+    <w:lsdException w:name="Medium Grid 2 Accent 4" w:semiHidden="0" w:uiPriority="68" w:unhideWhenUsed="0"/>
+    <w:lsdException w:name="Medium Grid 3 Accent 4" w:semiHidden="0" w:uiPriority="69" w:unhideWhenUsed="0"/>
+    <w:lsdException w:name="Dark List Accent 4" w:semiHidden="0" w:uiPriority="70" w:unhideWhenUsed="0"/>
+    <w:lsdException w:name="Colorful Shading Accent 4" w:semiHidden="0" w:uiPriority="71" w:unhideWhenUsed="0"/>
+    <w:lsdException w:name="Colorful List Accent 4" w:semiHidden="0" w:uiPriority="72" w:unhideWhenUsed="0"/>
+    <w:lsdException w:name="Colorful Grid Accent 4" w:semiHidden="0" w:uiPriority="73" w:unhideWhenUsed="0"/>
+    <w:lsdException w:name="Light Shading Accent 5" w:semiHidden="0" w:uiPriority="60" w:unhideWhenUsed="0"/>
+    <w:lsdException w:name="Light List Accent 5" w:semiHidden="0" w:uiPriority="61" w:unhideWhenUsed="0"/>
+    <w:lsdException w:name="Light Grid Accent 5" w:semiHidden="0" w:uiPriority="62" w:unhideWhenUsed="0"/>
+    <w:lsdException w:name="Medium Shading 1 Accent 5" w:semiHidden="0" w:uiPriority="63" w:unhideWhenUsed="0"/>
+    <w:lsdException w:name="Medium Shading 2 Accent 5" w:semiHidden="0" w:uiPriority="64" w:unhideWhenUsed="0"/>
+    <w:lsdException w:name="Medium List 1 Accent 5" w:semiHidden="0" w:uiPriority="65" w:unhideWhenUsed="0"/>
+    <w:lsdException w:name="Medium List 2 Accent 5" w:semiHidden="0" w:uiPriority="66" w:unhideWhenUsed="0"/>
+    <w:lsdException w:name="Medium Grid 1 Accent 5" w:semiHidden="0" w:uiPriority="67" w:unhideWhenUsed="0"/>
+    <w:lsdException w:name="Medium Grid 2 Accent 5" w:semiHidden="0" w:uiPriority="68" w:unhideWhenUsed="0"/>
+    <w:lsdException w:name="Medium Grid 3 Accent 5" w:semiHidden="0" w:uiPriority="69" w:unhideWhenUsed="0"/>
+    <w:lsdException w:name="Dark List Accent 5" w:semiHidden="0" w:uiPriority="70" w:unhideWhenUsed="0"/>
+    <w:lsdException w:name="Colorful Shading Accent 5" w:semiHidden="0" w:uiPriority="71" w:unhideWhenUsed="0"/>
+    <w:lsdException w:name="Colorful List Accent 5" w:semiHidden="0" w:uiPriority="72" w:unhideWhenUsed="0"/>
+    <w:lsdException w:name="Colorful Grid Accent 5" w:semiHidden="0" w:uiPriority="73" w:unhideWhenUsed="0"/>
+    <w:lsdException w:name="Light Shading Accent 6" w:semiHidden="0" w:uiPriority="60" w:unhideWhenUsed="0"/>
+    <w:lsdException w:name="Light List Accent 6" w:semiHidden="0" w:uiPriority="61" w:unhideWhenUsed="0"/>
+    <w:lsdException w:name="Light Grid Accent 6" w:semiHidden="0" w:uiPriority="62" w:unhideWhenUsed="0"/>
+    <w:lsdException w:name="Medium Shading 1 Accent 6" w:semiHidden="0" w:uiPriority="63" w:unhideWhenUsed="0"/>
+    <w:lsdException w:name="Medium Shading 2 Accent 6" w:semiHidden="0" w:uiPriority="64" w:unhideWhenUsed="0"/>
+    <w:lsdException w:name="Medium List 1 Accent 6" w:semiHidden="0" w:uiPriority="65" w:unhideWhenUsed="0"/>
+    <w:lsdException w:name="Medium List 2 Accent 6" w:semiHidden="0" w:uiPriority="66" w:unhideWhenUsed="0"/>
+    <w:lsdException w:name="Medium Grid 1 Accent 6" w:semiHidden="0" w:uiPriority="67" w:unhideWhenUsed="0"/>
+    <w:lsdException w:name="Medium Grid 2 Accent 6" w:semiHidden="0" w:uiPriority="68" w:unhideWhenUsed="0"/>
+    <w:lsdException w:name="Medium Grid 3 Accent 6" w:semiHidden="0" w:uiPriority="69" w:unhideWhenUsed="0"/>
+    <w:lsdException w:name="Dark List Accent 6" w:semiHidden="0" w:uiPriority="70" w:unhideWhenUsed="0"/>
+    <w:lsdException w:name="Colorful Shading Accent 6" w:semiHidden="0" w:uiPriority="71" w:unhideWhenUsed="0"/>
+    <w:lsdException w:name="Colorful List Accent 6" w:semiHidden="0" w:uiPriority="72" w:unhideWhenUsed="0"/>
+    <w:lsdException w:name="Colorful Grid Accent 6" w:semiHidden="0" w:uiPriority="73" w:unhideWhenUsed="0"/>
+    <w:lsdException w:name="Subtle Emphasis" w:semiHidden="0" w:uiPriority="19" w:unhideWhenUsed="0" w:qFormat="1"/>
+    <w:lsdException w:name="Intense Emphasis" w:semiHidden="0" w:uiPriority="21" w:unhideWhenUsed="0" w:qFormat="1"/>
+    <w:lsdException w:name="Subtle Reference" w:semiHidden="0" w:uiPriority="31" w:unhideWhenUsed="0" w:qFormat="1"/>
+    <w:lsdException w:name="Intense Reference" w:semiHidden="0" w:uiPriority="32" w:unhideWhenUsed="0" w:qFormat="1"/>
+    <w:lsdException w:name="Book Title" w:semiHidden="0" w:uiPriority="33" w:unhideWhenUsed="0" w:qFormat="1"/>
+    <w:lsdException w:name="Bibliography" w:uiPriority="37"/>
+    <w:lsdException w:name="TOC Heading" w:uiPriority="39" w:qFormat="1"/>
   </w:latentStyles>
-  <w:style w:type="paragraph" w:default="1" w:styleId="Normal">
+  <w:style w:type="paragraph" w:default="1" w:styleId="a">
     <w:name w:val="Normal"/>
     <w:qFormat/>
   </w:style>
-  <w:style w:type="character" w:default="1" w:styleId="DefaultParagraphFont">
+  <w:style w:type="character" w:default="1" w:styleId="a0">
     <w:name w:val="Default Paragraph Font"/>
     <w:uiPriority w:val="1"/>
     <w:semiHidden/>
     <w:unhideWhenUsed/>
   </w:style>
-  <w:style w:type="table" w:default="1" w:styleId="TableNormal">
+  <w:style w:type="table" w:default="1" w:styleId="a1">
     <w:name w:val="Normal Table"/>
     <w:uiPriority w:val="99"/>
     <w:semiHidden/>
@@ -3607,16 +3493,16 @@
       </w:tblCellMar>
     </w:tblPr>
   </w:style>
-  <w:style w:type="numbering" w:default="1" w:styleId="NoList">
+  <w:style w:type="numbering" w:default="1" w:styleId="a2">
     <w:name w:val="No List"/>
     <w:uiPriority w:val="99"/>
     <w:semiHidden/>
     <w:unhideWhenUsed/>
   </w:style>
-  <w:style w:type="paragraph" w:styleId="BodyTextIndent2">
+  <w:style w:type="paragraph" w:styleId="2">
     <w:name w:val="Body Text Indent 2"/>
-    <w:basedOn w:val="Normal"/>
-    <w:link w:val="BodyTextIndent2Char"/>
+    <w:basedOn w:val="a"/>
+    <w:link w:val="20"/>
     <w:rsid w:val="009C4300"/>
     <w:pPr>
       <w:spacing w:after="0" w:line="360" w:lineRule="auto"/>
@@ -3629,10 +3515,10 @@
       <w:lang w:eastAsia="nl-NL"/>
     </w:rPr>
   </w:style>
-  <w:style w:type="character" w:customStyle="1" w:styleId="BodyTextIndent2Char">
-    <w:name w:val="Body Text Indent 2 Char"/>
-    <w:basedOn w:val="DefaultParagraphFont"/>
-    <w:link w:val="BodyTextIndent2"/>
+  <w:style w:type="character" w:customStyle="1" w:styleId="20">
+    <w:name w:val="正文文本缩进 2字符"/>
+    <w:basedOn w:val="a0"/>
+    <w:link w:val="2"/>
     <w:rsid w:val="009C4300"/>
     <w:rPr>
       <w:rFonts w:ascii="Times New Roman" w:eastAsia="Times New Roman" w:hAnsi="Times New Roman" w:cs="Times New Roman"/>
@@ -3641,9 +3527,9 @@
       <w:lang w:eastAsia="nl-NL"/>
     </w:rPr>
   </w:style>
-  <w:style w:type="paragraph" w:styleId="ListParagraph">
+  <w:style w:type="paragraph" w:styleId="a3">
     <w:name w:val="List Paragraph"/>
-    <w:basedOn w:val="Normal"/>
+    <w:basedOn w:val="a"/>
     <w:uiPriority w:val="34"/>
     <w:qFormat/>
     <w:rsid w:val="003C0625"/>
@@ -3652,9 +3538,9 @@
       <w:contextualSpacing/>
     </w:pPr>
   </w:style>
-  <w:style w:type="character" w:styleId="Emphasis">
+  <w:style w:type="character" w:styleId="a4">
     <w:name w:val="Emphasis"/>
-    <w:basedOn w:val="DefaultParagraphFont"/>
+    <w:basedOn w:val="a0"/>
     <w:uiPriority w:val="20"/>
     <w:qFormat/>
     <w:rsid w:val="004748CF"/>
@@ -3663,9 +3549,9 @@
       <w:iCs/>
     </w:rPr>
   </w:style>
-  <w:style w:type="table" w:styleId="TableGrid">
+  <w:style w:type="table" w:styleId="a5">
     <w:name w:val="Table Grid"/>
-    <w:basedOn w:val="TableNormal"/>
+    <w:basedOn w:val="a1"/>
     <w:uiPriority w:val="39"/>
     <w:rsid w:val="002D182C"/>
     <w:pPr>
@@ -3689,10 +3575,10 @@
       </w:tblCellMar>
     </w:tblPr>
   </w:style>
-  <w:style w:type="paragraph" w:styleId="Header">
+  <w:style w:type="paragraph" w:styleId="a6">
     <w:name w:val="header"/>
-    <w:basedOn w:val="Normal"/>
-    <w:link w:val="HeaderChar"/>
+    <w:basedOn w:val="a"/>
+    <w:link w:val="a7"/>
     <w:uiPriority w:val="99"/>
     <w:unhideWhenUsed/>
     <w:rsid w:val="00E03E6A"/>
@@ -3704,17 +3590,17 @@
       <w:spacing w:after="0" w:line="240" w:lineRule="auto"/>
     </w:pPr>
   </w:style>
-  <w:style w:type="character" w:customStyle="1" w:styleId="HeaderChar">
-    <w:name w:val="Header Char"/>
-    <w:basedOn w:val="DefaultParagraphFont"/>
-    <w:link w:val="Header"/>
+  <w:style w:type="character" w:customStyle="1" w:styleId="a7">
+    <w:name w:val="页眉字符"/>
+    <w:basedOn w:val="a0"/>
+    <w:link w:val="a6"/>
     <w:uiPriority w:val="99"/>
     <w:rsid w:val="00E03E6A"/>
   </w:style>
-  <w:style w:type="paragraph" w:styleId="Footer">
+  <w:style w:type="paragraph" w:styleId="a8">
     <w:name w:val="footer"/>
-    <w:basedOn w:val="Normal"/>
-    <w:link w:val="FooterChar"/>
+    <w:basedOn w:val="a"/>
+    <w:link w:val="a9"/>
     <w:uiPriority w:val="99"/>
     <w:unhideWhenUsed/>
     <w:rsid w:val="00E03E6A"/>
@@ -3726,10 +3612,330 @@
       <w:spacing w:after="0" w:line="240" w:lineRule="auto"/>
     </w:pPr>
   </w:style>
-  <w:style w:type="character" w:customStyle="1" w:styleId="FooterChar">
-    <w:name w:val="Footer Char"/>
-    <w:basedOn w:val="DefaultParagraphFont"/>
-    <w:link w:val="Footer"/>
+  <w:style w:type="character" w:customStyle="1" w:styleId="a9">
+    <w:name w:val="页脚字符"/>
+    <w:basedOn w:val="a0"/>
+    <w:link w:val="a8"/>
+    <w:uiPriority w:val="99"/>
+    <w:rsid w:val="00E03E6A"/>
+  </w:style>
+</w:styles>
+</file>
+
+<file path=word/stylesWithEffects.xml><?xml version="1.0" encoding="utf-8"?>
+<w:styles xmlns:wpc="http://schemas.microsoft.com/office/word/2010/wordprocessingCanvas" xmlns:mo="http://schemas.microsoft.com/office/mac/office/2008/main" xmlns:mc="http://schemas.openxmlformats.org/markup-compatibility/2006" xmlns:mv="urn:schemas-microsoft-com:mac:vml" xmlns:o="urn:schemas-microsoft-com:office:office" xmlns:r="http://schemas.openxmlformats.org/officeDocument/2006/relationships" xmlns:m="http://schemas.openxmlformats.org/officeDocument/2006/math" xmlns:v="urn:schemas-microsoft-com:vml" xmlns:wp14="http://schemas.microsoft.com/office/word/2010/wordprocessingDrawing" xmlns:wp="http://schemas.openxmlformats.org/drawingml/2006/wordprocessingDrawing" xmlns:w10="urn:schemas-microsoft-com:office:word" xmlns:w="http://schemas.openxmlformats.org/wordprocessingml/2006/main" xmlns:w14="http://schemas.microsoft.com/office/word/2010/wordml" xmlns:wpg="http://schemas.microsoft.com/office/word/2010/wordprocessingGroup" xmlns:wpi="http://schemas.microsoft.com/office/word/2010/wordprocessingInk" xmlns:wne="http://schemas.microsoft.com/office/word/2006/wordml" xmlns:wps="http://schemas.microsoft.com/office/word/2010/wordprocessingShape" mc:Ignorable="w14 wp14">
+  <w:docDefaults>
+    <w:rPrDefault>
+      <w:rPr>
+        <w:rFonts w:asciiTheme="minorHAnsi" w:eastAsiaTheme="minorEastAsia" w:hAnsiTheme="minorHAnsi" w:cstheme="minorBidi"/>
+        <w:sz w:val="22"/>
+        <w:szCs w:val="22"/>
+        <w:lang w:val="en-NZ" w:eastAsia="en-US" w:bidi="ar-SA"/>
+      </w:rPr>
+    </w:rPrDefault>
+    <w:pPrDefault>
+      <w:pPr>
+        <w:spacing w:after="160" w:line="259" w:lineRule="auto"/>
+      </w:pPr>
+    </w:pPrDefault>
+  </w:docDefaults>
+  <w:latentStyles w:defLockedState="0" w:defUIPriority="99" w:defSemiHidden="1" w:defUnhideWhenUsed="1" w:defQFormat="0" w:count="276">
+    <w:lsdException w:name="Normal" w:semiHidden="0" w:uiPriority="0" w:unhideWhenUsed="0" w:qFormat="1"/>
+    <w:lsdException w:name="heading 1" w:semiHidden="0" w:uiPriority="9" w:unhideWhenUsed="0" w:qFormat="1"/>
+    <w:lsdException w:name="heading 2" w:uiPriority="9" w:qFormat="1"/>
+    <w:lsdException w:name="heading 3" w:uiPriority="9" w:qFormat="1"/>
+    <w:lsdException w:name="heading 4" w:uiPriority="9" w:qFormat="1"/>
+    <w:lsdException w:name="heading 5" w:uiPriority="9" w:qFormat="1"/>
+    <w:lsdException w:name="heading 6" w:uiPriority="9" w:qFormat="1"/>
+    <w:lsdException w:name="heading 7" w:uiPriority="9" w:qFormat="1"/>
+    <w:lsdException w:name="heading 8" w:uiPriority="9" w:qFormat="1"/>
+    <w:lsdException w:name="heading 9" w:uiPriority="9" w:qFormat="1"/>
+    <w:lsdException w:name="toc 1" w:uiPriority="39"/>
+    <w:lsdException w:name="toc 2" w:uiPriority="39"/>
+    <w:lsdException w:name="toc 3" w:uiPriority="39"/>
+    <w:lsdException w:name="toc 4" w:uiPriority="39"/>
+    <w:lsdException w:name="toc 5" w:uiPriority="39"/>
+    <w:lsdException w:name="toc 6" w:uiPriority="39"/>
+    <w:lsdException w:name="toc 7" w:uiPriority="39"/>
+    <w:lsdException w:name="toc 8" w:uiPriority="39"/>
+    <w:lsdException w:name="toc 9" w:uiPriority="39"/>
+    <w:lsdException w:name="caption" w:uiPriority="35" w:qFormat="1"/>
+    <w:lsdException w:name="Title" w:semiHidden="0" w:uiPriority="10" w:unhideWhenUsed="0" w:qFormat="1"/>
+    <w:lsdException w:name="Default Paragraph Font" w:uiPriority="1"/>
+    <w:lsdException w:name="Subtitle" w:semiHidden="0" w:uiPriority="11" w:unhideWhenUsed="0" w:qFormat="1"/>
+    <w:lsdException w:name="Body Text Indent 2" w:uiPriority="0"/>
+    <w:lsdException w:name="Strong" w:semiHidden="0" w:uiPriority="22" w:unhideWhenUsed="0" w:qFormat="1"/>
+    <w:lsdException w:name="Emphasis" w:semiHidden="0" w:uiPriority="20" w:unhideWhenUsed="0" w:qFormat="1"/>
+    <w:lsdException w:name="Table Grid" w:semiHidden="0" w:uiPriority="39" w:unhideWhenUsed="0"/>
+    <w:lsdException w:name="Note Level 1" w:semiHidden="0" w:unhideWhenUsed="0"/>
+    <w:lsdException w:name="Note Level 2" w:semiHidden="0" w:unhideWhenUsed="0"/>
+    <w:lsdException w:name="Note Level 3" w:semiHidden="0" w:unhideWhenUsed="0"/>
+    <w:lsdException w:name="Note Level 4" w:semiHidden="0" w:unhideWhenUsed="0"/>
+    <w:lsdException w:name="Note Level 5" w:semiHidden="0" w:unhideWhenUsed="0"/>
+    <w:lsdException w:name="Note Level 6" w:semiHidden="0" w:unhideWhenUsed="0"/>
+    <w:lsdException w:name="Note Level 7" w:semiHidden="0" w:unhideWhenUsed="0"/>
+    <w:lsdException w:name="Note Level 8" w:semiHidden="0" w:unhideWhenUsed="0"/>
+    <w:lsdException w:name="Note Level 9" w:semiHidden="0" w:unhideWhenUsed="0"/>
+    <w:lsdException w:name="Placeholder Text" w:unhideWhenUsed="0"/>
+    <w:lsdException w:name="No Spacing" w:semiHidden="0" w:uiPriority="1" w:unhideWhenUsed="0" w:qFormat="1"/>
+    <w:lsdException w:name="Light Shading" w:semiHidden="0" w:uiPriority="60" w:unhideWhenUsed="0"/>
+    <w:lsdException w:name="Light List" w:semiHidden="0" w:uiPriority="61" w:unhideWhenUsed="0"/>
+    <w:lsdException w:name="Light Grid" w:semiHidden="0" w:uiPriority="62" w:unhideWhenUsed="0"/>
+    <w:lsdException w:name="Medium Shading 1" w:semiHidden="0" w:uiPriority="63" w:unhideWhenUsed="0"/>
+    <w:lsdException w:name="Medium Shading 2" w:semiHidden="0" w:uiPriority="64" w:unhideWhenUsed="0"/>
+    <w:lsdException w:name="Medium List 1" w:semiHidden="0" w:uiPriority="65" w:unhideWhenUsed="0"/>
+    <w:lsdException w:name="Medium List 2" w:semiHidden="0" w:uiPriority="66" w:unhideWhenUsed="0"/>
+    <w:lsdException w:name="Medium Grid 1" w:semiHidden="0" w:uiPriority="67" w:unhideWhenUsed="0"/>
+    <w:lsdException w:name="Medium Grid 2" w:semiHidden="0" w:uiPriority="68" w:unhideWhenUsed="0"/>
+    <w:lsdException w:name="Medium Grid 3" w:semiHidden="0" w:uiPriority="69" w:unhideWhenUsed="0"/>
+    <w:lsdException w:name="Dark List" w:semiHidden="0" w:uiPriority="70" w:unhideWhenUsed="0"/>
+    <w:lsdException w:name="Colorful Shading" w:semiHidden="0" w:uiPriority="71" w:unhideWhenUsed="0"/>
+    <w:lsdException w:name="Colorful List" w:semiHidden="0" w:uiPriority="72" w:unhideWhenUsed="0"/>
+    <w:lsdException w:name="Colorful Grid" w:semiHidden="0" w:uiPriority="73" w:unhideWhenUsed="0"/>
+    <w:lsdException w:name="Light Shading Accent 1" w:semiHidden="0" w:uiPriority="60" w:unhideWhenUsed="0"/>
+    <w:lsdException w:name="Light List Accent 1" w:semiHidden="0" w:uiPriority="61" w:unhideWhenUsed="0"/>
+    <w:lsdException w:name="Light Grid Accent 1" w:semiHidden="0" w:uiPriority="62" w:unhideWhenUsed="0"/>
+    <w:lsdException w:name="Medium Shading 1 Accent 1" w:semiHidden="0" w:uiPriority="63" w:unhideWhenUsed="0"/>
+    <w:lsdException w:name="Medium Shading 2 Accent 1" w:semiHidden="0" w:uiPriority="64" w:unhideWhenUsed="0"/>
+    <w:lsdException w:name="Medium List 1 Accent 1" w:semiHidden="0" w:uiPriority="65" w:unhideWhenUsed="0"/>
+    <w:lsdException w:name="Revision" w:unhideWhenUsed="0"/>
+    <w:lsdException w:name="List Paragraph" w:semiHidden="0" w:uiPriority="34" w:unhideWhenUsed="0" w:qFormat="1"/>
+    <w:lsdException w:name="Quote" w:semiHidden="0" w:uiPriority="29" w:unhideWhenUsed="0" w:qFormat="1"/>
+    <w:lsdException w:name="Intense Quote" w:semiHidden="0" w:uiPriority="30" w:unhideWhenUsed="0" w:qFormat="1"/>
+    <w:lsdException w:name="Medium List 2 Accent 1" w:semiHidden="0" w:uiPriority="66" w:unhideWhenUsed="0"/>
+    <w:lsdException w:name="Medium Grid 1 Accent 1" w:semiHidden="0" w:uiPriority="67" w:unhideWhenUsed="0"/>
+    <w:lsdException w:name="Medium Grid 2 Accent 1" w:semiHidden="0" w:uiPriority="68" w:unhideWhenUsed="0"/>
+    <w:lsdException w:name="Medium Grid 3 Accent 1" w:semiHidden="0" w:uiPriority="69" w:unhideWhenUsed="0"/>
+    <w:lsdException w:name="Dark List Accent 1" w:semiHidden="0" w:uiPriority="70" w:unhideWhenUsed="0"/>
+    <w:lsdException w:name="Colorful Shading Accent 1" w:semiHidden="0" w:uiPriority="71" w:unhideWhenUsed="0"/>
+    <w:lsdException w:name="Colorful List Accent 1" w:semiHidden="0" w:uiPriority="72" w:unhideWhenUsed="0"/>
+    <w:lsdException w:name="Colorful Grid Accent 1" w:semiHidden="0" w:uiPriority="73" w:unhideWhenUsed="0"/>
+    <w:lsdException w:name="Light Shading Accent 2" w:semiHidden="0" w:uiPriority="60" w:unhideWhenUsed="0"/>
+    <w:lsdException w:name="Light List Accent 2" w:semiHidden="0" w:uiPriority="61" w:unhideWhenUsed="0"/>
+    <w:lsdException w:name="Light Grid Accent 2" w:semiHidden="0" w:uiPriority="62" w:unhideWhenUsed="0"/>
+    <w:lsdException w:name="Medium Shading 1 Accent 2" w:semiHidden="0" w:uiPriority="63" w:unhideWhenUsed="0"/>
+    <w:lsdException w:name="Medium Shading 2 Accent 2" w:semiHidden="0" w:uiPriority="64" w:unhideWhenUsed="0"/>
+    <w:lsdException w:name="Medium List 1 Accent 2" w:semiHidden="0" w:uiPriority="65" w:unhideWhenUsed="0"/>
+    <w:lsdException w:name="Medium List 2 Accent 2" w:semiHidden="0" w:uiPriority="66" w:unhideWhenUsed="0"/>
+    <w:lsdException w:name="Medium Grid 1 Accent 2" w:semiHidden="0" w:uiPriority="67" w:unhideWhenUsed="0"/>
+    <w:lsdException w:name="Medium Grid 2 Accent 2" w:semiHidden="0" w:uiPriority="68" w:unhideWhenUsed="0"/>
+    <w:lsdException w:name="Medium Grid 3 Accent 2" w:semiHidden="0" w:uiPriority="69" w:unhideWhenUsed="0"/>
+    <w:lsdException w:name="Dark List Accent 2" w:semiHidden="0" w:uiPriority="70" w:unhideWhenUsed="0"/>
+    <w:lsdException w:name="Colorful Shading Accent 2" w:semiHidden="0" w:uiPriority="71" w:unhideWhenUsed="0"/>
+    <w:lsdException w:name="Colorful List Accent 2" w:semiHidden="0" w:uiPriority="72" w:unhideWhenUsed="0"/>
+    <w:lsdException w:name="Colorful Grid Accent 2" w:semiHidden="0" w:uiPriority="73" w:unhideWhenUsed="0"/>
+    <w:lsdException w:name="Light Shading Accent 3" w:semiHidden="0" w:uiPriority="60" w:unhideWhenUsed="0"/>
+    <w:lsdException w:name="Light List Accent 3" w:semiHidden="0" w:uiPriority="61" w:unhideWhenUsed="0"/>
+    <w:lsdException w:name="Light Grid Accent 3" w:semiHidden="0" w:uiPriority="62" w:unhideWhenUsed="0"/>
+    <w:lsdException w:name="Medium Shading 1 Accent 3" w:semiHidden="0" w:uiPriority="63" w:unhideWhenUsed="0"/>
+    <w:lsdException w:name="Medium Shading 2 Accent 3" w:semiHidden="0" w:uiPriority="64" w:unhideWhenUsed="0"/>
+    <w:lsdException w:name="Medium List 1 Accent 3" w:semiHidden="0" w:uiPriority="65" w:unhideWhenUsed="0"/>
+    <w:lsdException w:name="Medium List 2 Accent 3" w:semiHidden="0" w:uiPriority="66" w:unhideWhenUsed="0"/>
+    <w:lsdException w:name="Medium Grid 1 Accent 3" w:semiHidden="0" w:uiPriority="67" w:unhideWhenUsed="0"/>
+    <w:lsdException w:name="Medium Grid 2 Accent 3" w:semiHidden="0" w:uiPriority="68" w:unhideWhenUsed="0"/>
+    <w:lsdException w:name="Medium Grid 3 Accent 3" w:semiHidden="0" w:uiPriority="69" w:unhideWhenUsed="0"/>
+    <w:lsdException w:name="Dark List Accent 3" w:semiHidden="0" w:uiPriority="70" w:unhideWhenUsed="0"/>
+    <w:lsdException w:name="Colorful Shading Accent 3" w:semiHidden="0" w:uiPriority="71" w:unhideWhenUsed="0"/>
+    <w:lsdException w:name="Colorful List Accent 3" w:semiHidden="0" w:uiPriority="72" w:unhideWhenUsed="0"/>
+    <w:lsdException w:name="Colorful Grid Accent 3" w:semiHidden="0" w:uiPriority="73" w:unhideWhenUsed="0"/>
+    <w:lsdException w:name="Light Shading Accent 4" w:semiHidden="0" w:uiPriority="60" w:unhideWhenUsed="0"/>
+    <w:lsdException w:name="Light List Accent 4" w:semiHidden="0" w:uiPriority="61" w:unhideWhenUsed="0"/>
+    <w:lsdException w:name="Light Grid Accent 4" w:semiHidden="0" w:uiPriority="62" w:unhideWhenUsed="0"/>
+    <w:lsdException w:name="Medium Shading 1 Accent 4" w:semiHidden="0" w:uiPriority="63" w:unhideWhenUsed="0"/>
+    <w:lsdException w:name="Medium Shading 2 Accent 4" w:semiHidden="0" w:uiPriority="64" w:unhideWhenUsed="0"/>
+    <w:lsdException w:name="Medium List 1 Accent 4" w:semiHidden="0" w:uiPriority="65" w:unhideWhenUsed="0"/>
+    <w:lsdException w:name="Medium List 2 Accent 4" w:semiHidden="0" w:uiPriority="66" w:unhideWhenUsed="0"/>
+    <w:lsdException w:name="Medium Grid 1 Accent 4" w:semiHidden="0" w:uiPriority="67" w:unhideWhenUsed="0"/>
+    <w:lsdException w:name="Medium Grid 2 Accent 4" w:semiHidden="0" w:uiPriority="68" w:unhideWhenUsed="0"/>
+    <w:lsdException w:name="Medium Grid 3 Accent 4" w:semiHidden="0" w:uiPriority="69" w:unhideWhenUsed="0"/>
+    <w:lsdException w:name="Dark List Accent 4" w:semiHidden="0" w:uiPriority="70" w:unhideWhenUsed="0"/>
+    <w:lsdException w:name="Colorful Shading Accent 4" w:semiHidden="0" w:uiPriority="71" w:unhideWhenUsed="0"/>
+    <w:lsdException w:name="Colorful List Accent 4" w:semiHidden="0" w:uiPriority="72" w:unhideWhenUsed="0"/>
+    <w:lsdException w:name="Colorful Grid Accent 4" w:semiHidden="0" w:uiPriority="73" w:unhideWhenUsed="0"/>
+    <w:lsdException w:name="Light Shading Accent 5" w:semiHidden="0" w:uiPriority="60" w:unhideWhenUsed="0"/>
+    <w:lsdException w:name="Light List Accent 5" w:semiHidden="0" w:uiPriority="61" w:unhideWhenUsed="0"/>
+    <w:lsdException w:name="Light Grid Accent 5" w:semiHidden="0" w:uiPriority="62" w:unhideWhenUsed="0"/>
+    <w:lsdException w:name="Medium Shading 1 Accent 5" w:semiHidden="0" w:uiPriority="63" w:unhideWhenUsed="0"/>
+    <w:lsdException w:name="Medium Shading 2 Accent 5" w:semiHidden="0" w:uiPriority="64" w:unhideWhenUsed="0"/>
+    <w:lsdException w:name="Medium List 1 Accent 5" w:semiHidden="0" w:uiPriority="65" w:unhideWhenUsed="0"/>
+    <w:lsdException w:name="Medium List 2 Accent 5" w:semiHidden="0" w:uiPriority="66" w:unhideWhenUsed="0"/>
+    <w:lsdException w:name="Medium Grid 1 Accent 5" w:semiHidden="0" w:uiPriority="67" w:unhideWhenUsed="0"/>
+    <w:lsdException w:name="Medium Grid 2 Accent 5" w:semiHidden="0" w:uiPriority="68" w:unhideWhenUsed="0"/>
+    <w:lsdException w:name="Medium Grid 3 Accent 5" w:semiHidden="0" w:uiPriority="69" w:unhideWhenUsed="0"/>
+    <w:lsdException w:name="Dark List Accent 5" w:semiHidden="0" w:uiPriority="70" w:unhideWhenUsed="0"/>
+    <w:lsdException w:name="Colorful Shading Accent 5" w:semiHidden="0" w:uiPriority="71" w:unhideWhenUsed="0"/>
+    <w:lsdException w:name="Colorful List Accent 5" w:semiHidden="0" w:uiPriority="72" w:unhideWhenUsed="0"/>
+    <w:lsdException w:name="Colorful Grid Accent 5" w:semiHidden="0" w:uiPriority="73" w:unhideWhenUsed="0"/>
+    <w:lsdException w:name="Light Shading Accent 6" w:semiHidden="0" w:uiPriority="60" w:unhideWhenUsed="0"/>
+    <w:lsdException w:name="Light List Accent 6" w:semiHidden="0" w:uiPriority="61" w:unhideWhenUsed="0"/>
+    <w:lsdException w:name="Light Grid Accent 6" w:semiHidden="0" w:uiPriority="62" w:unhideWhenUsed="0"/>
+    <w:lsdException w:name="Medium Shading 1 Accent 6" w:semiHidden="0" w:uiPriority="63" w:unhideWhenUsed="0"/>
+    <w:lsdException w:name="Medium Shading 2 Accent 6" w:semiHidden="0" w:uiPriority="64" w:unhideWhenUsed="0"/>
+    <w:lsdException w:name="Medium List 1 Accent 6" w:semiHidden="0" w:uiPriority="65" w:unhideWhenUsed="0"/>
+    <w:lsdException w:name="Medium List 2 Accent 6" w:semiHidden="0" w:uiPriority="66" w:unhideWhenUsed="0"/>
+    <w:lsdException w:name="Medium Grid 1 Accent 6" w:semiHidden="0" w:uiPriority="67" w:unhideWhenUsed="0"/>
+    <w:lsdException w:name="Medium Grid 2 Accent 6" w:semiHidden="0" w:uiPriority="68" w:unhideWhenUsed="0"/>
+    <w:lsdException w:name="Medium Grid 3 Accent 6" w:semiHidden="0" w:uiPriority="69" w:unhideWhenUsed="0"/>
+    <w:lsdException w:name="Dark List Accent 6" w:semiHidden="0" w:uiPriority="70" w:unhideWhenUsed="0"/>
+    <w:lsdException w:name="Colorful Shading Accent 6" w:semiHidden="0" w:uiPriority="71" w:unhideWhenUsed="0"/>
+    <w:lsdException w:name="Colorful List Accent 6" w:semiHidden="0" w:uiPriority="72" w:unhideWhenUsed="0"/>
+    <w:lsdException w:name="Colorful Grid Accent 6" w:semiHidden="0" w:uiPriority="73" w:unhideWhenUsed="0"/>
+    <w:lsdException w:name="Subtle Emphasis" w:semiHidden="0" w:uiPriority="19" w:unhideWhenUsed="0" w:qFormat="1"/>
+    <w:lsdException w:name="Intense Emphasis" w:semiHidden="0" w:uiPriority="21" w:unhideWhenUsed="0" w:qFormat="1"/>
+    <w:lsdException w:name="Subtle Reference" w:semiHidden="0" w:uiPriority="31" w:unhideWhenUsed="0" w:qFormat="1"/>
+    <w:lsdException w:name="Intense Reference" w:semiHidden="0" w:uiPriority="32" w:unhideWhenUsed="0" w:qFormat="1"/>
+    <w:lsdException w:name="Book Title" w:semiHidden="0" w:uiPriority="33" w:unhideWhenUsed="0" w:qFormat="1"/>
+    <w:lsdException w:name="Bibliography" w:uiPriority="37"/>
+    <w:lsdException w:name="TOC Heading" w:uiPriority="39" w:qFormat="1"/>
+  </w:latentStyles>
+  <w:style w:type="paragraph" w:default="1" w:styleId="a">
+    <w:name w:val="Normal"/>
+    <w:qFormat/>
+  </w:style>
+  <w:style w:type="character" w:default="1" w:styleId="a0">
+    <w:name w:val="Default Paragraph Font"/>
+    <w:uiPriority w:val="1"/>
+    <w:semiHidden/>
+    <w:unhideWhenUsed/>
+  </w:style>
+  <w:style w:type="table" w:default="1" w:styleId="a1">
+    <w:name w:val="Normal Table"/>
+    <w:uiPriority w:val="99"/>
+    <w:semiHidden/>
+    <w:unhideWhenUsed/>
+    <w:tblPr>
+      <w:tblInd w:w="0" w:type="dxa"/>
+      <w:tblCellMar>
+        <w:top w:w="0" w:type="dxa"/>
+        <w:left w:w="108" w:type="dxa"/>
+        <w:bottom w:w="0" w:type="dxa"/>
+        <w:right w:w="108" w:type="dxa"/>
+      </w:tblCellMar>
+    </w:tblPr>
+  </w:style>
+  <w:style w:type="numbering" w:default="1" w:styleId="a2">
+    <w:name w:val="No List"/>
+    <w:uiPriority w:val="99"/>
+    <w:semiHidden/>
+    <w:unhideWhenUsed/>
+  </w:style>
+  <w:style w:type="paragraph" w:styleId="2">
+    <w:name w:val="Body Text Indent 2"/>
+    <w:basedOn w:val="a"/>
+    <w:link w:val="20"/>
+    <w:rsid w:val="009C4300"/>
+    <w:pPr>
+      <w:spacing w:after="0" w:line="360" w:lineRule="auto"/>
+      <w:ind w:left="360"/>
+    </w:pPr>
+    <w:rPr>
+      <w:rFonts w:ascii="Times New Roman" w:eastAsia="Times New Roman" w:hAnsi="Times New Roman" w:cs="Times New Roman"/>
+      <w:sz w:val="24"/>
+      <w:szCs w:val="24"/>
+      <w:lang w:eastAsia="nl-NL"/>
+    </w:rPr>
+  </w:style>
+  <w:style w:type="character" w:customStyle="1" w:styleId="20">
+    <w:name w:val="正文文本缩进 2字符"/>
+    <w:basedOn w:val="a0"/>
+    <w:link w:val="2"/>
+    <w:rsid w:val="009C4300"/>
+    <w:rPr>
+      <w:rFonts w:ascii="Times New Roman" w:eastAsia="Times New Roman" w:hAnsi="Times New Roman" w:cs="Times New Roman"/>
+      <w:sz w:val="24"/>
+      <w:szCs w:val="24"/>
+      <w:lang w:eastAsia="nl-NL"/>
+    </w:rPr>
+  </w:style>
+  <w:style w:type="paragraph" w:styleId="a3">
+    <w:name w:val="List Paragraph"/>
+    <w:basedOn w:val="a"/>
+    <w:uiPriority w:val="34"/>
+    <w:qFormat/>
+    <w:rsid w:val="003C0625"/>
+    <w:pPr>
+      <w:ind w:left="720"/>
+      <w:contextualSpacing/>
+    </w:pPr>
+  </w:style>
+  <w:style w:type="character" w:styleId="a4">
+    <w:name w:val="Emphasis"/>
+    <w:basedOn w:val="a0"/>
+    <w:uiPriority w:val="20"/>
+    <w:qFormat/>
+    <w:rsid w:val="004748CF"/>
+    <w:rPr>
+      <w:i/>
+      <w:iCs/>
+    </w:rPr>
+  </w:style>
+  <w:style w:type="table" w:styleId="a5">
+    <w:name w:val="Table Grid"/>
+    <w:basedOn w:val="a1"/>
+    <w:uiPriority w:val="39"/>
+    <w:rsid w:val="002D182C"/>
+    <w:pPr>
+      <w:spacing w:after="0" w:line="240" w:lineRule="auto"/>
+    </w:pPr>
+    <w:tblPr>
+      <w:tblInd w:w="0" w:type="dxa"/>
+      <w:tblBorders>
+        <w:top w:val="single" w:sz="4" w:space="0" w:color="auto"/>
+        <w:left w:val="single" w:sz="4" w:space="0" w:color="auto"/>
+        <w:bottom w:val="single" w:sz="4" w:space="0" w:color="auto"/>
+        <w:right w:val="single" w:sz="4" w:space="0" w:color="auto"/>
+        <w:insideH w:val="single" w:sz="4" w:space="0" w:color="auto"/>
+        <w:insideV w:val="single" w:sz="4" w:space="0" w:color="auto"/>
+      </w:tblBorders>
+      <w:tblCellMar>
+        <w:top w:w="0" w:type="dxa"/>
+        <w:left w:w="108" w:type="dxa"/>
+        <w:bottom w:w="0" w:type="dxa"/>
+        <w:right w:w="108" w:type="dxa"/>
+      </w:tblCellMar>
+    </w:tblPr>
+  </w:style>
+  <w:style w:type="paragraph" w:styleId="a6">
+    <w:name w:val="header"/>
+    <w:basedOn w:val="a"/>
+    <w:link w:val="a7"/>
+    <w:uiPriority w:val="99"/>
+    <w:unhideWhenUsed/>
+    <w:rsid w:val="00E03E6A"/>
+    <w:pPr>
+      <w:tabs>
+        <w:tab w:val="center" w:pos="4513"/>
+        <w:tab w:val="right" w:pos="9026"/>
+      </w:tabs>
+      <w:spacing w:after="0" w:line="240" w:lineRule="auto"/>
+    </w:pPr>
+  </w:style>
+  <w:style w:type="character" w:customStyle="1" w:styleId="a7">
+    <w:name w:val="页眉字符"/>
+    <w:basedOn w:val="a0"/>
+    <w:link w:val="a6"/>
+    <w:uiPriority w:val="99"/>
+    <w:rsid w:val="00E03E6A"/>
+  </w:style>
+  <w:style w:type="paragraph" w:styleId="a8">
+    <w:name w:val="footer"/>
+    <w:basedOn w:val="a"/>
+    <w:link w:val="a9"/>
+    <w:uiPriority w:val="99"/>
+    <w:unhideWhenUsed/>
+    <w:rsid w:val="00E03E6A"/>
+    <w:pPr>
+      <w:tabs>
+        <w:tab w:val="center" w:pos="4513"/>
+        <w:tab w:val="right" w:pos="9026"/>
+      </w:tabs>
+      <w:spacing w:after="0" w:line="240" w:lineRule="auto"/>
+    </w:pPr>
+  </w:style>
+  <w:style w:type="character" w:customStyle="1" w:styleId="a9">
+    <w:name w:val="页脚字符"/>
+    <w:basedOn w:val="a0"/>
+    <w:link w:val="a8"/>
     <w:uiPriority w:val="99"/>
     <w:rsid w:val="00E03E6A"/>
   </w:style>
@@ -3779,7 +3985,7 @@
     </a:clrScheme>
     <a:fontScheme name="Office">
       <a:majorFont>
-        <a:latin typeface="Calibri Light" panose="020F0302020204030204"/>
+        <a:latin typeface="Calibri Light"/>
         <a:ea typeface=""/>
         <a:cs typeface=""/>
         <a:font script="Jpan" typeface="ＭＳ ゴシック"/>
@@ -3814,7 +4020,7 @@
         <a:font script="Geor" typeface="Sylfaen"/>
       </a:majorFont>
       <a:minorFont>
-        <a:latin typeface="Calibri" panose="020F0502020204030204"/>
+        <a:latin typeface="Calibri"/>
         <a:ea typeface=""/>
         <a:cs typeface=""/>
         <a:font script="Jpan" typeface="ＭＳ 明朝"/>
@@ -3991,7 +4197,7 @@
   <a:extraClrSchemeLst/>
   <a:extLst>
     <a:ext uri="{05A4C25C-085E-4340-85A3-A5531E510DB2}">
-      <thm15:themeFamily xmlns:thm15="http://schemas.microsoft.com/office/thememl/2012/main" name="Office Theme" id="{62F939B6-93AF-4DB8-9C6B-D6C7DFDC589F}" vid="{4A3C46E8-61CC-4603-A589-7422A47A8E4A}"/>
+      <thm15:themeFamily xmlns:thm15="http://schemas.microsoft.com/office/thememl/2012/main" xmlns="" name="Office Theme" id="{62F939B6-93AF-4DB8-9C6B-D6C7DFDC589F}" vid="{4A3C46E8-61CC-4603-A589-7422A47A8E4A}"/>
     </a:ext>
   </a:extLst>
 </a:theme>
@@ -4002,7 +4208,7 @@
 </file>
 
 <file path=customXml/itemProps1.xml><?xml version="1.0" encoding="utf-8"?>
-<ds:datastoreItem xmlns:ds="http://schemas.openxmlformats.org/officeDocument/2006/customXml" ds:itemID="{81BF0C30-1065-45A3-823E-F21A31B95FA0}">
+<ds:datastoreItem xmlns:ds="http://schemas.openxmlformats.org/officeDocument/2006/customXml" ds:itemID="{FE207447-8D12-E14C-809A-F7A9264ED277}">
   <ds:schemaRefs>
     <ds:schemaRef ds:uri="http://schemas.openxmlformats.org/officeDocument/2006/bibliography"/>
   </ds:schemaRefs>

</xml_diff>

<commit_message>
Updated consumer key benifits
</commit_message>
<xml_diff>
--- a/Client Brief Document.docx
+++ b/Client Brief Document.docx
@@ -1,6 +1,6 @@
 
 <file path=word/document.xml><?xml version="1.0" encoding="utf-8"?>
-<w:document xmlns:wpc="http://schemas.microsoft.com/office/word/2010/wordprocessingCanvas" xmlns:mo="http://schemas.microsoft.com/office/mac/office/2008/main" xmlns:mc="http://schemas.openxmlformats.org/markup-compatibility/2006" xmlns:mv="urn:schemas-microsoft-com:mac:vml" xmlns:o="urn:schemas-microsoft-com:office:office" xmlns:r="http://schemas.openxmlformats.org/officeDocument/2006/relationships" xmlns:m="http://schemas.openxmlformats.org/officeDocument/2006/math" xmlns:v="urn:schemas-microsoft-com:vml" xmlns:wp14="http://schemas.microsoft.com/office/word/2010/wordprocessingDrawing" xmlns:wp="http://schemas.openxmlformats.org/drawingml/2006/wordprocessingDrawing" xmlns:w10="urn:schemas-microsoft-com:office:word" xmlns:w="http://schemas.openxmlformats.org/wordprocessingml/2006/main" xmlns:w14="http://schemas.microsoft.com/office/word/2010/wordml" xmlns:wpg="http://schemas.microsoft.com/office/word/2010/wordprocessingGroup" xmlns:wpi="http://schemas.microsoft.com/office/word/2010/wordprocessingInk" xmlns:wne="http://schemas.microsoft.com/office/word/2006/wordml" xmlns:wps="http://schemas.microsoft.com/office/word/2010/wordprocessingShape" mc:Ignorable="w14 wp14">
+<w:document xmlns:wpc="http://schemas.microsoft.com/office/word/2010/wordprocessingCanvas" xmlns:mc="http://schemas.openxmlformats.org/markup-compatibility/2006" xmlns:o="urn:schemas-microsoft-com:office:office" xmlns:r="http://schemas.openxmlformats.org/officeDocument/2006/relationships" xmlns:m="http://schemas.openxmlformats.org/officeDocument/2006/math" xmlns:v="urn:schemas-microsoft-com:vml" xmlns:wp14="http://schemas.microsoft.com/office/word/2010/wordprocessingDrawing" xmlns:wp="http://schemas.openxmlformats.org/drawingml/2006/wordprocessingDrawing" xmlns:w10="urn:schemas-microsoft-com:office:word" xmlns:w="http://schemas.openxmlformats.org/wordprocessingml/2006/main" xmlns:w14="http://schemas.microsoft.com/office/word/2010/wordml" xmlns:w15="http://schemas.microsoft.com/office/word/2012/wordml" xmlns:wpg="http://schemas.microsoft.com/office/word/2010/wordprocessingGroup" xmlns:wpi="http://schemas.microsoft.com/office/word/2010/wordprocessingInk" xmlns:wne="http://schemas.microsoft.com/office/word/2006/wordml" xmlns:wps="http://schemas.microsoft.com/office/word/2010/wordprocessingShape" mc:Ignorable="w14 w15 wp14">
   <w:body>
     <w:p>
       <w:pPr>
@@ -320,7 +320,7 @@
     </w:p>
     <w:p>
       <w:pPr>
-        <w:pStyle w:val="a3"/>
+        <w:pStyle w:val="ListParagraph"/>
         <w:numPr>
           <w:ilvl w:val="0"/>
           <w:numId w:val="1"/>
@@ -339,7 +339,43 @@
           <w:szCs w:val="20"/>
           <w:lang w:eastAsia="zh-CN"/>
         </w:rPr>
-        <w:t>Promote efficienices as comstomers can</w:t>
+        <w:t xml:space="preserve">Promote </w:t>
+      </w:r>
+      <w:r>
+        <w:rPr>
+          <w:rFonts w:ascii="Verdana" w:hAnsi="Verdana" w:cs="Arial"/>
+          <w:sz w:val="20"/>
+          <w:szCs w:val="20"/>
+          <w:lang w:eastAsia="zh-CN"/>
+        </w:rPr>
+        <w:t>efficiencies</w:t>
+      </w:r>
+      <w:r>
+        <w:rPr>
+          <w:rFonts w:ascii="Verdana" w:hAnsi="Verdana" w:cs="Arial" w:hint="eastAsia"/>
+          <w:sz w:val="20"/>
+          <w:szCs w:val="20"/>
+          <w:lang w:eastAsia="zh-CN"/>
+        </w:rPr>
+        <w:t xml:space="preserve"> as </w:t>
+      </w:r>
+      <w:r>
+        <w:rPr>
+          <w:rFonts w:ascii="Verdana" w:hAnsi="Verdana" w:cs="Arial"/>
+          <w:sz w:val="20"/>
+          <w:szCs w:val="20"/>
+          <w:lang w:eastAsia="zh-CN"/>
+        </w:rPr>
+        <w:t>customers</w:t>
+      </w:r>
+      <w:r>
+        <w:rPr>
+          <w:rFonts w:ascii="Verdana" w:hAnsi="Verdana" w:cs="Arial" w:hint="eastAsia"/>
+          <w:sz w:val="20"/>
+          <w:szCs w:val="20"/>
+          <w:lang w:eastAsia="zh-CN"/>
+        </w:rPr>
+        <w:t xml:space="preserve"> can</w:t>
       </w:r>
       <w:r>
         <w:rPr>
@@ -406,51 +442,110 @@
           <w:szCs w:val="20"/>
         </w:rPr>
         <w:t>ase parameters</w:t>
+      </w:r>
+      <w:r>
+        <w:rPr>
+          <w:rFonts w:ascii="Verdana" w:hAnsi="Verdana" w:cs="Arial"/>
+          <w:sz w:val="20"/>
+          <w:szCs w:val="20"/>
+        </w:rPr>
+        <w:t>. </w:t>
+      </w:r>
+    </w:p>
+    <w:p>
+      <w:pPr>
+        <w:pStyle w:val="ListParagraph"/>
+        <w:numPr>
+          <w:ilvl w:val="0"/>
+          <w:numId w:val="1"/>
+        </w:numPr>
+        <w:spacing w:line="360" w:lineRule="auto"/>
+        <w:rPr>
+          <w:rFonts w:ascii="Verdana" w:hAnsi="Verdana" w:cs="Arial"/>
+          <w:sz w:val="20"/>
+          <w:szCs w:val="20"/>
+        </w:rPr>
+      </w:pPr>
+      <w:r>
+        <w:rPr>
+          <w:rFonts w:ascii="Verdana" w:hAnsi="Verdana" w:cs="Arial"/>
+          <w:sz w:val="20"/>
+          <w:szCs w:val="20"/>
+        </w:rPr>
+        <w:t xml:space="preserve">Customers do not need to </w:t>
+      </w:r>
+      <w:r>
+        <w:rPr>
+          <w:rFonts w:ascii="Verdana" w:hAnsi="Verdana" w:cs="Arial"/>
+          <w:sz w:val="20"/>
+          <w:szCs w:val="20"/>
+        </w:rPr>
+        <w:t>h</w:t>
+      </w:r>
+      <w:r>
+        <w:rPr>
+          <w:rFonts w:ascii="Verdana" w:hAnsi="Verdana" w:cs="Arial"/>
+          <w:sz w:val="20"/>
+          <w:szCs w:val="20"/>
+        </w:rPr>
+        <w:t>ire professional or contractor to evaluate their database system. </w:t>
+      </w:r>
+    </w:p>
+    <w:p>
+      <w:pPr>
+        <w:pStyle w:val="ListParagraph"/>
+        <w:numPr>
+          <w:ilvl w:val="0"/>
+          <w:numId w:val="1"/>
+        </w:numPr>
+        <w:spacing w:line="360" w:lineRule="auto"/>
+        <w:rPr>
+          <w:rFonts w:ascii="Verdana" w:hAnsi="Verdana" w:cs="Arial"/>
+          <w:sz w:val="20"/>
+          <w:szCs w:val="20"/>
+        </w:rPr>
+      </w:pPr>
+      <w:r>
+        <w:rPr>
+          <w:rFonts w:ascii="Verdana" w:hAnsi="Verdana" w:cs="Arial"/>
+          <w:sz w:val="20"/>
+          <w:szCs w:val="20"/>
+        </w:rPr>
+        <w:t xml:space="preserve">Same tool and report can be used for timely Audit </w:t>
+      </w:r>
+      <w:r>
+        <w:rPr>
+          <w:rFonts w:ascii="Verdana" w:hAnsi="Verdana" w:cs="Arial"/>
+          <w:sz w:val="20"/>
+          <w:szCs w:val="20"/>
+        </w:rPr>
+        <w:t>purpose as well.</w:t>
+      </w:r>
+    </w:p>
+    <w:p>
+      <w:pPr>
+        <w:pStyle w:val="ListParagraph"/>
+        <w:numPr>
+          <w:ilvl w:val="0"/>
+          <w:numId w:val="1"/>
+        </w:numPr>
+        <w:spacing w:line="360" w:lineRule="auto"/>
+        <w:rPr>
+          <w:rFonts w:ascii="Verdana" w:hAnsi="Verdana" w:cs="Arial"/>
+          <w:sz w:val="20"/>
+          <w:szCs w:val="20"/>
+        </w:rPr>
+      </w:pPr>
+      <w:r>
+        <w:rPr>
+          <w:rFonts w:ascii="Verdana" w:hAnsi="Verdana" w:cs="Arial"/>
+          <w:sz w:val="20"/>
+          <w:szCs w:val="20"/>
+        </w:rPr>
+        <w:t>Save time by minimizing manual work to check all parameters.</w:t>
       </w:r>
       <w:bookmarkStart w:id="0" w:name="_GoBack"/>
       <w:bookmarkEnd w:id="0"/>
-      <w:r>
-        <w:rPr>
-          <w:rFonts w:ascii="Verdana" w:hAnsi="Verdana" w:cs="Arial"/>
-          <w:sz w:val="20"/>
-          <w:szCs w:val="20"/>
-        </w:rPr>
-        <w:t>. </w:t>
-      </w:r>
-    </w:p>
-    <w:p>
-      <w:pPr>
-        <w:pStyle w:val="a3"/>
-        <w:numPr>
-          <w:ilvl w:val="0"/>
-          <w:numId w:val="1"/>
-        </w:numPr>
-        <w:spacing w:line="360" w:lineRule="auto"/>
-        <w:rPr>
-          <w:rFonts w:ascii="Verdana" w:hAnsi="Verdana" w:cs="Arial"/>
-          <w:sz w:val="20"/>
-          <w:szCs w:val="20"/>
-        </w:rPr>
-      </w:pPr>
-      <w:r>
-        <w:rPr>
-          <w:rFonts w:ascii="Verdana" w:hAnsi="Verdana" w:cs="Arial"/>
-          <w:sz w:val="20"/>
-          <w:szCs w:val="20"/>
-        </w:rPr>
-        <w:t>Customers do not need to business to hire professional or contractor to evaluate their database system. </w:t>
-      </w:r>
-    </w:p>
-    <w:p>
-      <w:pPr>
-        <w:pStyle w:val="a3"/>
-        <w:spacing w:line="360" w:lineRule="auto"/>
-        <w:rPr>
-          <w:rFonts w:ascii="Verdana" w:hAnsi="Verdana" w:cs="Arial"/>
-          <w:sz w:val="20"/>
-          <w:szCs w:val="20"/>
-        </w:rPr>
-      </w:pPr>
     </w:p>
     <w:p>
       <w:pPr>
@@ -1320,7 +1415,7 @@
     </w:p>
     <w:p>
       <w:pPr>
-        <w:pStyle w:val="a3"/>
+        <w:pStyle w:val="ListParagraph"/>
         <w:numPr>
           <w:ilvl w:val="0"/>
           <w:numId w:val="4"/>
@@ -1346,7 +1441,7 @@
     </w:p>
     <w:p>
       <w:pPr>
-        <w:pStyle w:val="a3"/>
+        <w:pStyle w:val="ListParagraph"/>
         <w:spacing w:after="0" w:line="360" w:lineRule="auto"/>
         <w:jc w:val="both"/>
         <w:rPr>
@@ -1368,7 +1463,7 @@
     </w:p>
     <w:p>
       <w:pPr>
-        <w:pStyle w:val="a3"/>
+        <w:pStyle w:val="ListParagraph"/>
         <w:numPr>
           <w:ilvl w:val="0"/>
           <w:numId w:val="7"/>
@@ -1417,7 +1512,7 @@
     </w:p>
     <w:p>
       <w:pPr>
-        <w:pStyle w:val="a3"/>
+        <w:pStyle w:val="ListParagraph"/>
         <w:numPr>
           <w:ilvl w:val="0"/>
           <w:numId w:val="7"/>
@@ -1450,7 +1545,7 @@
     </w:p>
     <w:p>
       <w:pPr>
-        <w:pStyle w:val="a3"/>
+        <w:pStyle w:val="ListParagraph"/>
         <w:spacing w:after="0" w:line="360" w:lineRule="auto"/>
         <w:jc w:val="both"/>
         <w:rPr>
@@ -1462,7 +1557,7 @@
     </w:p>
     <w:p>
       <w:pPr>
-        <w:pStyle w:val="a3"/>
+        <w:pStyle w:val="ListParagraph"/>
         <w:numPr>
           <w:ilvl w:val="0"/>
           <w:numId w:val="4"/>
@@ -1488,7 +1583,7 @@
     </w:p>
     <w:p>
       <w:pPr>
-        <w:pStyle w:val="a3"/>
+        <w:pStyle w:val="ListParagraph"/>
         <w:spacing w:after="0" w:line="360" w:lineRule="auto"/>
         <w:jc w:val="both"/>
         <w:rPr>
@@ -1935,7 +2030,7 @@
     </w:p>
     <w:p>
       <w:pPr>
-        <w:pStyle w:val="a3"/>
+        <w:pStyle w:val="ListParagraph"/>
         <w:numPr>
           <w:ilvl w:val="0"/>
           <w:numId w:val="4"/>
@@ -1961,7 +2056,7 @@
     </w:p>
     <w:p>
       <w:pPr>
-        <w:pStyle w:val="a3"/>
+        <w:pStyle w:val="ListParagraph"/>
         <w:numPr>
           <w:ilvl w:val="0"/>
           <w:numId w:val="5"/>
@@ -1987,7 +2082,7 @@
     </w:p>
     <w:p>
       <w:pPr>
-        <w:pStyle w:val="a3"/>
+        <w:pStyle w:val="ListParagraph"/>
         <w:numPr>
           <w:ilvl w:val="0"/>
           <w:numId w:val="5"/>
@@ -2013,7 +2108,7 @@
     </w:p>
     <w:p>
       <w:pPr>
-        <w:pStyle w:val="a3"/>
+        <w:pStyle w:val="ListParagraph"/>
         <w:numPr>
           <w:ilvl w:val="0"/>
           <w:numId w:val="5"/>
@@ -2061,7 +2156,7 @@
     </w:p>
     <w:p>
       <w:pPr>
-        <w:pStyle w:val="a3"/>
+        <w:pStyle w:val="ListParagraph"/>
         <w:numPr>
           <w:ilvl w:val="1"/>
           <w:numId w:val="6"/>
@@ -2085,7 +2180,7 @@
     </w:p>
     <w:p>
       <w:pPr>
-        <w:pStyle w:val="a3"/>
+        <w:pStyle w:val="ListParagraph"/>
         <w:numPr>
           <w:ilvl w:val="1"/>
           <w:numId w:val="6"/>
@@ -2109,7 +2204,7 @@
     </w:p>
     <w:p>
       <w:pPr>
-        <w:pStyle w:val="a3"/>
+        <w:pStyle w:val="ListParagraph"/>
         <w:numPr>
           <w:ilvl w:val="1"/>
           <w:numId w:val="6"/>
@@ -2133,7 +2228,7 @@
     </w:p>
     <w:p>
       <w:pPr>
-        <w:pStyle w:val="a3"/>
+        <w:pStyle w:val="ListParagraph"/>
         <w:numPr>
           <w:ilvl w:val="1"/>
           <w:numId w:val="6"/>
@@ -2157,7 +2252,7 @@
     </w:p>
     <w:p>
       <w:pPr>
-        <w:pStyle w:val="a3"/>
+        <w:pStyle w:val="ListParagraph"/>
         <w:numPr>
           <w:ilvl w:val="1"/>
           <w:numId w:val="6"/>
@@ -2181,7 +2276,7 @@
     </w:p>
     <w:p>
       <w:pPr>
-        <w:pStyle w:val="a3"/>
+        <w:pStyle w:val="ListParagraph"/>
         <w:numPr>
           <w:ilvl w:val="1"/>
           <w:numId w:val="6"/>
@@ -2205,7 +2300,7 @@
     </w:p>
     <w:p>
       <w:pPr>
-        <w:pStyle w:val="a3"/>
+        <w:pStyle w:val="ListParagraph"/>
         <w:numPr>
           <w:ilvl w:val="1"/>
           <w:numId w:val="6"/>
@@ -2229,7 +2324,7 @@
     </w:p>
     <w:p>
       <w:pPr>
-        <w:pStyle w:val="a3"/>
+        <w:pStyle w:val="ListParagraph"/>
         <w:numPr>
           <w:ilvl w:val="1"/>
           <w:numId w:val="6"/>
@@ -2254,7 +2349,7 @@
     </w:p>
     <w:p>
       <w:pPr>
-        <w:pStyle w:val="a3"/>
+        <w:pStyle w:val="ListParagraph"/>
         <w:numPr>
           <w:ilvl w:val="1"/>
           <w:numId w:val="6"/>
@@ -2330,7 +2425,7 @@
       </w:pPr>
     </w:p>
     <w:sectPr>
-      <w:footerReference w:type="default" r:id="rId9"/>
+      <w:footerReference w:type="default" r:id="rId8"/>
       <w:pgSz w:w="11906" w:h="16838"/>
       <w:pgMar w:top="1440" w:right="1440" w:bottom="1440" w:left="1440" w:header="708" w:footer="708" w:gutter="0"/>
       <w:pgBorders w:offsetFrom="page">
@@ -2347,7 +2442,7 @@
 </file>
 
 <file path=word/endnotes.xml><?xml version="1.0" encoding="utf-8"?>
-<w:endnotes xmlns:wpc="http://schemas.microsoft.com/office/word/2010/wordprocessingCanvas" xmlns:mo="http://schemas.microsoft.com/office/mac/office/2008/main" xmlns:mc="http://schemas.openxmlformats.org/markup-compatibility/2006" xmlns:mv="urn:schemas-microsoft-com:mac:vml" xmlns:o="urn:schemas-microsoft-com:office:office" xmlns:r="http://schemas.openxmlformats.org/officeDocument/2006/relationships" xmlns:m="http://schemas.openxmlformats.org/officeDocument/2006/math" xmlns:v="urn:schemas-microsoft-com:vml" xmlns:wp14="http://schemas.microsoft.com/office/word/2010/wordprocessingDrawing" xmlns:wp="http://schemas.openxmlformats.org/drawingml/2006/wordprocessingDrawing" xmlns:w10="urn:schemas-microsoft-com:office:word" xmlns:w="http://schemas.openxmlformats.org/wordprocessingml/2006/main" xmlns:w14="http://schemas.microsoft.com/office/word/2010/wordml" xmlns:wpg="http://schemas.microsoft.com/office/word/2010/wordprocessingGroup" xmlns:wpi="http://schemas.microsoft.com/office/word/2010/wordprocessingInk" xmlns:wne="http://schemas.microsoft.com/office/word/2006/wordml" xmlns:wps="http://schemas.microsoft.com/office/word/2010/wordprocessingShape" mc:Ignorable="w14 wp14">
+<w:endnotes xmlns:wpc="http://schemas.microsoft.com/office/word/2010/wordprocessingCanvas" xmlns:mc="http://schemas.openxmlformats.org/markup-compatibility/2006" xmlns:o="urn:schemas-microsoft-com:office:office" xmlns:r="http://schemas.openxmlformats.org/officeDocument/2006/relationships" xmlns:m="http://schemas.openxmlformats.org/officeDocument/2006/math" xmlns:v="urn:schemas-microsoft-com:vml" xmlns:wp14="http://schemas.microsoft.com/office/word/2010/wordprocessingDrawing" xmlns:wp="http://schemas.openxmlformats.org/drawingml/2006/wordprocessingDrawing" xmlns:w10="urn:schemas-microsoft-com:office:word" xmlns:w="http://schemas.openxmlformats.org/wordprocessingml/2006/main" xmlns:w14="http://schemas.microsoft.com/office/word/2010/wordml" xmlns:w15="http://schemas.microsoft.com/office/word/2012/wordml" xmlns:wpg="http://schemas.microsoft.com/office/word/2010/wordprocessingGroup" xmlns:wpi="http://schemas.microsoft.com/office/word/2010/wordprocessingInk" xmlns:wne="http://schemas.microsoft.com/office/word/2006/wordml" xmlns:wps="http://schemas.microsoft.com/office/word/2010/wordprocessingShape" mc:Ignorable="w14 w15 wp14">
   <w:endnote w:type="separator" w:id="-1">
     <w:p>
       <w:pPr>
@@ -2372,7 +2467,7 @@
 </file>
 
 <file path=word/footer1.xml><?xml version="1.0" encoding="utf-8"?>
-<w:ftr xmlns:wpc="http://schemas.microsoft.com/office/word/2010/wordprocessingCanvas" xmlns:mo="http://schemas.microsoft.com/office/mac/office/2008/main" xmlns:mc="http://schemas.openxmlformats.org/markup-compatibility/2006" xmlns:mv="urn:schemas-microsoft-com:mac:vml" xmlns:o="urn:schemas-microsoft-com:office:office" xmlns:r="http://schemas.openxmlformats.org/officeDocument/2006/relationships" xmlns:m="http://schemas.openxmlformats.org/officeDocument/2006/math" xmlns:v="urn:schemas-microsoft-com:vml" xmlns:wp14="http://schemas.microsoft.com/office/word/2010/wordprocessingDrawing" xmlns:wp="http://schemas.openxmlformats.org/drawingml/2006/wordprocessingDrawing" xmlns:w10="urn:schemas-microsoft-com:office:word" xmlns:w="http://schemas.openxmlformats.org/wordprocessingml/2006/main" xmlns:w14="http://schemas.microsoft.com/office/word/2010/wordml" xmlns:wpg="http://schemas.microsoft.com/office/word/2010/wordprocessingGroup" xmlns:wpi="http://schemas.microsoft.com/office/word/2010/wordprocessingInk" xmlns:wne="http://schemas.microsoft.com/office/word/2006/wordml" xmlns:wps="http://schemas.microsoft.com/office/word/2010/wordprocessingShape" mc:Ignorable="w14 wp14">
+<w:ftr xmlns:wpc="http://schemas.microsoft.com/office/word/2010/wordprocessingCanvas" xmlns:mc="http://schemas.openxmlformats.org/markup-compatibility/2006" xmlns:o="urn:schemas-microsoft-com:office:office" xmlns:r="http://schemas.openxmlformats.org/officeDocument/2006/relationships" xmlns:m="http://schemas.openxmlformats.org/officeDocument/2006/math" xmlns:v="urn:schemas-microsoft-com:vml" xmlns:wp14="http://schemas.microsoft.com/office/word/2010/wordprocessingDrawing" xmlns:wp="http://schemas.openxmlformats.org/drawingml/2006/wordprocessingDrawing" xmlns:w10="urn:schemas-microsoft-com:office:word" xmlns:w="http://schemas.openxmlformats.org/wordprocessingml/2006/main" xmlns:w14="http://schemas.microsoft.com/office/word/2010/wordml" xmlns:w15="http://schemas.microsoft.com/office/word/2012/wordml" xmlns:wpg="http://schemas.microsoft.com/office/word/2010/wordprocessingGroup" xmlns:wpi="http://schemas.microsoft.com/office/word/2010/wordprocessingInk" xmlns:wne="http://schemas.microsoft.com/office/word/2006/wordml" xmlns:wps="http://schemas.microsoft.com/office/word/2010/wordprocessingShape" mc:Ignorable="w14 w15 wp14">
   <w:sdt>
     <w:sdtPr>
       <w:id w:val="866878451"/>
@@ -2389,7 +2484,7 @@
     <w:sdtContent>
       <w:p>
         <w:pPr>
-          <w:pStyle w:val="a8"/>
+          <w:pStyle w:val="Footer"/>
           <w:jc w:val="right"/>
         </w:pPr>
         <w:r>
@@ -2405,7 +2500,7 @@
           <w:rPr>
             <w:noProof/>
           </w:rPr>
-          <w:t>1</w:t>
+          <w:t>4</w:t>
         </w:r>
         <w:r>
           <w:rPr>
@@ -2418,14 +2513,14 @@
   </w:sdt>
   <w:p>
     <w:pPr>
-      <w:pStyle w:val="a8"/>
+      <w:pStyle w:val="Footer"/>
     </w:pPr>
   </w:p>
 </w:ftr>
 </file>
 
 <file path=word/footnotes.xml><?xml version="1.0" encoding="utf-8"?>
-<w:footnotes xmlns:wpc="http://schemas.microsoft.com/office/word/2010/wordprocessingCanvas" xmlns:mo="http://schemas.microsoft.com/office/mac/office/2008/main" xmlns:mc="http://schemas.openxmlformats.org/markup-compatibility/2006" xmlns:mv="urn:schemas-microsoft-com:mac:vml" xmlns:o="urn:schemas-microsoft-com:office:office" xmlns:r="http://schemas.openxmlformats.org/officeDocument/2006/relationships" xmlns:m="http://schemas.openxmlformats.org/officeDocument/2006/math" xmlns:v="urn:schemas-microsoft-com:vml" xmlns:wp14="http://schemas.microsoft.com/office/word/2010/wordprocessingDrawing" xmlns:wp="http://schemas.openxmlformats.org/drawingml/2006/wordprocessingDrawing" xmlns:w10="urn:schemas-microsoft-com:office:word" xmlns:w="http://schemas.openxmlformats.org/wordprocessingml/2006/main" xmlns:w14="http://schemas.microsoft.com/office/word/2010/wordml" xmlns:wpg="http://schemas.microsoft.com/office/word/2010/wordprocessingGroup" xmlns:wpi="http://schemas.microsoft.com/office/word/2010/wordprocessingInk" xmlns:wne="http://schemas.microsoft.com/office/word/2006/wordml" xmlns:wps="http://schemas.microsoft.com/office/word/2010/wordprocessingShape" mc:Ignorable="w14 wp14">
+<w:footnotes xmlns:wpc="http://schemas.microsoft.com/office/word/2010/wordprocessingCanvas" xmlns:mc="http://schemas.openxmlformats.org/markup-compatibility/2006" xmlns:o="urn:schemas-microsoft-com:office:office" xmlns:r="http://schemas.openxmlformats.org/officeDocument/2006/relationships" xmlns:m="http://schemas.openxmlformats.org/officeDocument/2006/math" xmlns:v="urn:schemas-microsoft-com:vml" xmlns:wp14="http://schemas.microsoft.com/office/word/2010/wordprocessingDrawing" xmlns:wp="http://schemas.openxmlformats.org/drawingml/2006/wordprocessingDrawing" xmlns:w10="urn:schemas-microsoft-com:office:word" xmlns:w="http://schemas.openxmlformats.org/wordprocessingml/2006/main" xmlns:w14="http://schemas.microsoft.com/office/word/2010/wordml" xmlns:w15="http://schemas.microsoft.com/office/word/2012/wordml" xmlns:wpg="http://schemas.microsoft.com/office/word/2010/wordprocessingGroup" xmlns:wpi="http://schemas.microsoft.com/office/word/2010/wordprocessingInk" xmlns:wne="http://schemas.microsoft.com/office/word/2006/wordml" xmlns:wps="http://schemas.microsoft.com/office/word/2010/wordprocessingShape" mc:Ignorable="w14 w15 wp14">
   <w:footnote w:type="separator" w:id="-1">
     <w:p>
       <w:pPr>
@@ -2450,7 +2545,7 @@
 </file>
 
 <file path=word/numbering.xml><?xml version="1.0" encoding="utf-8"?>
-<w:numbering xmlns:wpc="http://schemas.microsoft.com/office/word/2010/wordprocessingCanvas" xmlns:mo="http://schemas.microsoft.com/office/mac/office/2008/main" xmlns:mc="http://schemas.openxmlformats.org/markup-compatibility/2006" xmlns:mv="urn:schemas-microsoft-com:mac:vml" xmlns:o="urn:schemas-microsoft-com:office:office" xmlns:r="http://schemas.openxmlformats.org/officeDocument/2006/relationships" xmlns:m="http://schemas.openxmlformats.org/officeDocument/2006/math" xmlns:v="urn:schemas-microsoft-com:vml" xmlns:wp14="http://schemas.microsoft.com/office/word/2010/wordprocessingDrawing" xmlns:wp="http://schemas.openxmlformats.org/drawingml/2006/wordprocessingDrawing" xmlns:w10="urn:schemas-microsoft-com:office:word" xmlns:w="http://schemas.openxmlformats.org/wordprocessingml/2006/main" xmlns:w14="http://schemas.microsoft.com/office/word/2010/wordml" xmlns:wpg="http://schemas.microsoft.com/office/word/2010/wordprocessingGroup" xmlns:wpi="http://schemas.microsoft.com/office/word/2010/wordprocessingInk" xmlns:wne="http://schemas.microsoft.com/office/word/2006/wordml" xmlns:wps="http://schemas.microsoft.com/office/word/2010/wordprocessingShape" mc:Ignorable="w14 wp14">
+<w:numbering xmlns:wpc="http://schemas.microsoft.com/office/word/2010/wordprocessingCanvas" xmlns:mc="http://schemas.openxmlformats.org/markup-compatibility/2006" xmlns:o="urn:schemas-microsoft-com:office:office" xmlns:r="http://schemas.openxmlformats.org/officeDocument/2006/relationships" xmlns:m="http://schemas.openxmlformats.org/officeDocument/2006/math" xmlns:v="urn:schemas-microsoft-com:vml" xmlns:wp14="http://schemas.microsoft.com/office/word/2010/wordprocessingDrawing" xmlns:wp="http://schemas.openxmlformats.org/drawingml/2006/wordprocessingDrawing" xmlns:w10="urn:schemas-microsoft-com:office:word" xmlns:w="http://schemas.openxmlformats.org/wordprocessingml/2006/main" xmlns:w14="http://schemas.microsoft.com/office/word/2010/wordml" xmlns:w15="http://schemas.microsoft.com/office/word/2012/wordml" xmlns:wpg="http://schemas.microsoft.com/office/word/2010/wordprocessingGroup" xmlns:wpi="http://schemas.microsoft.com/office/word/2010/wordprocessingInk" xmlns:wne="http://schemas.microsoft.com/office/word/2006/wordml" xmlns:wps="http://schemas.microsoft.com/office/word/2010/wordprocessingShape" mc:Ignorable="w14 w15 wp14">
   <w:abstractNum w:abstractNumId="0">
     <w:nsid w:val="1720645C"/>
     <w:multiLevelType w:val="hybridMultilevel"/>
@@ -3303,7 +3398,7 @@
 </file>
 
 <file path=word/styles.xml><?xml version="1.0" encoding="utf-8"?>
-<w:styles xmlns:mc="http://schemas.openxmlformats.org/markup-compatibility/2006" xmlns:r="http://schemas.openxmlformats.org/officeDocument/2006/relationships" xmlns:w="http://schemas.openxmlformats.org/wordprocessingml/2006/main" xmlns:w14="http://schemas.microsoft.com/office/word/2010/wordml" mc:Ignorable="w14">
+<w:styles xmlns:mc="http://schemas.openxmlformats.org/markup-compatibility/2006" xmlns:r="http://schemas.openxmlformats.org/officeDocument/2006/relationships" xmlns:w="http://schemas.openxmlformats.org/wordprocessingml/2006/main" xmlns:w14="http://schemas.microsoft.com/office/word/2010/wordml" xmlns:w15="http://schemas.microsoft.com/office/word/2012/wordml" mc:Ignorable="w14 w15">
   <w:docDefaults>
     <w:rPrDefault>
       <w:rPr>
@@ -3319,166 +3414,381 @@
       </w:pPr>
     </w:pPrDefault>
   </w:docDefaults>
-  <w:latentStyles w:defLockedState="0" w:defUIPriority="99" w:defSemiHidden="1" w:defUnhideWhenUsed="1" w:defQFormat="0" w:count="276">
-    <w:lsdException w:name="Normal" w:semiHidden="0" w:uiPriority="0" w:unhideWhenUsed="0" w:qFormat="1"/>
-    <w:lsdException w:name="heading 1" w:semiHidden="0" w:uiPriority="9" w:unhideWhenUsed="0" w:qFormat="1"/>
-    <w:lsdException w:name="heading 2" w:uiPriority="9" w:qFormat="1"/>
-    <w:lsdException w:name="heading 3" w:uiPriority="9" w:qFormat="1"/>
-    <w:lsdException w:name="heading 4" w:uiPriority="9" w:qFormat="1"/>
-    <w:lsdException w:name="heading 5" w:uiPriority="9" w:qFormat="1"/>
-    <w:lsdException w:name="heading 6" w:uiPriority="9" w:qFormat="1"/>
-    <w:lsdException w:name="heading 7" w:uiPriority="9" w:qFormat="1"/>
-    <w:lsdException w:name="heading 8" w:uiPriority="9" w:qFormat="1"/>
-    <w:lsdException w:name="heading 9" w:uiPriority="9" w:qFormat="1"/>
-    <w:lsdException w:name="toc 1" w:uiPriority="39"/>
-    <w:lsdException w:name="toc 2" w:uiPriority="39"/>
-    <w:lsdException w:name="toc 3" w:uiPriority="39"/>
-    <w:lsdException w:name="toc 4" w:uiPriority="39"/>
-    <w:lsdException w:name="toc 5" w:uiPriority="39"/>
-    <w:lsdException w:name="toc 6" w:uiPriority="39"/>
-    <w:lsdException w:name="toc 7" w:uiPriority="39"/>
-    <w:lsdException w:name="toc 8" w:uiPriority="39"/>
-    <w:lsdException w:name="toc 9" w:uiPriority="39"/>
-    <w:lsdException w:name="caption" w:uiPriority="35" w:qFormat="1"/>
-    <w:lsdException w:name="Title" w:semiHidden="0" w:uiPriority="10" w:unhideWhenUsed="0" w:qFormat="1"/>
-    <w:lsdException w:name="Default Paragraph Font" w:uiPriority="1"/>
-    <w:lsdException w:name="Subtitle" w:semiHidden="0" w:uiPriority="11" w:unhideWhenUsed="0" w:qFormat="1"/>
-    <w:lsdException w:name="Body Text Indent 2" w:uiPriority="0"/>
-    <w:lsdException w:name="Strong" w:semiHidden="0" w:uiPriority="22" w:unhideWhenUsed="0" w:qFormat="1"/>
-    <w:lsdException w:name="Emphasis" w:semiHidden="0" w:uiPriority="20" w:unhideWhenUsed="0" w:qFormat="1"/>
-    <w:lsdException w:name="Table Grid" w:semiHidden="0" w:uiPriority="39" w:unhideWhenUsed="0"/>
-    <w:lsdException w:name="Note Level 1" w:semiHidden="0" w:unhideWhenUsed="0"/>
-    <w:lsdException w:name="Note Level 2" w:semiHidden="0" w:unhideWhenUsed="0"/>
-    <w:lsdException w:name="Note Level 3" w:semiHidden="0" w:unhideWhenUsed="0"/>
-    <w:lsdException w:name="Note Level 4" w:semiHidden="0" w:unhideWhenUsed="0"/>
-    <w:lsdException w:name="Note Level 5" w:semiHidden="0" w:unhideWhenUsed="0"/>
-    <w:lsdException w:name="Note Level 6" w:semiHidden="0" w:unhideWhenUsed="0"/>
-    <w:lsdException w:name="Note Level 7" w:semiHidden="0" w:unhideWhenUsed="0"/>
-    <w:lsdException w:name="Note Level 8" w:semiHidden="0" w:unhideWhenUsed="0"/>
-    <w:lsdException w:name="Note Level 9" w:semiHidden="0" w:unhideWhenUsed="0"/>
-    <w:lsdException w:name="Placeholder Text" w:unhideWhenUsed="0"/>
-    <w:lsdException w:name="No Spacing" w:semiHidden="0" w:uiPriority="1" w:unhideWhenUsed="0" w:qFormat="1"/>
-    <w:lsdException w:name="Light Shading" w:semiHidden="0" w:uiPriority="60" w:unhideWhenUsed="0"/>
-    <w:lsdException w:name="Light List" w:semiHidden="0" w:uiPriority="61" w:unhideWhenUsed="0"/>
-    <w:lsdException w:name="Light Grid" w:semiHidden="0" w:uiPriority="62" w:unhideWhenUsed="0"/>
-    <w:lsdException w:name="Medium Shading 1" w:semiHidden="0" w:uiPriority="63" w:unhideWhenUsed="0"/>
-    <w:lsdException w:name="Medium Shading 2" w:semiHidden="0" w:uiPriority="64" w:unhideWhenUsed="0"/>
-    <w:lsdException w:name="Medium List 1" w:semiHidden="0" w:uiPriority="65" w:unhideWhenUsed="0"/>
-    <w:lsdException w:name="Medium List 2" w:semiHidden="0" w:uiPriority="66" w:unhideWhenUsed="0"/>
-    <w:lsdException w:name="Medium Grid 1" w:semiHidden="0" w:uiPriority="67" w:unhideWhenUsed="0"/>
-    <w:lsdException w:name="Medium Grid 2" w:semiHidden="0" w:uiPriority="68" w:unhideWhenUsed="0"/>
-    <w:lsdException w:name="Medium Grid 3" w:semiHidden="0" w:uiPriority="69" w:unhideWhenUsed="0"/>
-    <w:lsdException w:name="Dark List" w:semiHidden="0" w:uiPriority="70" w:unhideWhenUsed="0"/>
-    <w:lsdException w:name="Colorful Shading" w:semiHidden="0" w:uiPriority="71" w:unhideWhenUsed="0"/>
-    <w:lsdException w:name="Colorful List" w:semiHidden="0" w:uiPriority="72" w:unhideWhenUsed="0"/>
-    <w:lsdException w:name="Colorful Grid" w:semiHidden="0" w:uiPriority="73" w:unhideWhenUsed="0"/>
-    <w:lsdException w:name="Light Shading Accent 1" w:semiHidden="0" w:uiPriority="60" w:unhideWhenUsed="0"/>
-    <w:lsdException w:name="Light List Accent 1" w:semiHidden="0" w:uiPriority="61" w:unhideWhenUsed="0"/>
-    <w:lsdException w:name="Light Grid Accent 1" w:semiHidden="0" w:uiPriority="62" w:unhideWhenUsed="0"/>
-    <w:lsdException w:name="Medium Shading 1 Accent 1" w:semiHidden="0" w:uiPriority="63" w:unhideWhenUsed="0"/>
-    <w:lsdException w:name="Medium Shading 2 Accent 1" w:semiHidden="0" w:uiPriority="64" w:unhideWhenUsed="0"/>
-    <w:lsdException w:name="Medium List 1 Accent 1" w:semiHidden="0" w:uiPriority="65" w:unhideWhenUsed="0"/>
-    <w:lsdException w:name="Revision" w:unhideWhenUsed="0"/>
-    <w:lsdException w:name="List Paragraph" w:semiHidden="0" w:uiPriority="34" w:unhideWhenUsed="0" w:qFormat="1"/>
-    <w:lsdException w:name="Quote" w:semiHidden="0" w:uiPriority="29" w:unhideWhenUsed="0" w:qFormat="1"/>
-    <w:lsdException w:name="Intense Quote" w:semiHidden="0" w:uiPriority="30" w:unhideWhenUsed="0" w:qFormat="1"/>
-    <w:lsdException w:name="Medium List 2 Accent 1" w:semiHidden="0" w:uiPriority="66" w:unhideWhenUsed="0"/>
-    <w:lsdException w:name="Medium Grid 1 Accent 1" w:semiHidden="0" w:uiPriority="67" w:unhideWhenUsed="0"/>
-    <w:lsdException w:name="Medium Grid 2 Accent 1" w:semiHidden="0" w:uiPriority="68" w:unhideWhenUsed="0"/>
-    <w:lsdException w:name="Medium Grid 3 Accent 1" w:semiHidden="0" w:uiPriority="69" w:unhideWhenUsed="0"/>
-    <w:lsdException w:name="Dark List Accent 1" w:semiHidden="0" w:uiPriority="70" w:unhideWhenUsed="0"/>
-    <w:lsdException w:name="Colorful Shading Accent 1" w:semiHidden="0" w:uiPriority="71" w:unhideWhenUsed="0"/>
-    <w:lsdException w:name="Colorful List Accent 1" w:semiHidden="0" w:uiPriority="72" w:unhideWhenUsed="0"/>
-    <w:lsdException w:name="Colorful Grid Accent 1" w:semiHidden="0" w:uiPriority="73" w:unhideWhenUsed="0"/>
-    <w:lsdException w:name="Light Shading Accent 2" w:semiHidden="0" w:uiPriority="60" w:unhideWhenUsed="0"/>
-    <w:lsdException w:name="Light List Accent 2" w:semiHidden="0" w:uiPriority="61" w:unhideWhenUsed="0"/>
-    <w:lsdException w:name="Light Grid Accent 2" w:semiHidden="0" w:uiPriority="62" w:unhideWhenUsed="0"/>
-    <w:lsdException w:name="Medium Shading 1 Accent 2" w:semiHidden="0" w:uiPriority="63" w:unhideWhenUsed="0"/>
-    <w:lsdException w:name="Medium Shading 2 Accent 2" w:semiHidden="0" w:uiPriority="64" w:unhideWhenUsed="0"/>
-    <w:lsdException w:name="Medium List 1 Accent 2" w:semiHidden="0" w:uiPriority="65" w:unhideWhenUsed="0"/>
-    <w:lsdException w:name="Medium List 2 Accent 2" w:semiHidden="0" w:uiPriority="66" w:unhideWhenUsed="0"/>
-    <w:lsdException w:name="Medium Grid 1 Accent 2" w:semiHidden="0" w:uiPriority="67" w:unhideWhenUsed="0"/>
-    <w:lsdException w:name="Medium Grid 2 Accent 2" w:semiHidden="0" w:uiPriority="68" w:unhideWhenUsed="0"/>
-    <w:lsdException w:name="Medium Grid 3 Accent 2" w:semiHidden="0" w:uiPriority="69" w:unhideWhenUsed="0"/>
-    <w:lsdException w:name="Dark List Accent 2" w:semiHidden="0" w:uiPriority="70" w:unhideWhenUsed="0"/>
-    <w:lsdException w:name="Colorful Shading Accent 2" w:semiHidden="0" w:uiPriority="71" w:unhideWhenUsed="0"/>
-    <w:lsdException w:name="Colorful List Accent 2" w:semiHidden="0" w:uiPriority="72" w:unhideWhenUsed="0"/>
-    <w:lsdException w:name="Colorful Grid Accent 2" w:semiHidden="0" w:uiPriority="73" w:unhideWhenUsed="0"/>
-    <w:lsdException w:name="Light Shading Accent 3" w:semiHidden="0" w:uiPriority="60" w:unhideWhenUsed="0"/>
-    <w:lsdException w:name="Light List Accent 3" w:semiHidden="0" w:uiPriority="61" w:unhideWhenUsed="0"/>
-    <w:lsdException w:name="Light Grid Accent 3" w:semiHidden="0" w:uiPriority="62" w:unhideWhenUsed="0"/>
-    <w:lsdException w:name="Medium Shading 1 Accent 3" w:semiHidden="0" w:uiPriority="63" w:unhideWhenUsed="0"/>
-    <w:lsdException w:name="Medium Shading 2 Accent 3" w:semiHidden="0" w:uiPriority="64" w:unhideWhenUsed="0"/>
-    <w:lsdException w:name="Medium List 1 Accent 3" w:semiHidden="0" w:uiPriority="65" w:unhideWhenUsed="0"/>
-    <w:lsdException w:name="Medium List 2 Accent 3" w:semiHidden="0" w:uiPriority="66" w:unhideWhenUsed="0"/>
-    <w:lsdException w:name="Medium Grid 1 Accent 3" w:semiHidden="0" w:uiPriority="67" w:unhideWhenUsed="0"/>
-    <w:lsdException w:name="Medium Grid 2 Accent 3" w:semiHidden="0" w:uiPriority="68" w:unhideWhenUsed="0"/>
-    <w:lsdException w:name="Medium Grid 3 Accent 3" w:semiHidden="0" w:uiPriority="69" w:unhideWhenUsed="0"/>
-    <w:lsdException w:name="Dark List Accent 3" w:semiHidden="0" w:uiPriority="70" w:unhideWhenUsed="0"/>
-    <w:lsdException w:name="Colorful Shading Accent 3" w:semiHidden="0" w:uiPriority="71" w:unhideWhenUsed="0"/>
-    <w:lsdException w:name="Colorful List Accent 3" w:semiHidden="0" w:uiPriority="72" w:unhideWhenUsed="0"/>
-    <w:lsdException w:name="Colorful Grid Accent 3" w:semiHidden="0" w:uiPriority="73" w:unhideWhenUsed="0"/>
-    <w:lsdException w:name="Light Shading Accent 4" w:semiHidden="0" w:uiPriority="60" w:unhideWhenUsed="0"/>
-    <w:lsdException w:name="Light List Accent 4" w:semiHidden="0" w:uiPriority="61" w:unhideWhenUsed="0"/>
-    <w:lsdException w:name="Light Grid Accent 4" w:semiHidden="0" w:uiPriority="62" w:unhideWhenUsed="0"/>
-    <w:lsdException w:name="Medium Shading 1 Accent 4" w:semiHidden="0" w:uiPriority="63" w:unhideWhenUsed="0"/>
-    <w:lsdException w:name="Medium Shading 2 Accent 4" w:semiHidden="0" w:uiPriority="64" w:unhideWhenUsed="0"/>
-    <w:lsdException w:name="Medium List 1 Accent 4" w:semiHidden="0" w:uiPriority="65" w:unhideWhenUsed="0"/>
-    <w:lsdException w:name="Medium List 2 Accent 4" w:semiHidden="0" w:uiPriority="66" w:unhideWhenUsed="0"/>
-    <w:lsdException w:name="Medium Grid 1 Accent 4" w:semiHidden="0" w:uiPriority="67" w:unhideWhenUsed="0"/>
-    <w:lsdException w:name="Medium Grid 2 Accent 4" w:semiHidden="0" w:uiPriority="68" w:unhideWhenUsed="0"/>
-    <w:lsdException w:name="Medium Grid 3 Accent 4" w:semiHidden="0" w:uiPriority="69" w:unhideWhenUsed="0"/>
-    <w:lsdException w:name="Dark List Accent 4" w:semiHidden="0" w:uiPriority="70" w:unhideWhenUsed="0"/>
-    <w:lsdException w:name="Colorful Shading Accent 4" w:semiHidden="0" w:uiPriority="71" w:unhideWhenUsed="0"/>
-    <w:lsdException w:name="Colorful List Accent 4" w:semiHidden="0" w:uiPriority="72" w:unhideWhenUsed="0"/>
-    <w:lsdException w:name="Colorful Grid Accent 4" w:semiHidden="0" w:uiPriority="73" w:unhideWhenUsed="0"/>
-    <w:lsdException w:name="Light Shading Accent 5" w:semiHidden="0" w:uiPriority="60" w:unhideWhenUsed="0"/>
-    <w:lsdException w:name="Light List Accent 5" w:semiHidden="0" w:uiPriority="61" w:unhideWhenUsed="0"/>
-    <w:lsdException w:name="Light Grid Accent 5" w:semiHidden="0" w:uiPriority="62" w:unhideWhenUsed="0"/>
-    <w:lsdException w:name="Medium Shading 1 Accent 5" w:semiHidden="0" w:uiPriority="63" w:unhideWhenUsed="0"/>
-    <w:lsdException w:name="Medium Shading 2 Accent 5" w:semiHidden="0" w:uiPriority="64" w:unhideWhenUsed="0"/>
-    <w:lsdException w:name="Medium List 1 Accent 5" w:semiHidden="0" w:uiPriority="65" w:unhideWhenUsed="0"/>
-    <w:lsdException w:name="Medium List 2 Accent 5" w:semiHidden="0" w:uiPriority="66" w:unhideWhenUsed="0"/>
-    <w:lsdException w:name="Medium Grid 1 Accent 5" w:semiHidden="0" w:uiPriority="67" w:unhideWhenUsed="0"/>
-    <w:lsdException w:name="Medium Grid 2 Accent 5" w:semiHidden="0" w:uiPriority="68" w:unhideWhenUsed="0"/>
-    <w:lsdException w:name="Medium Grid 3 Accent 5" w:semiHidden="0" w:uiPriority="69" w:unhideWhenUsed="0"/>
-    <w:lsdException w:name="Dark List Accent 5" w:semiHidden="0" w:uiPriority="70" w:unhideWhenUsed="0"/>
-    <w:lsdException w:name="Colorful Shading Accent 5" w:semiHidden="0" w:uiPriority="71" w:unhideWhenUsed="0"/>
-    <w:lsdException w:name="Colorful List Accent 5" w:semiHidden="0" w:uiPriority="72" w:unhideWhenUsed="0"/>
-    <w:lsdException w:name="Colorful Grid Accent 5" w:semiHidden="0" w:uiPriority="73" w:unhideWhenUsed="0"/>
-    <w:lsdException w:name="Light Shading Accent 6" w:semiHidden="0" w:uiPriority="60" w:unhideWhenUsed="0"/>
-    <w:lsdException w:name="Light List Accent 6" w:semiHidden="0" w:uiPriority="61" w:unhideWhenUsed="0"/>
-    <w:lsdException w:name="Light Grid Accent 6" w:semiHidden="0" w:uiPriority="62" w:unhideWhenUsed="0"/>
-    <w:lsdException w:name="Medium Shading 1 Accent 6" w:semiHidden="0" w:uiPriority="63" w:unhideWhenUsed="0"/>
-    <w:lsdException w:name="Medium Shading 2 Accent 6" w:semiHidden="0" w:uiPriority="64" w:unhideWhenUsed="0"/>
-    <w:lsdException w:name="Medium List 1 Accent 6" w:semiHidden="0" w:uiPriority="65" w:unhideWhenUsed="0"/>
-    <w:lsdException w:name="Medium List 2 Accent 6" w:semiHidden="0" w:uiPriority="66" w:unhideWhenUsed="0"/>
-    <w:lsdException w:name="Medium Grid 1 Accent 6" w:semiHidden="0" w:uiPriority="67" w:unhideWhenUsed="0"/>
-    <w:lsdException w:name="Medium Grid 2 Accent 6" w:semiHidden="0" w:uiPriority="68" w:unhideWhenUsed="0"/>
-    <w:lsdException w:name="Medium Grid 3 Accent 6" w:semiHidden="0" w:uiPriority="69" w:unhideWhenUsed="0"/>
-    <w:lsdException w:name="Dark List Accent 6" w:semiHidden="0" w:uiPriority="70" w:unhideWhenUsed="0"/>
-    <w:lsdException w:name="Colorful Shading Accent 6" w:semiHidden="0" w:uiPriority="71" w:unhideWhenUsed="0"/>
-    <w:lsdException w:name="Colorful List Accent 6" w:semiHidden="0" w:uiPriority="72" w:unhideWhenUsed="0"/>
-    <w:lsdException w:name="Colorful Grid Accent 6" w:semiHidden="0" w:uiPriority="73" w:unhideWhenUsed="0"/>
-    <w:lsdException w:name="Subtle Emphasis" w:semiHidden="0" w:uiPriority="19" w:unhideWhenUsed="0" w:qFormat="1"/>
-    <w:lsdException w:name="Intense Emphasis" w:semiHidden="0" w:uiPriority="21" w:unhideWhenUsed="0" w:qFormat="1"/>
-    <w:lsdException w:name="Subtle Reference" w:semiHidden="0" w:uiPriority="31" w:unhideWhenUsed="0" w:qFormat="1"/>
-    <w:lsdException w:name="Intense Reference" w:semiHidden="0" w:uiPriority="32" w:unhideWhenUsed="0" w:qFormat="1"/>
-    <w:lsdException w:name="Book Title" w:semiHidden="0" w:uiPriority="33" w:unhideWhenUsed="0" w:qFormat="1"/>
-    <w:lsdException w:name="Bibliography" w:uiPriority="37"/>
-    <w:lsdException w:name="TOC Heading" w:uiPriority="39" w:qFormat="1"/>
+  <w:latentStyles w:defLockedState="0" w:defUIPriority="99" w:defSemiHidden="0" w:defUnhideWhenUsed="0" w:defQFormat="0" w:count="371">
+    <w:lsdException w:name="Normal" w:uiPriority="0" w:qFormat="1"/>
+    <w:lsdException w:name="heading 1" w:uiPriority="9" w:qFormat="1"/>
+    <w:lsdException w:name="heading 2" w:semiHidden="1" w:uiPriority="9" w:unhideWhenUsed="1" w:qFormat="1"/>
+    <w:lsdException w:name="heading 3" w:semiHidden="1" w:uiPriority="9" w:unhideWhenUsed="1" w:qFormat="1"/>
+    <w:lsdException w:name="heading 4" w:semiHidden="1" w:uiPriority="9" w:unhideWhenUsed="1" w:qFormat="1"/>
+    <w:lsdException w:name="heading 5" w:semiHidden="1" w:uiPriority="9" w:unhideWhenUsed="1" w:qFormat="1"/>
+    <w:lsdException w:name="heading 6" w:semiHidden="1" w:uiPriority="9" w:unhideWhenUsed="1" w:qFormat="1"/>
+    <w:lsdException w:name="heading 7" w:semiHidden="1" w:uiPriority="9" w:unhideWhenUsed="1" w:qFormat="1"/>
+    <w:lsdException w:name="heading 8" w:semiHidden="1" w:uiPriority="9" w:unhideWhenUsed="1" w:qFormat="1"/>
+    <w:lsdException w:name="heading 9" w:semiHidden="1" w:uiPriority="9" w:unhideWhenUsed="1" w:qFormat="1"/>
+    <w:lsdException w:name="index 1" w:semiHidden="1" w:unhideWhenUsed="1"/>
+    <w:lsdException w:name="index 2" w:semiHidden="1" w:unhideWhenUsed="1"/>
+    <w:lsdException w:name="index 3" w:semiHidden="1" w:unhideWhenUsed="1"/>
+    <w:lsdException w:name="index 4" w:semiHidden="1" w:unhideWhenUsed="1"/>
+    <w:lsdException w:name="index 5" w:semiHidden="1" w:unhideWhenUsed="1"/>
+    <w:lsdException w:name="index 6" w:semiHidden="1" w:unhideWhenUsed="1"/>
+    <w:lsdException w:name="index 7" w:semiHidden="1" w:unhideWhenUsed="1"/>
+    <w:lsdException w:name="index 8" w:semiHidden="1" w:unhideWhenUsed="1"/>
+    <w:lsdException w:name="index 9" w:semiHidden="1" w:unhideWhenUsed="1"/>
+    <w:lsdException w:name="toc 1" w:semiHidden="1" w:uiPriority="39" w:unhideWhenUsed="1"/>
+    <w:lsdException w:name="toc 2" w:semiHidden="1" w:uiPriority="39" w:unhideWhenUsed="1"/>
+    <w:lsdException w:name="toc 3" w:semiHidden="1" w:uiPriority="39" w:unhideWhenUsed="1"/>
+    <w:lsdException w:name="toc 4" w:semiHidden="1" w:uiPriority="39" w:unhideWhenUsed="1"/>
+    <w:lsdException w:name="toc 5" w:semiHidden="1" w:uiPriority="39" w:unhideWhenUsed="1"/>
+    <w:lsdException w:name="toc 6" w:semiHidden="1" w:uiPriority="39" w:unhideWhenUsed="1"/>
+    <w:lsdException w:name="toc 7" w:semiHidden="1" w:uiPriority="39" w:unhideWhenUsed="1"/>
+    <w:lsdException w:name="toc 8" w:semiHidden="1" w:uiPriority="39" w:unhideWhenUsed="1"/>
+    <w:lsdException w:name="toc 9" w:semiHidden="1" w:uiPriority="39" w:unhideWhenUsed="1"/>
+    <w:lsdException w:name="Normal Indent" w:semiHidden="1" w:unhideWhenUsed="1"/>
+    <w:lsdException w:name="footnote text" w:semiHidden="1" w:unhideWhenUsed="1"/>
+    <w:lsdException w:name="annotation text" w:semiHidden="1" w:unhideWhenUsed="1"/>
+    <w:lsdException w:name="header" w:semiHidden="1" w:unhideWhenUsed="1"/>
+    <w:lsdException w:name="footer" w:semiHidden="1" w:unhideWhenUsed="1"/>
+    <w:lsdException w:name="index heading" w:semiHidden="1" w:unhideWhenUsed="1"/>
+    <w:lsdException w:name="caption" w:semiHidden="1" w:uiPriority="35" w:unhideWhenUsed="1" w:qFormat="1"/>
+    <w:lsdException w:name="table of figures" w:semiHidden="1" w:unhideWhenUsed="1"/>
+    <w:lsdException w:name="envelope address" w:semiHidden="1" w:unhideWhenUsed="1"/>
+    <w:lsdException w:name="envelope return" w:semiHidden="1" w:unhideWhenUsed="1"/>
+    <w:lsdException w:name="footnote reference" w:semiHidden="1" w:unhideWhenUsed="1"/>
+    <w:lsdException w:name="annotation reference" w:semiHidden="1" w:unhideWhenUsed="1"/>
+    <w:lsdException w:name="line number" w:semiHidden="1" w:unhideWhenUsed="1"/>
+    <w:lsdException w:name="page number" w:semiHidden="1" w:unhideWhenUsed="1"/>
+    <w:lsdException w:name="endnote reference" w:semiHidden="1" w:unhideWhenUsed="1"/>
+    <w:lsdException w:name="endnote text" w:semiHidden="1" w:unhideWhenUsed="1"/>
+    <w:lsdException w:name="table of authorities" w:semiHidden="1" w:unhideWhenUsed="1"/>
+    <w:lsdException w:name="macro" w:semiHidden="1" w:unhideWhenUsed="1"/>
+    <w:lsdException w:name="toa heading" w:semiHidden="1" w:unhideWhenUsed="1"/>
+    <w:lsdException w:name="List" w:semiHidden="1" w:unhideWhenUsed="1"/>
+    <w:lsdException w:name="List Bullet" w:semiHidden="1" w:unhideWhenUsed="1"/>
+    <w:lsdException w:name="List Number" w:semiHidden="1" w:unhideWhenUsed="1"/>
+    <w:lsdException w:name="List 2" w:semiHidden="1" w:unhideWhenUsed="1"/>
+    <w:lsdException w:name="List 3" w:semiHidden="1" w:unhideWhenUsed="1"/>
+    <w:lsdException w:name="List 4" w:semiHidden="1" w:unhideWhenUsed="1"/>
+    <w:lsdException w:name="List 5" w:semiHidden="1" w:unhideWhenUsed="1"/>
+    <w:lsdException w:name="List Bullet 2" w:semiHidden="1" w:unhideWhenUsed="1"/>
+    <w:lsdException w:name="List Bullet 3" w:semiHidden="1" w:unhideWhenUsed="1"/>
+    <w:lsdException w:name="List Bullet 4" w:semiHidden="1" w:unhideWhenUsed="1"/>
+    <w:lsdException w:name="List Bullet 5" w:semiHidden="1" w:unhideWhenUsed="1"/>
+    <w:lsdException w:name="List Number 2" w:semiHidden="1" w:unhideWhenUsed="1"/>
+    <w:lsdException w:name="List Number 3" w:semiHidden="1" w:unhideWhenUsed="1"/>
+    <w:lsdException w:name="List Number 4" w:semiHidden="1" w:unhideWhenUsed="1"/>
+    <w:lsdException w:name="List Number 5" w:semiHidden="1" w:unhideWhenUsed="1"/>
+    <w:lsdException w:name="Title" w:uiPriority="10" w:qFormat="1"/>
+    <w:lsdException w:name="Closing" w:semiHidden="1" w:unhideWhenUsed="1"/>
+    <w:lsdException w:name="Signature" w:semiHidden="1" w:unhideWhenUsed="1"/>
+    <w:lsdException w:name="Default Paragraph Font" w:semiHidden="1" w:uiPriority="1" w:unhideWhenUsed="1"/>
+    <w:lsdException w:name="Body Text" w:semiHidden="1" w:unhideWhenUsed="1"/>
+    <w:lsdException w:name="Body Text Indent" w:semiHidden="1" w:unhideWhenUsed="1"/>
+    <w:lsdException w:name="List Continue" w:semiHidden="1" w:unhideWhenUsed="1"/>
+    <w:lsdException w:name="List Continue 2" w:semiHidden="1" w:unhideWhenUsed="1"/>
+    <w:lsdException w:name="List Continue 3" w:semiHidden="1" w:unhideWhenUsed="1"/>
+    <w:lsdException w:name="List Continue 4" w:semiHidden="1" w:unhideWhenUsed="1"/>
+    <w:lsdException w:name="List Continue 5" w:semiHidden="1" w:unhideWhenUsed="1"/>
+    <w:lsdException w:name="Message Header" w:semiHidden="1" w:unhideWhenUsed="1"/>
+    <w:lsdException w:name="Subtitle" w:uiPriority="11" w:qFormat="1"/>
+    <w:lsdException w:name="Salutation" w:semiHidden="1" w:unhideWhenUsed="1"/>
+    <w:lsdException w:name="Date" w:semiHidden="1" w:unhideWhenUsed="1"/>
+    <w:lsdException w:name="Body Text First Indent" w:semiHidden="1" w:unhideWhenUsed="1"/>
+    <w:lsdException w:name="Body Text First Indent 2" w:semiHidden="1" w:unhideWhenUsed="1"/>
+    <w:lsdException w:name="Note Heading" w:semiHidden="1" w:unhideWhenUsed="1"/>
+    <w:lsdException w:name="Body Text 2" w:semiHidden="1" w:unhideWhenUsed="1"/>
+    <w:lsdException w:name="Body Text 3" w:semiHidden="1" w:unhideWhenUsed="1"/>
+    <w:lsdException w:name="Body Text Indent 2" w:semiHidden="1" w:uiPriority="0" w:unhideWhenUsed="1"/>
+    <w:lsdException w:name="Body Text Indent 3" w:semiHidden="1" w:unhideWhenUsed="1"/>
+    <w:lsdException w:name="Block Text" w:semiHidden="1" w:unhideWhenUsed="1"/>
+    <w:lsdException w:name="Hyperlink" w:semiHidden="1" w:unhideWhenUsed="1"/>
+    <w:lsdException w:name="FollowedHyperlink" w:semiHidden="1" w:unhideWhenUsed="1"/>
+    <w:lsdException w:name="Strong" w:uiPriority="22" w:qFormat="1"/>
+    <w:lsdException w:name="Emphasis" w:uiPriority="20" w:qFormat="1"/>
+    <w:lsdException w:name="Document Map" w:semiHidden="1" w:unhideWhenUsed="1"/>
+    <w:lsdException w:name="Plain Text" w:semiHidden="1" w:unhideWhenUsed="1"/>
+    <w:lsdException w:name="E-mail Signature" w:semiHidden="1" w:unhideWhenUsed="1"/>
+    <w:lsdException w:name="HTML Top of Form" w:semiHidden="1" w:unhideWhenUsed="1"/>
+    <w:lsdException w:name="HTML Bottom of Form" w:semiHidden="1" w:unhideWhenUsed="1"/>
+    <w:lsdException w:name="Normal (Web)" w:semiHidden="1" w:unhideWhenUsed="1"/>
+    <w:lsdException w:name="HTML Acronym" w:semiHidden="1" w:unhideWhenUsed="1"/>
+    <w:lsdException w:name="HTML Address" w:semiHidden="1" w:unhideWhenUsed="1"/>
+    <w:lsdException w:name="HTML Cite" w:semiHidden="1" w:unhideWhenUsed="1"/>
+    <w:lsdException w:name="HTML Code" w:semiHidden="1" w:unhideWhenUsed="1"/>
+    <w:lsdException w:name="HTML Definition" w:semiHidden="1" w:unhideWhenUsed="1"/>
+    <w:lsdException w:name="HTML Keyboard" w:semiHidden="1" w:unhideWhenUsed="1"/>
+    <w:lsdException w:name="HTML Preformatted" w:semiHidden="1" w:unhideWhenUsed="1"/>
+    <w:lsdException w:name="HTML Sample" w:semiHidden="1" w:unhideWhenUsed="1"/>
+    <w:lsdException w:name="HTML Typewriter" w:semiHidden="1" w:unhideWhenUsed="1"/>
+    <w:lsdException w:name="HTML Variable" w:semiHidden="1" w:unhideWhenUsed="1"/>
+    <w:lsdException w:name="Normal Table" w:semiHidden="1" w:unhideWhenUsed="1"/>
+    <w:lsdException w:name="annotation subject" w:semiHidden="1" w:unhideWhenUsed="1"/>
+    <w:lsdException w:name="No List" w:semiHidden="1" w:unhideWhenUsed="1"/>
+    <w:lsdException w:name="Outline List 1" w:semiHidden="1" w:unhideWhenUsed="1"/>
+    <w:lsdException w:name="Outline List 2" w:semiHidden="1" w:unhideWhenUsed="1"/>
+    <w:lsdException w:name="Outline List 3" w:semiHidden="1" w:unhideWhenUsed="1"/>
+    <w:lsdException w:name="Table Simple 1" w:semiHidden="1" w:unhideWhenUsed="1"/>
+    <w:lsdException w:name="Table Simple 2" w:semiHidden="1" w:unhideWhenUsed="1"/>
+    <w:lsdException w:name="Table Simple 3" w:semiHidden="1" w:unhideWhenUsed="1"/>
+    <w:lsdException w:name="Table Classic 1" w:semiHidden="1" w:unhideWhenUsed="1"/>
+    <w:lsdException w:name="Table Classic 2" w:semiHidden="1" w:unhideWhenUsed="1"/>
+    <w:lsdException w:name="Table Classic 3" w:semiHidden="1" w:unhideWhenUsed="1"/>
+    <w:lsdException w:name="Table Classic 4" w:semiHidden="1" w:unhideWhenUsed="1"/>
+    <w:lsdException w:name="Table Colorful 1" w:semiHidden="1" w:unhideWhenUsed="1"/>
+    <w:lsdException w:name="Table Colorful 2" w:semiHidden="1" w:unhideWhenUsed="1"/>
+    <w:lsdException w:name="Table Colorful 3" w:semiHidden="1" w:unhideWhenUsed="1"/>
+    <w:lsdException w:name="Table Columns 1" w:semiHidden="1" w:unhideWhenUsed="1"/>
+    <w:lsdException w:name="Table Columns 2" w:semiHidden="1" w:unhideWhenUsed="1"/>
+    <w:lsdException w:name="Table Columns 3" w:semiHidden="1" w:unhideWhenUsed="1"/>
+    <w:lsdException w:name="Table Columns 4" w:semiHidden="1" w:unhideWhenUsed="1"/>
+    <w:lsdException w:name="Table Columns 5" w:semiHidden="1" w:unhideWhenUsed="1"/>
+    <w:lsdException w:name="Table Grid 1" w:semiHidden="1" w:unhideWhenUsed="1"/>
+    <w:lsdException w:name="Table Grid 2" w:semiHidden="1" w:unhideWhenUsed="1"/>
+    <w:lsdException w:name="Table Grid 3" w:semiHidden="1" w:unhideWhenUsed="1"/>
+    <w:lsdException w:name="Table Grid 4" w:semiHidden="1" w:unhideWhenUsed="1"/>
+    <w:lsdException w:name="Table Grid 5" w:semiHidden="1" w:unhideWhenUsed="1"/>
+    <w:lsdException w:name="Table Grid 6" w:semiHidden="1" w:unhideWhenUsed="1"/>
+    <w:lsdException w:name="Table Grid 7" w:semiHidden="1" w:unhideWhenUsed="1"/>
+    <w:lsdException w:name="Table Grid 8" w:semiHidden="1" w:unhideWhenUsed="1"/>
+    <w:lsdException w:name="Table List 1" w:semiHidden="1" w:unhideWhenUsed="1"/>
+    <w:lsdException w:name="Table List 2" w:semiHidden="1" w:unhideWhenUsed="1"/>
+    <w:lsdException w:name="Table List 3" w:semiHidden="1" w:unhideWhenUsed="1"/>
+    <w:lsdException w:name="Table List 4" w:semiHidden="1" w:unhideWhenUsed="1"/>
+    <w:lsdException w:name="Table List 5" w:semiHidden="1" w:unhideWhenUsed="1"/>
+    <w:lsdException w:name="Table List 6" w:semiHidden="1" w:unhideWhenUsed="1"/>
+    <w:lsdException w:name="Table List 7" w:semiHidden="1" w:unhideWhenUsed="1"/>
+    <w:lsdException w:name="Table List 8" w:semiHidden="1" w:unhideWhenUsed="1"/>
+    <w:lsdException w:name="Table 3D effects 1" w:semiHidden="1" w:unhideWhenUsed="1"/>
+    <w:lsdException w:name="Table 3D effects 2" w:semiHidden="1" w:unhideWhenUsed="1"/>
+    <w:lsdException w:name="Table 3D effects 3" w:semiHidden="1" w:unhideWhenUsed="1"/>
+    <w:lsdException w:name="Table Contemporary" w:semiHidden="1" w:unhideWhenUsed="1"/>
+    <w:lsdException w:name="Table Elegant" w:semiHidden="1" w:unhideWhenUsed="1"/>
+    <w:lsdException w:name="Table Professional" w:semiHidden="1" w:unhideWhenUsed="1"/>
+    <w:lsdException w:name="Table Subtle 1" w:semiHidden="1" w:unhideWhenUsed="1"/>
+    <w:lsdException w:name="Table Subtle 2" w:semiHidden="1" w:unhideWhenUsed="1"/>
+    <w:lsdException w:name="Table Web 1" w:semiHidden="1" w:unhideWhenUsed="1"/>
+    <w:lsdException w:name="Table Web 2" w:semiHidden="1" w:unhideWhenUsed="1"/>
+    <w:lsdException w:name="Table Web 3" w:semiHidden="1" w:unhideWhenUsed="1"/>
+    <w:lsdException w:name="Balloon Text" w:semiHidden="1" w:unhideWhenUsed="1"/>
+    <w:lsdException w:name="Table Grid" w:uiPriority="39"/>
+    <w:lsdException w:name="Table Theme" w:semiHidden="1" w:unhideWhenUsed="1"/>
+    <w:lsdException w:name="Placeholder Text" w:semiHidden="1"/>
+    <w:lsdException w:name="No Spacing" w:uiPriority="1" w:qFormat="1"/>
+    <w:lsdException w:name="Light Shading" w:uiPriority="60"/>
+    <w:lsdException w:name="Light List" w:uiPriority="61"/>
+    <w:lsdException w:name="Light Grid" w:uiPriority="62"/>
+    <w:lsdException w:name="Medium Shading 1" w:uiPriority="63"/>
+    <w:lsdException w:name="Medium Shading 2" w:uiPriority="64"/>
+    <w:lsdException w:name="Medium List 1" w:uiPriority="65"/>
+    <w:lsdException w:name="Medium List 2" w:uiPriority="66"/>
+    <w:lsdException w:name="Medium Grid 1" w:uiPriority="67"/>
+    <w:lsdException w:name="Medium Grid 2" w:uiPriority="68"/>
+    <w:lsdException w:name="Medium Grid 3" w:uiPriority="69"/>
+    <w:lsdException w:name="Dark List" w:uiPriority="70"/>
+    <w:lsdException w:name="Colorful Shading" w:uiPriority="71"/>
+    <w:lsdException w:name="Colorful List" w:uiPriority="72"/>
+    <w:lsdException w:name="Colorful Grid" w:uiPriority="73"/>
+    <w:lsdException w:name="Light Shading Accent 1" w:uiPriority="60"/>
+    <w:lsdException w:name="Light List Accent 1" w:uiPriority="61"/>
+    <w:lsdException w:name="Light Grid Accent 1" w:uiPriority="62"/>
+    <w:lsdException w:name="Medium Shading 1 Accent 1" w:uiPriority="63"/>
+    <w:lsdException w:name="Medium Shading 2 Accent 1" w:uiPriority="64"/>
+    <w:lsdException w:name="Medium List 1 Accent 1" w:uiPriority="65"/>
+    <w:lsdException w:name="Revision" w:semiHidden="1"/>
+    <w:lsdException w:name="List Paragraph" w:uiPriority="34" w:qFormat="1"/>
+    <w:lsdException w:name="Quote" w:uiPriority="29" w:qFormat="1"/>
+    <w:lsdException w:name="Intense Quote" w:uiPriority="30" w:qFormat="1"/>
+    <w:lsdException w:name="Medium List 2 Accent 1" w:uiPriority="66"/>
+    <w:lsdException w:name="Medium Grid 1 Accent 1" w:uiPriority="67"/>
+    <w:lsdException w:name="Medium Grid 2 Accent 1" w:uiPriority="68"/>
+    <w:lsdException w:name="Medium Grid 3 Accent 1" w:uiPriority="69"/>
+    <w:lsdException w:name="Dark List Accent 1" w:uiPriority="70"/>
+    <w:lsdException w:name="Colorful Shading Accent 1" w:uiPriority="71"/>
+    <w:lsdException w:name="Colorful List Accent 1" w:uiPriority="72"/>
+    <w:lsdException w:name="Colorful Grid Accent 1" w:uiPriority="73"/>
+    <w:lsdException w:name="Light Shading Accent 2" w:uiPriority="60"/>
+    <w:lsdException w:name="Light List Accent 2" w:uiPriority="61"/>
+    <w:lsdException w:name="Light Grid Accent 2" w:uiPriority="62"/>
+    <w:lsdException w:name="Medium Shading 1 Accent 2" w:uiPriority="63"/>
+    <w:lsdException w:name="Medium Shading 2 Accent 2" w:uiPriority="64"/>
+    <w:lsdException w:name="Medium List 1 Accent 2" w:uiPriority="65"/>
+    <w:lsdException w:name="Medium List 2 Accent 2" w:uiPriority="66"/>
+    <w:lsdException w:name="Medium Grid 1 Accent 2" w:uiPriority="67"/>
+    <w:lsdException w:name="Medium Grid 2 Accent 2" w:uiPriority="68"/>
+    <w:lsdException w:name="Medium Grid 3 Accent 2" w:uiPriority="69"/>
+    <w:lsdException w:name="Dark List Accent 2" w:uiPriority="70"/>
+    <w:lsdException w:name="Colorful Shading Accent 2" w:uiPriority="71"/>
+    <w:lsdException w:name="Colorful List Accent 2" w:uiPriority="72"/>
+    <w:lsdException w:name="Colorful Grid Accent 2" w:uiPriority="73"/>
+    <w:lsdException w:name="Light Shading Accent 3" w:uiPriority="60"/>
+    <w:lsdException w:name="Light List Accent 3" w:uiPriority="61"/>
+    <w:lsdException w:name="Light Grid Accent 3" w:uiPriority="62"/>
+    <w:lsdException w:name="Medium Shading 1 Accent 3" w:uiPriority="63"/>
+    <w:lsdException w:name="Medium Shading 2 Accent 3" w:uiPriority="64"/>
+    <w:lsdException w:name="Medium List 1 Accent 3" w:uiPriority="65"/>
+    <w:lsdException w:name="Medium List 2 Accent 3" w:uiPriority="66"/>
+    <w:lsdException w:name="Medium Grid 1 Accent 3" w:uiPriority="67"/>
+    <w:lsdException w:name="Medium Grid 2 Accent 3" w:uiPriority="68"/>
+    <w:lsdException w:name="Medium Grid 3 Accent 3" w:uiPriority="69"/>
+    <w:lsdException w:name="Dark List Accent 3" w:uiPriority="70"/>
+    <w:lsdException w:name="Colorful Shading Accent 3" w:uiPriority="71"/>
+    <w:lsdException w:name="Colorful List Accent 3" w:uiPriority="72"/>
+    <w:lsdException w:name="Colorful Grid Accent 3" w:uiPriority="73"/>
+    <w:lsdException w:name="Light Shading Accent 4" w:uiPriority="60"/>
+    <w:lsdException w:name="Light List Accent 4" w:uiPriority="61"/>
+    <w:lsdException w:name="Light Grid Accent 4" w:uiPriority="62"/>
+    <w:lsdException w:name="Medium Shading 1 Accent 4" w:uiPriority="63"/>
+    <w:lsdException w:name="Medium Shading 2 Accent 4" w:uiPriority="64"/>
+    <w:lsdException w:name="Medium List 1 Accent 4" w:uiPriority="65"/>
+    <w:lsdException w:name="Medium List 2 Accent 4" w:uiPriority="66"/>
+    <w:lsdException w:name="Medium Grid 1 Accent 4" w:uiPriority="67"/>
+    <w:lsdException w:name="Medium Grid 2 Accent 4" w:uiPriority="68"/>
+    <w:lsdException w:name="Medium Grid 3 Accent 4" w:uiPriority="69"/>
+    <w:lsdException w:name="Dark List Accent 4" w:uiPriority="70"/>
+    <w:lsdException w:name="Colorful Shading Accent 4" w:uiPriority="71"/>
+    <w:lsdException w:name="Colorful List Accent 4" w:uiPriority="72"/>
+    <w:lsdException w:name="Colorful Grid Accent 4" w:uiPriority="73"/>
+    <w:lsdException w:name="Light Shading Accent 5" w:uiPriority="60"/>
+    <w:lsdException w:name="Light List Accent 5" w:uiPriority="61"/>
+    <w:lsdException w:name="Light Grid Accent 5" w:uiPriority="62"/>
+    <w:lsdException w:name="Medium Shading 1 Accent 5" w:uiPriority="63"/>
+    <w:lsdException w:name="Medium Shading 2 Accent 5" w:uiPriority="64"/>
+    <w:lsdException w:name="Medium List 1 Accent 5" w:uiPriority="65"/>
+    <w:lsdException w:name="Medium List 2 Accent 5" w:uiPriority="66"/>
+    <w:lsdException w:name="Medium Grid 1 Accent 5" w:uiPriority="67"/>
+    <w:lsdException w:name="Medium Grid 2 Accent 5" w:uiPriority="68"/>
+    <w:lsdException w:name="Medium Grid 3 Accent 5" w:uiPriority="69"/>
+    <w:lsdException w:name="Dark List Accent 5" w:uiPriority="70"/>
+    <w:lsdException w:name="Colorful Shading Accent 5" w:uiPriority="71"/>
+    <w:lsdException w:name="Colorful List Accent 5" w:uiPriority="72"/>
+    <w:lsdException w:name="Colorful Grid Accent 5" w:uiPriority="73"/>
+    <w:lsdException w:name="Light Shading Accent 6" w:uiPriority="60"/>
+    <w:lsdException w:name="Light List Accent 6" w:uiPriority="61"/>
+    <w:lsdException w:name="Light Grid Accent 6" w:uiPriority="62"/>
+    <w:lsdException w:name="Medium Shading 1 Accent 6" w:uiPriority="63"/>
+    <w:lsdException w:name="Medium Shading 2 Accent 6" w:uiPriority="64"/>
+    <w:lsdException w:name="Medium List 1 Accent 6" w:uiPriority="65"/>
+    <w:lsdException w:name="Medium List 2 Accent 6" w:uiPriority="66"/>
+    <w:lsdException w:name="Medium Grid 1 Accent 6" w:uiPriority="67"/>
+    <w:lsdException w:name="Medium Grid 2 Accent 6" w:uiPriority="68"/>
+    <w:lsdException w:name="Medium Grid 3 Accent 6" w:uiPriority="69"/>
+    <w:lsdException w:name="Dark List Accent 6" w:uiPriority="70"/>
+    <w:lsdException w:name="Colorful Shading Accent 6" w:uiPriority="71"/>
+    <w:lsdException w:name="Colorful List Accent 6" w:uiPriority="72"/>
+    <w:lsdException w:name="Colorful Grid Accent 6" w:uiPriority="73"/>
+    <w:lsdException w:name="Subtle Emphasis" w:uiPriority="19" w:qFormat="1"/>
+    <w:lsdException w:name="Intense Emphasis" w:uiPriority="21" w:qFormat="1"/>
+    <w:lsdException w:name="Subtle Reference" w:uiPriority="31" w:qFormat="1"/>
+    <w:lsdException w:name="Intense Reference" w:uiPriority="32" w:qFormat="1"/>
+    <w:lsdException w:name="Book Title" w:uiPriority="33" w:qFormat="1"/>
+    <w:lsdException w:name="Bibliography" w:semiHidden="1" w:uiPriority="37" w:unhideWhenUsed="1"/>
+    <w:lsdException w:name="TOC Heading" w:semiHidden="1" w:uiPriority="39" w:unhideWhenUsed="1" w:qFormat="1"/>
+    <w:lsdException w:name="Grid Table 4" w:uiPriority="49"/>
+    <w:lsdException w:name="Grid Table 5 Dark" w:uiPriority="50"/>
+    <w:lsdException w:name="Grid Table 6 Colorful" w:uiPriority="51"/>
+    <w:lsdException w:name="Grid Table 7 Colorful" w:uiPriority="52"/>
+    <w:lsdException w:name="Grid Table 1 Light Accent 1" w:uiPriority="46"/>
+    <w:lsdException w:name="Grid Table 2 Accent 1" w:uiPriority="47"/>
+    <w:lsdException w:name="Grid Table 3 Accent 1" w:uiPriority="48"/>
+    <w:lsdException w:name="Grid Table 4 Accent 1" w:uiPriority="49"/>
+    <w:lsdException w:name="Grid Table 5 Dark Accent 1" w:uiPriority="50"/>
+    <w:lsdException w:name="Grid Table 6 Colorful Accent 1" w:uiPriority="51"/>
+    <w:lsdException w:name="Grid Table 7 Colorful Accent 1" w:uiPriority="52"/>
+    <w:lsdException w:name="Grid Table 1 Light Accent 2" w:uiPriority="46"/>
+    <w:lsdException w:name="Grid Table 2 Accent 2" w:uiPriority="47"/>
+    <w:lsdException w:name="Grid Table 3 Accent 2" w:uiPriority="48"/>
+    <w:lsdException w:name="Grid Table 4 Accent 2" w:uiPriority="49"/>
+    <w:lsdException w:name="Grid Table 5 Dark Accent 2" w:uiPriority="50"/>
+    <w:lsdException w:name="Grid Table 6 Colorful Accent 2" w:uiPriority="51"/>
+    <w:lsdException w:name="Grid Table 7 Colorful Accent 2" w:uiPriority="52"/>
+    <w:lsdException w:name="Grid Table 1 Light Accent 3" w:uiPriority="46"/>
+    <w:lsdException w:name="Grid Table 2 Accent 3" w:uiPriority="47"/>
+    <w:lsdException w:name="Grid Table 3 Accent 3" w:uiPriority="48"/>
+    <w:lsdException w:name="Grid Table 4 Accent 3" w:uiPriority="49"/>
+    <w:lsdException w:name="Grid Table 5 Dark Accent 3" w:uiPriority="50"/>
+    <w:lsdException w:name="Grid Table 6 Colorful Accent 3" w:uiPriority="51"/>
+    <w:lsdException w:name="Grid Table 7 Colorful Accent 3" w:uiPriority="52"/>
+    <w:lsdException w:name="Grid Table 1 Light Accent 4" w:uiPriority="46"/>
+    <w:lsdException w:name="Grid Table 2 Accent 4" w:uiPriority="47"/>
+    <w:lsdException w:name="Grid Table 3 Accent 4" w:uiPriority="48"/>
+    <w:lsdException w:name="Grid Table 4 Accent 4" w:uiPriority="49"/>
+    <w:lsdException w:name="Grid Table 5 Dark Accent 4" w:uiPriority="50"/>
+    <w:lsdException w:name="Grid Table 6 Colorful Accent 4" w:uiPriority="51"/>
+    <w:lsdException w:name="Grid Table 7 Colorful Accent 4" w:uiPriority="52"/>
+    <w:lsdException w:name="Grid Table 1 Light Accent 5" w:uiPriority="46"/>
+    <w:lsdException w:name="Grid Table 2 Accent 5" w:uiPriority="47"/>
+    <w:lsdException w:name="Grid Table 3 Accent 5" w:uiPriority="48"/>
+    <w:lsdException w:name="Grid Table 4 Accent 5" w:uiPriority="49"/>
+    <w:lsdException w:name="Grid Table 5 Dark Accent 5" w:uiPriority="50"/>
+    <w:lsdException w:name="Grid Table 6 Colorful Accent 5" w:uiPriority="51"/>
+    <w:lsdException w:name="Grid Table 7 Colorful Accent 5" w:uiPriority="52"/>
+    <w:lsdException w:name="Grid Table 1 Light Accent 6" w:uiPriority="46"/>
+    <w:lsdException w:name="Grid Table 2 Accent 6" w:uiPriority="47"/>
+    <w:lsdException w:name="Grid Table 3 Accent 6" w:uiPriority="48"/>
+    <w:lsdException w:name="Grid Table 4 Accent 6" w:uiPriority="49"/>
+    <w:lsdException w:name="Grid Table 5 Dark Accent 6" w:uiPriority="50"/>
+    <w:lsdException w:name="Grid Table 6 Colorful Accent 6" w:uiPriority="51"/>
+    <w:lsdException w:name="Grid Table 7 Colorful Accent 6" w:uiPriority="52"/>
+    <w:lsdException w:name="List Table 1 Light" w:uiPriority="46"/>
+    <w:lsdException w:name="List Table 2" w:uiPriority="47"/>
+    <w:lsdException w:name="List Table 3" w:uiPriority="48"/>
+    <w:lsdException w:name="List Table 4" w:uiPriority="49"/>
+    <w:lsdException w:name="List Table 5 Dark" w:uiPriority="50"/>
+    <w:lsdException w:name="List Table 6 Colorful" w:uiPriority="51"/>
+    <w:lsdException w:name="List Table 7 Colorful" w:uiPriority="52"/>
+    <w:lsdException w:name="List Table 1 Light Accent 1" w:uiPriority="46"/>
+    <w:lsdException w:name="List Table 2 Accent 1" w:uiPriority="47"/>
+    <w:lsdException w:name="List Table 3 Accent 1" w:uiPriority="48"/>
+    <w:lsdException w:name="List Table 4 Accent 1" w:uiPriority="49"/>
+    <w:lsdException w:name="List Table 5 Dark Accent 1" w:uiPriority="50"/>
+    <w:lsdException w:name="List Table 6 Colorful Accent 1" w:uiPriority="51"/>
+    <w:lsdException w:name="List Table 7 Colorful Accent 1" w:uiPriority="52"/>
+    <w:lsdException w:name="List Table 1 Light Accent 2" w:uiPriority="46"/>
+    <w:lsdException w:name="List Table 2 Accent 2" w:uiPriority="47"/>
+    <w:lsdException w:name="List Table 3 Accent 2" w:uiPriority="48"/>
+    <w:lsdException w:name="List Table 4 Accent 2" w:uiPriority="49"/>
+    <w:lsdException w:name="List Table 5 Dark Accent 2" w:uiPriority="50"/>
+    <w:lsdException w:name="List Table 6 Colorful Accent 2" w:uiPriority="51"/>
+    <w:lsdException w:name="List Table 7 Colorful Accent 2" w:uiPriority="52"/>
+    <w:lsdException w:name="List Table 1 Light Accent 3" w:uiPriority="46"/>
+    <w:lsdException w:name="List Table 2 Accent 3" w:uiPriority="47"/>
+    <w:lsdException w:name="List Table 3 Accent 3" w:uiPriority="48"/>
+    <w:lsdException w:name="List Table 4 Accent 3" w:uiPriority="49"/>
+    <w:lsdException w:name="List Table 5 Dark Accent 3" w:uiPriority="50"/>
+    <w:lsdException w:name="List Table 6 Colorful Accent 3" w:uiPriority="51"/>
+    <w:lsdException w:name="List Table 7 Colorful Accent 3" w:uiPriority="52"/>
+    <w:lsdException w:name="List Table 1 Light Accent 4" w:uiPriority="46"/>
+    <w:lsdException w:name="List Table 2 Accent 4" w:uiPriority="47"/>
+    <w:lsdException w:name="List Table 3 Accent 4" w:uiPriority="48"/>
+    <w:lsdException w:name="List Table 4 Accent 4" w:uiPriority="49"/>
+    <w:lsdException w:name="List Table 5 Dark Accent 4" w:uiPriority="50"/>
+    <w:lsdException w:name="List Table 6 Colorful Accent 4" w:uiPriority="51"/>
+    <w:lsdException w:name="List Table 7 Colorful Accent 4" w:uiPriority="52"/>
+    <w:lsdException w:name="List Table 1 Light Accent 5" w:uiPriority="46"/>
+    <w:lsdException w:name="List Table 2 Accent 5" w:uiPriority="47"/>
+    <w:lsdException w:name="List Table 3 Accent 5" w:uiPriority="48"/>
+    <w:lsdException w:name="List Table 4 Accent 5" w:uiPriority="49"/>
+    <w:lsdException w:name="List Table 5 Dark Accent 5" w:uiPriority="50"/>
+    <w:lsdException w:name="List Table 6 Colorful Accent 5" w:uiPriority="51"/>
+    <w:lsdException w:name="List Table 7 Colorful Accent 5" w:uiPriority="52"/>
+    <w:lsdException w:name="List Table 1 Light Accent 6" w:uiPriority="46"/>
+    <w:lsdException w:name="List Table 2 Accent 6" w:uiPriority="47"/>
+    <w:lsdException w:name="List Table 3 Accent 6" w:uiPriority="48"/>
+    <w:lsdException w:name="List Table 4 Accent 6" w:uiPriority="49"/>
+    <w:lsdException w:name="List Table 5 Dark Accent 6" w:uiPriority="50"/>
+    <w:lsdException w:name="List Table 6 Colorful Accent 6" w:uiPriority="51"/>
+    <w:lsdException w:name="List Table 7 Colorful Accent 6" w:uiPriority="52"/>
   </w:latentStyles>
-  <w:style w:type="paragraph" w:default="1" w:styleId="a">
+  <w:style w:type="paragraph" w:default="1" w:styleId="Normal">
     <w:name w:val="Normal"/>
     <w:qFormat/>
   </w:style>
-  <w:style w:type="character" w:default="1" w:styleId="a0">
+  <w:style w:type="character" w:default="1" w:styleId="DefaultParagraphFont">
     <w:name w:val="Default Paragraph Font"/>
     <w:uiPriority w:val="1"/>
     <w:semiHidden/>
     <w:unhideWhenUsed/>
   </w:style>
-  <w:style w:type="table" w:default="1" w:styleId="a1">
+  <w:style w:type="table" w:default="1" w:styleId="TableNormal">
     <w:name w:val="Normal Table"/>
     <w:uiPriority w:val="99"/>
     <w:semiHidden/>
@@ -3493,16 +3803,16 @@
       </w:tblCellMar>
     </w:tblPr>
   </w:style>
-  <w:style w:type="numbering" w:default="1" w:styleId="a2">
+  <w:style w:type="numbering" w:default="1" w:styleId="NoList">
     <w:name w:val="No List"/>
     <w:uiPriority w:val="99"/>
     <w:semiHidden/>
     <w:unhideWhenUsed/>
   </w:style>
-  <w:style w:type="paragraph" w:styleId="2">
+  <w:style w:type="paragraph" w:styleId="BodyTextIndent2">
     <w:name w:val="Body Text Indent 2"/>
-    <w:basedOn w:val="a"/>
-    <w:link w:val="20"/>
+    <w:basedOn w:val="Normal"/>
+    <w:link w:val="BodyTextIndent2Char"/>
     <w:rsid w:val="009C4300"/>
     <w:pPr>
       <w:spacing w:after="0" w:line="360" w:lineRule="auto"/>
@@ -3515,10 +3825,10 @@
       <w:lang w:eastAsia="nl-NL"/>
     </w:rPr>
   </w:style>
-  <w:style w:type="character" w:customStyle="1" w:styleId="20">
-    <w:name w:val="正文文本缩进 2字符"/>
-    <w:basedOn w:val="a0"/>
-    <w:link w:val="2"/>
+  <w:style w:type="character" w:customStyle="1" w:styleId="BodyTextIndent2Char">
+    <w:name w:val="Body Text Indent 2 Char"/>
+    <w:basedOn w:val="DefaultParagraphFont"/>
+    <w:link w:val="BodyTextIndent2"/>
     <w:rsid w:val="009C4300"/>
     <w:rPr>
       <w:rFonts w:ascii="Times New Roman" w:eastAsia="Times New Roman" w:hAnsi="Times New Roman" w:cs="Times New Roman"/>
@@ -3527,9 +3837,9 @@
       <w:lang w:eastAsia="nl-NL"/>
     </w:rPr>
   </w:style>
-  <w:style w:type="paragraph" w:styleId="a3">
+  <w:style w:type="paragraph" w:styleId="ListParagraph">
     <w:name w:val="List Paragraph"/>
-    <w:basedOn w:val="a"/>
+    <w:basedOn w:val="Normal"/>
     <w:uiPriority w:val="34"/>
     <w:qFormat/>
     <w:rsid w:val="003C0625"/>
@@ -3538,9 +3848,9 @@
       <w:contextualSpacing/>
     </w:pPr>
   </w:style>
-  <w:style w:type="character" w:styleId="a4">
+  <w:style w:type="character" w:styleId="Emphasis">
     <w:name w:val="Emphasis"/>
-    <w:basedOn w:val="a0"/>
+    <w:basedOn w:val="DefaultParagraphFont"/>
     <w:uiPriority w:val="20"/>
     <w:qFormat/>
     <w:rsid w:val="004748CF"/>
@@ -3549,9 +3859,9 @@
       <w:iCs/>
     </w:rPr>
   </w:style>
-  <w:style w:type="table" w:styleId="a5">
+  <w:style w:type="table" w:styleId="TableGrid">
     <w:name w:val="Table Grid"/>
-    <w:basedOn w:val="a1"/>
+    <w:basedOn w:val="TableNormal"/>
     <w:uiPriority w:val="39"/>
     <w:rsid w:val="002D182C"/>
     <w:pPr>
@@ -3575,10 +3885,10 @@
       </w:tblCellMar>
     </w:tblPr>
   </w:style>
-  <w:style w:type="paragraph" w:styleId="a6">
+  <w:style w:type="paragraph" w:styleId="Header">
     <w:name w:val="header"/>
-    <w:basedOn w:val="a"/>
-    <w:link w:val="a7"/>
+    <w:basedOn w:val="Normal"/>
+    <w:link w:val="HeaderChar"/>
     <w:uiPriority w:val="99"/>
     <w:unhideWhenUsed/>
     <w:rsid w:val="00E03E6A"/>
@@ -3590,17 +3900,17 @@
       <w:spacing w:after="0" w:line="240" w:lineRule="auto"/>
     </w:pPr>
   </w:style>
-  <w:style w:type="character" w:customStyle="1" w:styleId="a7">
-    <w:name w:val="页眉字符"/>
-    <w:basedOn w:val="a0"/>
-    <w:link w:val="a6"/>
+  <w:style w:type="character" w:customStyle="1" w:styleId="HeaderChar">
+    <w:name w:val="Header Char"/>
+    <w:basedOn w:val="DefaultParagraphFont"/>
+    <w:link w:val="Header"/>
     <w:uiPriority w:val="99"/>
     <w:rsid w:val="00E03E6A"/>
   </w:style>
-  <w:style w:type="paragraph" w:styleId="a8">
+  <w:style w:type="paragraph" w:styleId="Footer">
     <w:name w:val="footer"/>
-    <w:basedOn w:val="a"/>
-    <w:link w:val="a9"/>
+    <w:basedOn w:val="Normal"/>
+    <w:link w:val="FooterChar"/>
     <w:uiPriority w:val="99"/>
     <w:unhideWhenUsed/>
     <w:rsid w:val="00E03E6A"/>
@@ -3612,330 +3922,10 @@
       <w:spacing w:after="0" w:line="240" w:lineRule="auto"/>
     </w:pPr>
   </w:style>
-  <w:style w:type="character" w:customStyle="1" w:styleId="a9">
-    <w:name w:val="页脚字符"/>
-    <w:basedOn w:val="a0"/>
-    <w:link w:val="a8"/>
-    <w:uiPriority w:val="99"/>
-    <w:rsid w:val="00E03E6A"/>
-  </w:style>
-</w:styles>
-</file>
-
-<file path=word/stylesWithEffects.xml><?xml version="1.0" encoding="utf-8"?>
-<w:styles xmlns:wpc="http://schemas.microsoft.com/office/word/2010/wordprocessingCanvas" xmlns:mo="http://schemas.microsoft.com/office/mac/office/2008/main" xmlns:mc="http://schemas.openxmlformats.org/markup-compatibility/2006" xmlns:mv="urn:schemas-microsoft-com:mac:vml" xmlns:o="urn:schemas-microsoft-com:office:office" xmlns:r="http://schemas.openxmlformats.org/officeDocument/2006/relationships" xmlns:m="http://schemas.openxmlformats.org/officeDocument/2006/math" xmlns:v="urn:schemas-microsoft-com:vml" xmlns:wp14="http://schemas.microsoft.com/office/word/2010/wordprocessingDrawing" xmlns:wp="http://schemas.openxmlformats.org/drawingml/2006/wordprocessingDrawing" xmlns:w10="urn:schemas-microsoft-com:office:word" xmlns:w="http://schemas.openxmlformats.org/wordprocessingml/2006/main" xmlns:w14="http://schemas.microsoft.com/office/word/2010/wordml" xmlns:wpg="http://schemas.microsoft.com/office/word/2010/wordprocessingGroup" xmlns:wpi="http://schemas.microsoft.com/office/word/2010/wordprocessingInk" xmlns:wne="http://schemas.microsoft.com/office/word/2006/wordml" xmlns:wps="http://schemas.microsoft.com/office/word/2010/wordprocessingShape" mc:Ignorable="w14 wp14">
-  <w:docDefaults>
-    <w:rPrDefault>
-      <w:rPr>
-        <w:rFonts w:asciiTheme="minorHAnsi" w:eastAsiaTheme="minorEastAsia" w:hAnsiTheme="minorHAnsi" w:cstheme="minorBidi"/>
-        <w:sz w:val="22"/>
-        <w:szCs w:val="22"/>
-        <w:lang w:val="en-NZ" w:eastAsia="en-US" w:bidi="ar-SA"/>
-      </w:rPr>
-    </w:rPrDefault>
-    <w:pPrDefault>
-      <w:pPr>
-        <w:spacing w:after="160" w:line="259" w:lineRule="auto"/>
-      </w:pPr>
-    </w:pPrDefault>
-  </w:docDefaults>
-  <w:latentStyles w:defLockedState="0" w:defUIPriority="99" w:defSemiHidden="1" w:defUnhideWhenUsed="1" w:defQFormat="0" w:count="276">
-    <w:lsdException w:name="Normal" w:semiHidden="0" w:uiPriority="0" w:unhideWhenUsed="0" w:qFormat="1"/>
-    <w:lsdException w:name="heading 1" w:semiHidden="0" w:uiPriority="9" w:unhideWhenUsed="0" w:qFormat="1"/>
-    <w:lsdException w:name="heading 2" w:uiPriority="9" w:qFormat="1"/>
-    <w:lsdException w:name="heading 3" w:uiPriority="9" w:qFormat="1"/>
-    <w:lsdException w:name="heading 4" w:uiPriority="9" w:qFormat="1"/>
-    <w:lsdException w:name="heading 5" w:uiPriority="9" w:qFormat="1"/>
-    <w:lsdException w:name="heading 6" w:uiPriority="9" w:qFormat="1"/>
-    <w:lsdException w:name="heading 7" w:uiPriority="9" w:qFormat="1"/>
-    <w:lsdException w:name="heading 8" w:uiPriority="9" w:qFormat="1"/>
-    <w:lsdException w:name="heading 9" w:uiPriority="9" w:qFormat="1"/>
-    <w:lsdException w:name="toc 1" w:uiPriority="39"/>
-    <w:lsdException w:name="toc 2" w:uiPriority="39"/>
-    <w:lsdException w:name="toc 3" w:uiPriority="39"/>
-    <w:lsdException w:name="toc 4" w:uiPriority="39"/>
-    <w:lsdException w:name="toc 5" w:uiPriority="39"/>
-    <w:lsdException w:name="toc 6" w:uiPriority="39"/>
-    <w:lsdException w:name="toc 7" w:uiPriority="39"/>
-    <w:lsdException w:name="toc 8" w:uiPriority="39"/>
-    <w:lsdException w:name="toc 9" w:uiPriority="39"/>
-    <w:lsdException w:name="caption" w:uiPriority="35" w:qFormat="1"/>
-    <w:lsdException w:name="Title" w:semiHidden="0" w:uiPriority="10" w:unhideWhenUsed="0" w:qFormat="1"/>
-    <w:lsdException w:name="Default Paragraph Font" w:uiPriority="1"/>
-    <w:lsdException w:name="Subtitle" w:semiHidden="0" w:uiPriority="11" w:unhideWhenUsed="0" w:qFormat="1"/>
-    <w:lsdException w:name="Body Text Indent 2" w:uiPriority="0"/>
-    <w:lsdException w:name="Strong" w:semiHidden="0" w:uiPriority="22" w:unhideWhenUsed="0" w:qFormat="1"/>
-    <w:lsdException w:name="Emphasis" w:semiHidden="0" w:uiPriority="20" w:unhideWhenUsed="0" w:qFormat="1"/>
-    <w:lsdException w:name="Table Grid" w:semiHidden="0" w:uiPriority="39" w:unhideWhenUsed="0"/>
-    <w:lsdException w:name="Note Level 1" w:semiHidden="0" w:unhideWhenUsed="0"/>
-    <w:lsdException w:name="Note Level 2" w:semiHidden="0" w:unhideWhenUsed="0"/>
-    <w:lsdException w:name="Note Level 3" w:semiHidden="0" w:unhideWhenUsed="0"/>
-    <w:lsdException w:name="Note Level 4" w:semiHidden="0" w:unhideWhenUsed="0"/>
-    <w:lsdException w:name="Note Level 5" w:semiHidden="0" w:unhideWhenUsed="0"/>
-    <w:lsdException w:name="Note Level 6" w:semiHidden="0" w:unhideWhenUsed="0"/>
-    <w:lsdException w:name="Note Level 7" w:semiHidden="0" w:unhideWhenUsed="0"/>
-    <w:lsdException w:name="Note Level 8" w:semiHidden="0" w:unhideWhenUsed="0"/>
-    <w:lsdException w:name="Note Level 9" w:semiHidden="0" w:unhideWhenUsed="0"/>
-    <w:lsdException w:name="Placeholder Text" w:unhideWhenUsed="0"/>
-    <w:lsdException w:name="No Spacing" w:semiHidden="0" w:uiPriority="1" w:unhideWhenUsed="0" w:qFormat="1"/>
-    <w:lsdException w:name="Light Shading" w:semiHidden="0" w:uiPriority="60" w:unhideWhenUsed="0"/>
-    <w:lsdException w:name="Light List" w:semiHidden="0" w:uiPriority="61" w:unhideWhenUsed="0"/>
-    <w:lsdException w:name="Light Grid" w:semiHidden="0" w:uiPriority="62" w:unhideWhenUsed="0"/>
-    <w:lsdException w:name="Medium Shading 1" w:semiHidden="0" w:uiPriority="63" w:unhideWhenUsed="0"/>
-    <w:lsdException w:name="Medium Shading 2" w:semiHidden="0" w:uiPriority="64" w:unhideWhenUsed="0"/>
-    <w:lsdException w:name="Medium List 1" w:semiHidden="0" w:uiPriority="65" w:unhideWhenUsed="0"/>
-    <w:lsdException w:name="Medium List 2" w:semiHidden="0" w:uiPriority="66" w:unhideWhenUsed="0"/>
-    <w:lsdException w:name="Medium Grid 1" w:semiHidden="0" w:uiPriority="67" w:unhideWhenUsed="0"/>
-    <w:lsdException w:name="Medium Grid 2" w:semiHidden="0" w:uiPriority="68" w:unhideWhenUsed="0"/>
-    <w:lsdException w:name="Medium Grid 3" w:semiHidden="0" w:uiPriority="69" w:unhideWhenUsed="0"/>
-    <w:lsdException w:name="Dark List" w:semiHidden="0" w:uiPriority="70" w:unhideWhenUsed="0"/>
-    <w:lsdException w:name="Colorful Shading" w:semiHidden="0" w:uiPriority="71" w:unhideWhenUsed="0"/>
-    <w:lsdException w:name="Colorful List" w:semiHidden="0" w:uiPriority="72" w:unhideWhenUsed="0"/>
-    <w:lsdException w:name="Colorful Grid" w:semiHidden="0" w:uiPriority="73" w:unhideWhenUsed="0"/>
-    <w:lsdException w:name="Light Shading Accent 1" w:semiHidden="0" w:uiPriority="60" w:unhideWhenUsed="0"/>
-    <w:lsdException w:name="Light List Accent 1" w:semiHidden="0" w:uiPriority="61" w:unhideWhenUsed="0"/>
-    <w:lsdException w:name="Light Grid Accent 1" w:semiHidden="0" w:uiPriority="62" w:unhideWhenUsed="0"/>
-    <w:lsdException w:name="Medium Shading 1 Accent 1" w:semiHidden="0" w:uiPriority="63" w:unhideWhenUsed="0"/>
-    <w:lsdException w:name="Medium Shading 2 Accent 1" w:semiHidden="0" w:uiPriority="64" w:unhideWhenUsed="0"/>
-    <w:lsdException w:name="Medium List 1 Accent 1" w:semiHidden="0" w:uiPriority="65" w:unhideWhenUsed="0"/>
-    <w:lsdException w:name="Revision" w:unhideWhenUsed="0"/>
-    <w:lsdException w:name="List Paragraph" w:semiHidden="0" w:uiPriority="34" w:unhideWhenUsed="0" w:qFormat="1"/>
-    <w:lsdException w:name="Quote" w:semiHidden="0" w:uiPriority="29" w:unhideWhenUsed="0" w:qFormat="1"/>
-    <w:lsdException w:name="Intense Quote" w:semiHidden="0" w:uiPriority="30" w:unhideWhenUsed="0" w:qFormat="1"/>
-    <w:lsdException w:name="Medium List 2 Accent 1" w:semiHidden="0" w:uiPriority="66" w:unhideWhenUsed="0"/>
-    <w:lsdException w:name="Medium Grid 1 Accent 1" w:semiHidden="0" w:uiPriority="67" w:unhideWhenUsed="0"/>
-    <w:lsdException w:name="Medium Grid 2 Accent 1" w:semiHidden="0" w:uiPriority="68" w:unhideWhenUsed="0"/>
-    <w:lsdException w:name="Medium Grid 3 Accent 1" w:semiHidden="0" w:uiPriority="69" w:unhideWhenUsed="0"/>
-    <w:lsdException w:name="Dark List Accent 1" w:semiHidden="0" w:uiPriority="70" w:unhideWhenUsed="0"/>
-    <w:lsdException w:name="Colorful Shading Accent 1" w:semiHidden="0" w:uiPriority="71" w:unhideWhenUsed="0"/>
-    <w:lsdException w:name="Colorful List Accent 1" w:semiHidden="0" w:uiPriority="72" w:unhideWhenUsed="0"/>
-    <w:lsdException w:name="Colorful Grid Accent 1" w:semiHidden="0" w:uiPriority="73" w:unhideWhenUsed="0"/>
-    <w:lsdException w:name="Light Shading Accent 2" w:semiHidden="0" w:uiPriority="60" w:unhideWhenUsed="0"/>
-    <w:lsdException w:name="Light List Accent 2" w:semiHidden="0" w:uiPriority="61" w:unhideWhenUsed="0"/>
-    <w:lsdException w:name="Light Grid Accent 2" w:semiHidden="0" w:uiPriority="62" w:unhideWhenUsed="0"/>
-    <w:lsdException w:name="Medium Shading 1 Accent 2" w:semiHidden="0" w:uiPriority="63" w:unhideWhenUsed="0"/>
-    <w:lsdException w:name="Medium Shading 2 Accent 2" w:semiHidden="0" w:uiPriority="64" w:unhideWhenUsed="0"/>
-    <w:lsdException w:name="Medium List 1 Accent 2" w:semiHidden="0" w:uiPriority="65" w:unhideWhenUsed="0"/>
-    <w:lsdException w:name="Medium List 2 Accent 2" w:semiHidden="0" w:uiPriority="66" w:unhideWhenUsed="0"/>
-    <w:lsdException w:name="Medium Grid 1 Accent 2" w:semiHidden="0" w:uiPriority="67" w:unhideWhenUsed="0"/>
-    <w:lsdException w:name="Medium Grid 2 Accent 2" w:semiHidden="0" w:uiPriority="68" w:unhideWhenUsed="0"/>
-    <w:lsdException w:name="Medium Grid 3 Accent 2" w:semiHidden="0" w:uiPriority="69" w:unhideWhenUsed="0"/>
-    <w:lsdException w:name="Dark List Accent 2" w:semiHidden="0" w:uiPriority="70" w:unhideWhenUsed="0"/>
-    <w:lsdException w:name="Colorful Shading Accent 2" w:semiHidden="0" w:uiPriority="71" w:unhideWhenUsed="0"/>
-    <w:lsdException w:name="Colorful List Accent 2" w:semiHidden="0" w:uiPriority="72" w:unhideWhenUsed="0"/>
-    <w:lsdException w:name="Colorful Grid Accent 2" w:semiHidden="0" w:uiPriority="73" w:unhideWhenUsed="0"/>
-    <w:lsdException w:name="Light Shading Accent 3" w:semiHidden="0" w:uiPriority="60" w:unhideWhenUsed="0"/>
-    <w:lsdException w:name="Light List Accent 3" w:semiHidden="0" w:uiPriority="61" w:unhideWhenUsed="0"/>
-    <w:lsdException w:name="Light Grid Accent 3" w:semiHidden="0" w:uiPriority="62" w:unhideWhenUsed="0"/>
-    <w:lsdException w:name="Medium Shading 1 Accent 3" w:semiHidden="0" w:uiPriority="63" w:unhideWhenUsed="0"/>
-    <w:lsdException w:name="Medium Shading 2 Accent 3" w:semiHidden="0" w:uiPriority="64" w:unhideWhenUsed="0"/>
-    <w:lsdException w:name="Medium List 1 Accent 3" w:semiHidden="0" w:uiPriority="65" w:unhideWhenUsed="0"/>
-    <w:lsdException w:name="Medium List 2 Accent 3" w:semiHidden="0" w:uiPriority="66" w:unhideWhenUsed="0"/>
-    <w:lsdException w:name="Medium Grid 1 Accent 3" w:semiHidden="0" w:uiPriority="67" w:unhideWhenUsed="0"/>
-    <w:lsdException w:name="Medium Grid 2 Accent 3" w:semiHidden="0" w:uiPriority="68" w:unhideWhenUsed="0"/>
-    <w:lsdException w:name="Medium Grid 3 Accent 3" w:semiHidden="0" w:uiPriority="69" w:unhideWhenUsed="0"/>
-    <w:lsdException w:name="Dark List Accent 3" w:semiHidden="0" w:uiPriority="70" w:unhideWhenUsed="0"/>
-    <w:lsdException w:name="Colorful Shading Accent 3" w:semiHidden="0" w:uiPriority="71" w:unhideWhenUsed="0"/>
-    <w:lsdException w:name="Colorful List Accent 3" w:semiHidden="0" w:uiPriority="72" w:unhideWhenUsed="0"/>
-    <w:lsdException w:name="Colorful Grid Accent 3" w:semiHidden="0" w:uiPriority="73" w:unhideWhenUsed="0"/>
-    <w:lsdException w:name="Light Shading Accent 4" w:semiHidden="0" w:uiPriority="60" w:unhideWhenUsed="0"/>
-    <w:lsdException w:name="Light List Accent 4" w:semiHidden="0" w:uiPriority="61" w:unhideWhenUsed="0"/>
-    <w:lsdException w:name="Light Grid Accent 4" w:semiHidden="0" w:uiPriority="62" w:unhideWhenUsed="0"/>
-    <w:lsdException w:name="Medium Shading 1 Accent 4" w:semiHidden="0" w:uiPriority="63" w:unhideWhenUsed="0"/>
-    <w:lsdException w:name="Medium Shading 2 Accent 4" w:semiHidden="0" w:uiPriority="64" w:unhideWhenUsed="0"/>
-    <w:lsdException w:name="Medium List 1 Accent 4" w:semiHidden="0" w:uiPriority="65" w:unhideWhenUsed="0"/>
-    <w:lsdException w:name="Medium List 2 Accent 4" w:semiHidden="0" w:uiPriority="66" w:unhideWhenUsed="0"/>
-    <w:lsdException w:name="Medium Grid 1 Accent 4" w:semiHidden="0" w:uiPriority="67" w:unhideWhenUsed="0"/>
-    <w:lsdException w:name="Medium Grid 2 Accent 4" w:semiHidden="0" w:uiPriority="68" w:unhideWhenUsed="0"/>
-    <w:lsdException w:name="Medium Grid 3 Accent 4" w:semiHidden="0" w:uiPriority="69" w:unhideWhenUsed="0"/>
-    <w:lsdException w:name="Dark List Accent 4" w:semiHidden="0" w:uiPriority="70" w:unhideWhenUsed="0"/>
-    <w:lsdException w:name="Colorful Shading Accent 4" w:semiHidden="0" w:uiPriority="71" w:unhideWhenUsed="0"/>
-    <w:lsdException w:name="Colorful List Accent 4" w:semiHidden="0" w:uiPriority="72" w:unhideWhenUsed="0"/>
-    <w:lsdException w:name="Colorful Grid Accent 4" w:semiHidden="0" w:uiPriority="73" w:unhideWhenUsed="0"/>
-    <w:lsdException w:name="Light Shading Accent 5" w:semiHidden="0" w:uiPriority="60" w:unhideWhenUsed="0"/>
-    <w:lsdException w:name="Light List Accent 5" w:semiHidden="0" w:uiPriority="61" w:unhideWhenUsed="0"/>
-    <w:lsdException w:name="Light Grid Accent 5" w:semiHidden="0" w:uiPriority="62" w:unhideWhenUsed="0"/>
-    <w:lsdException w:name="Medium Shading 1 Accent 5" w:semiHidden="0" w:uiPriority="63" w:unhideWhenUsed="0"/>
-    <w:lsdException w:name="Medium Shading 2 Accent 5" w:semiHidden="0" w:uiPriority="64" w:unhideWhenUsed="0"/>
-    <w:lsdException w:name="Medium List 1 Accent 5" w:semiHidden="0" w:uiPriority="65" w:unhideWhenUsed="0"/>
-    <w:lsdException w:name="Medium List 2 Accent 5" w:semiHidden="0" w:uiPriority="66" w:unhideWhenUsed="0"/>
-    <w:lsdException w:name="Medium Grid 1 Accent 5" w:semiHidden="0" w:uiPriority="67" w:unhideWhenUsed="0"/>
-    <w:lsdException w:name="Medium Grid 2 Accent 5" w:semiHidden="0" w:uiPriority="68" w:unhideWhenUsed="0"/>
-    <w:lsdException w:name="Medium Grid 3 Accent 5" w:semiHidden="0" w:uiPriority="69" w:unhideWhenUsed="0"/>
-    <w:lsdException w:name="Dark List Accent 5" w:semiHidden="0" w:uiPriority="70" w:unhideWhenUsed="0"/>
-    <w:lsdException w:name="Colorful Shading Accent 5" w:semiHidden="0" w:uiPriority="71" w:unhideWhenUsed="0"/>
-    <w:lsdException w:name="Colorful List Accent 5" w:semiHidden="0" w:uiPriority="72" w:unhideWhenUsed="0"/>
-    <w:lsdException w:name="Colorful Grid Accent 5" w:semiHidden="0" w:uiPriority="73" w:unhideWhenUsed="0"/>
-    <w:lsdException w:name="Light Shading Accent 6" w:semiHidden="0" w:uiPriority="60" w:unhideWhenUsed="0"/>
-    <w:lsdException w:name="Light List Accent 6" w:semiHidden="0" w:uiPriority="61" w:unhideWhenUsed="0"/>
-    <w:lsdException w:name="Light Grid Accent 6" w:semiHidden="0" w:uiPriority="62" w:unhideWhenUsed="0"/>
-    <w:lsdException w:name="Medium Shading 1 Accent 6" w:semiHidden="0" w:uiPriority="63" w:unhideWhenUsed="0"/>
-    <w:lsdException w:name="Medium Shading 2 Accent 6" w:semiHidden="0" w:uiPriority="64" w:unhideWhenUsed="0"/>
-    <w:lsdException w:name="Medium List 1 Accent 6" w:semiHidden="0" w:uiPriority="65" w:unhideWhenUsed="0"/>
-    <w:lsdException w:name="Medium List 2 Accent 6" w:semiHidden="0" w:uiPriority="66" w:unhideWhenUsed="0"/>
-    <w:lsdException w:name="Medium Grid 1 Accent 6" w:semiHidden="0" w:uiPriority="67" w:unhideWhenUsed="0"/>
-    <w:lsdException w:name="Medium Grid 2 Accent 6" w:semiHidden="0" w:uiPriority="68" w:unhideWhenUsed="0"/>
-    <w:lsdException w:name="Medium Grid 3 Accent 6" w:semiHidden="0" w:uiPriority="69" w:unhideWhenUsed="0"/>
-    <w:lsdException w:name="Dark List Accent 6" w:semiHidden="0" w:uiPriority="70" w:unhideWhenUsed="0"/>
-    <w:lsdException w:name="Colorful Shading Accent 6" w:semiHidden="0" w:uiPriority="71" w:unhideWhenUsed="0"/>
-    <w:lsdException w:name="Colorful List Accent 6" w:semiHidden="0" w:uiPriority="72" w:unhideWhenUsed="0"/>
-    <w:lsdException w:name="Colorful Grid Accent 6" w:semiHidden="0" w:uiPriority="73" w:unhideWhenUsed="0"/>
-    <w:lsdException w:name="Subtle Emphasis" w:semiHidden="0" w:uiPriority="19" w:unhideWhenUsed="0" w:qFormat="1"/>
-    <w:lsdException w:name="Intense Emphasis" w:semiHidden="0" w:uiPriority="21" w:unhideWhenUsed="0" w:qFormat="1"/>
-    <w:lsdException w:name="Subtle Reference" w:semiHidden="0" w:uiPriority="31" w:unhideWhenUsed="0" w:qFormat="1"/>
-    <w:lsdException w:name="Intense Reference" w:semiHidden="0" w:uiPriority="32" w:unhideWhenUsed="0" w:qFormat="1"/>
-    <w:lsdException w:name="Book Title" w:semiHidden="0" w:uiPriority="33" w:unhideWhenUsed="0" w:qFormat="1"/>
-    <w:lsdException w:name="Bibliography" w:uiPriority="37"/>
-    <w:lsdException w:name="TOC Heading" w:uiPriority="39" w:qFormat="1"/>
-  </w:latentStyles>
-  <w:style w:type="paragraph" w:default="1" w:styleId="a">
-    <w:name w:val="Normal"/>
-    <w:qFormat/>
-  </w:style>
-  <w:style w:type="character" w:default="1" w:styleId="a0">
-    <w:name w:val="Default Paragraph Font"/>
-    <w:uiPriority w:val="1"/>
-    <w:semiHidden/>
-    <w:unhideWhenUsed/>
-  </w:style>
-  <w:style w:type="table" w:default="1" w:styleId="a1">
-    <w:name w:val="Normal Table"/>
-    <w:uiPriority w:val="99"/>
-    <w:semiHidden/>
-    <w:unhideWhenUsed/>
-    <w:tblPr>
-      <w:tblInd w:w="0" w:type="dxa"/>
-      <w:tblCellMar>
-        <w:top w:w="0" w:type="dxa"/>
-        <w:left w:w="108" w:type="dxa"/>
-        <w:bottom w:w="0" w:type="dxa"/>
-        <w:right w:w="108" w:type="dxa"/>
-      </w:tblCellMar>
-    </w:tblPr>
-  </w:style>
-  <w:style w:type="numbering" w:default="1" w:styleId="a2">
-    <w:name w:val="No List"/>
-    <w:uiPriority w:val="99"/>
-    <w:semiHidden/>
-    <w:unhideWhenUsed/>
-  </w:style>
-  <w:style w:type="paragraph" w:styleId="2">
-    <w:name w:val="Body Text Indent 2"/>
-    <w:basedOn w:val="a"/>
-    <w:link w:val="20"/>
-    <w:rsid w:val="009C4300"/>
-    <w:pPr>
-      <w:spacing w:after="0" w:line="360" w:lineRule="auto"/>
-      <w:ind w:left="360"/>
-    </w:pPr>
-    <w:rPr>
-      <w:rFonts w:ascii="Times New Roman" w:eastAsia="Times New Roman" w:hAnsi="Times New Roman" w:cs="Times New Roman"/>
-      <w:sz w:val="24"/>
-      <w:szCs w:val="24"/>
-      <w:lang w:eastAsia="nl-NL"/>
-    </w:rPr>
-  </w:style>
-  <w:style w:type="character" w:customStyle="1" w:styleId="20">
-    <w:name w:val="正文文本缩进 2字符"/>
-    <w:basedOn w:val="a0"/>
-    <w:link w:val="2"/>
-    <w:rsid w:val="009C4300"/>
-    <w:rPr>
-      <w:rFonts w:ascii="Times New Roman" w:eastAsia="Times New Roman" w:hAnsi="Times New Roman" w:cs="Times New Roman"/>
-      <w:sz w:val="24"/>
-      <w:szCs w:val="24"/>
-      <w:lang w:eastAsia="nl-NL"/>
-    </w:rPr>
-  </w:style>
-  <w:style w:type="paragraph" w:styleId="a3">
-    <w:name w:val="List Paragraph"/>
-    <w:basedOn w:val="a"/>
-    <w:uiPriority w:val="34"/>
-    <w:qFormat/>
-    <w:rsid w:val="003C0625"/>
-    <w:pPr>
-      <w:ind w:left="720"/>
-      <w:contextualSpacing/>
-    </w:pPr>
-  </w:style>
-  <w:style w:type="character" w:styleId="a4">
-    <w:name w:val="Emphasis"/>
-    <w:basedOn w:val="a0"/>
-    <w:uiPriority w:val="20"/>
-    <w:qFormat/>
-    <w:rsid w:val="004748CF"/>
-    <w:rPr>
-      <w:i/>
-      <w:iCs/>
-    </w:rPr>
-  </w:style>
-  <w:style w:type="table" w:styleId="a5">
-    <w:name w:val="Table Grid"/>
-    <w:basedOn w:val="a1"/>
-    <w:uiPriority w:val="39"/>
-    <w:rsid w:val="002D182C"/>
-    <w:pPr>
-      <w:spacing w:after="0" w:line="240" w:lineRule="auto"/>
-    </w:pPr>
-    <w:tblPr>
-      <w:tblInd w:w="0" w:type="dxa"/>
-      <w:tblBorders>
-        <w:top w:val="single" w:sz="4" w:space="0" w:color="auto"/>
-        <w:left w:val="single" w:sz="4" w:space="0" w:color="auto"/>
-        <w:bottom w:val="single" w:sz="4" w:space="0" w:color="auto"/>
-        <w:right w:val="single" w:sz="4" w:space="0" w:color="auto"/>
-        <w:insideH w:val="single" w:sz="4" w:space="0" w:color="auto"/>
-        <w:insideV w:val="single" w:sz="4" w:space="0" w:color="auto"/>
-      </w:tblBorders>
-      <w:tblCellMar>
-        <w:top w:w="0" w:type="dxa"/>
-        <w:left w:w="108" w:type="dxa"/>
-        <w:bottom w:w="0" w:type="dxa"/>
-        <w:right w:w="108" w:type="dxa"/>
-      </w:tblCellMar>
-    </w:tblPr>
-  </w:style>
-  <w:style w:type="paragraph" w:styleId="a6">
-    <w:name w:val="header"/>
-    <w:basedOn w:val="a"/>
-    <w:link w:val="a7"/>
-    <w:uiPriority w:val="99"/>
-    <w:unhideWhenUsed/>
-    <w:rsid w:val="00E03E6A"/>
-    <w:pPr>
-      <w:tabs>
-        <w:tab w:val="center" w:pos="4513"/>
-        <w:tab w:val="right" w:pos="9026"/>
-      </w:tabs>
-      <w:spacing w:after="0" w:line="240" w:lineRule="auto"/>
-    </w:pPr>
-  </w:style>
-  <w:style w:type="character" w:customStyle="1" w:styleId="a7">
-    <w:name w:val="页眉字符"/>
-    <w:basedOn w:val="a0"/>
-    <w:link w:val="a6"/>
-    <w:uiPriority w:val="99"/>
-    <w:rsid w:val="00E03E6A"/>
-  </w:style>
-  <w:style w:type="paragraph" w:styleId="a8">
-    <w:name w:val="footer"/>
-    <w:basedOn w:val="a"/>
-    <w:link w:val="a9"/>
-    <w:uiPriority w:val="99"/>
-    <w:unhideWhenUsed/>
-    <w:rsid w:val="00E03E6A"/>
-    <w:pPr>
-      <w:tabs>
-        <w:tab w:val="center" w:pos="4513"/>
-        <w:tab w:val="right" w:pos="9026"/>
-      </w:tabs>
-      <w:spacing w:after="0" w:line="240" w:lineRule="auto"/>
-    </w:pPr>
-  </w:style>
-  <w:style w:type="character" w:customStyle="1" w:styleId="a9">
-    <w:name w:val="页脚字符"/>
-    <w:basedOn w:val="a0"/>
-    <w:link w:val="a8"/>
+  <w:style w:type="character" w:customStyle="1" w:styleId="FooterChar">
+    <w:name w:val="Footer Char"/>
+    <w:basedOn w:val="DefaultParagraphFont"/>
+    <w:link w:val="Footer"/>
     <w:uiPriority w:val="99"/>
     <w:rsid w:val="00E03E6A"/>
   </w:style>
@@ -4197,7 +4187,7 @@
   <a:extraClrSchemeLst/>
   <a:extLst>
     <a:ext uri="{05A4C25C-085E-4340-85A3-A5531E510DB2}">
-      <thm15:themeFamily xmlns:thm15="http://schemas.microsoft.com/office/thememl/2012/main" xmlns="" name="Office Theme" id="{62F939B6-93AF-4DB8-9C6B-D6C7DFDC589F}" vid="{4A3C46E8-61CC-4603-A589-7422A47A8E4A}"/>
+      <thm15:themeFamily xmlns:thm15="http://schemas.microsoft.com/office/thememl/2012/main" name="Office Theme" id="{62F939B6-93AF-4DB8-9C6B-D6C7DFDC589F}" vid="{4A3C46E8-61CC-4603-A589-7422A47A8E4A}"/>
     </a:ext>
   </a:extLst>
 </a:theme>
@@ -4208,7 +4198,7 @@
 </file>
 
 <file path=customXml/itemProps1.xml><?xml version="1.0" encoding="utf-8"?>
-<ds:datastoreItem xmlns:ds="http://schemas.openxmlformats.org/officeDocument/2006/customXml" ds:itemID="{FE207447-8D12-E14C-809A-F7A9264ED277}">
+<ds:datastoreItem xmlns:ds="http://schemas.openxmlformats.org/officeDocument/2006/customXml" ds:itemID="{27C35C20-A99E-49B4-9567-2C7BF09F2622}">
   <ds:schemaRefs>
     <ds:schemaRef ds:uri="http://schemas.openxmlformats.org/officeDocument/2006/bibliography"/>
   </ds:schemaRefs>

</xml_diff>